<commit_message>
Se agregaron algunas especificaciones para la interfaz de usuario.
</commit_message>
<xml_diff>
--- a/Proyecto Final.docx
+++ b/Proyecto Final.docx
@@ -141,6 +141,7 @@
                                     <w:dataBinding w:prefixMappings="xmlns:ns0='http://purl.org/dc/elements/1.1/' xmlns:ns1='http://schemas.openxmlformats.org/package/2006/metadata/core-properties' " w:xpath="/ns1:coreProperties[1]/ns0:creator[1]" w:storeItemID="{6C3C8BC8-F283-45AE-878A-BAB7291924A1}"/>
                                     <w:text/>
                                   </w:sdtPr>
+                                  <w:sdtEndPr/>
                                   <w:sdtContent>
                                     <w:p>
                                       <w:pPr>
@@ -187,6 +188,7 @@
                                       <w:dataBinding w:prefixMappings="xmlns:ns0='http://schemas.openxmlformats.org/officeDocument/2006/extended-properties' " w:xpath="/ns0:Properties[1]/ns0:Company[1]" w:storeItemID="{6668398D-A668-4E3E-A5EB-62B293D839F1}"/>
                                       <w:text/>
                                     </w:sdtPr>
+                                    <w:sdtEndPr/>
                                     <w:sdtContent>
                                       <w:r>
                                         <w:rPr>
@@ -216,6 +218,7 @@
                                       <w:dataBinding w:prefixMappings="xmlns:ns0='http://schemas.microsoft.com/office/2006/coverPageProps' " w:xpath="/ns0:CoverPageProperties[1]/ns0:CompanyAddress[1]" w:storeItemID="{55AF091B-3C7A-41E3-B477-F2FDAA23CFDA}"/>
                                       <w:text/>
                                     </w:sdtPr>
+                                    <w:sdtEndPr/>
                                     <w:sdtContent>
                                       <w:r>
                                         <w:rPr>
@@ -285,6 +288,7 @@
                                     <w:dataBinding w:prefixMappings="xmlns:ns0='http://purl.org/dc/elements/1.1/' xmlns:ns1='http://schemas.openxmlformats.org/package/2006/metadata/core-properties' " w:xpath="/ns1:coreProperties[1]/ns0:title[1]" w:storeItemID="{6C3C8BC8-F283-45AE-878A-BAB7291924A1}"/>
                                     <w:text/>
                                   </w:sdtPr>
+                                  <w:sdtEndPr/>
                                   <w:sdtContent>
                                     <w:p>
                                       <w:pPr>
@@ -350,6 +354,7 @@
                               <w:dataBinding w:prefixMappings="xmlns:ns0='http://purl.org/dc/elements/1.1/' xmlns:ns1='http://schemas.openxmlformats.org/package/2006/metadata/core-properties' " w:xpath="/ns1:coreProperties[1]/ns0:creator[1]" w:storeItemID="{6C3C8BC8-F283-45AE-878A-BAB7291924A1}"/>
                               <w:text/>
                             </w:sdtPr>
+                            <w:sdtEndPr/>
                             <w:sdtContent>
                               <w:p>
                                 <w:pPr>
@@ -396,6 +401,7 @@
                                 <w:dataBinding w:prefixMappings="xmlns:ns0='http://schemas.openxmlformats.org/officeDocument/2006/extended-properties' " w:xpath="/ns0:Properties[1]/ns0:Company[1]" w:storeItemID="{6668398D-A668-4E3E-A5EB-62B293D839F1}"/>
                                 <w:text/>
                               </w:sdtPr>
+                              <w:sdtEndPr/>
                               <w:sdtContent>
                                 <w:r>
                                   <w:rPr>
@@ -425,6 +431,7 @@
                                 <w:dataBinding w:prefixMappings="xmlns:ns0='http://schemas.microsoft.com/office/2006/coverPageProps' " w:xpath="/ns0:CoverPageProperties[1]/ns0:CompanyAddress[1]" w:storeItemID="{55AF091B-3C7A-41E3-B477-F2FDAA23CFDA}"/>
                                 <w:text/>
                               </w:sdtPr>
+                              <w:sdtEndPr/>
                               <w:sdtContent>
                                 <w:r>
                                   <w:rPr>
@@ -460,6 +467,7 @@
                               <w:dataBinding w:prefixMappings="xmlns:ns0='http://purl.org/dc/elements/1.1/' xmlns:ns1='http://schemas.openxmlformats.org/package/2006/metadata/core-properties' " w:xpath="/ns1:coreProperties[1]/ns0:title[1]" w:storeItemID="{6C3C8BC8-F283-45AE-878A-BAB7291924A1}"/>
                               <w:text/>
                             </w:sdtPr>
+                            <w:sdtEndPr/>
                             <w:sdtContent>
                               <w:p>
                                 <w:pPr>
@@ -2692,8 +2700,6 @@
         </w:rPr>
       </w:pPr>
       <w:bookmarkStart w:id="1" w:name="_Toc366872454"/>
-      <w:bookmarkStart w:id="2" w:name="_GoBack"/>
-      <w:bookmarkEnd w:id="2"/>
       <w:r>
         <w:rPr>
           <w:lang w:val="es-ES"/>
@@ -2706,11 +2712,11 @@
       <w:pPr>
         <w:pStyle w:val="Ttulo2"/>
       </w:pPr>
-      <w:bookmarkStart w:id="3" w:name="_Toc366872455"/>
+      <w:bookmarkStart w:id="2" w:name="_Toc366872455"/>
       <w:r>
         <w:t>Objetivo general</w:t>
       </w:r>
-      <w:bookmarkEnd w:id="3"/>
+      <w:bookmarkEnd w:id="2"/>
     </w:p>
     <w:p>
       <w:pPr>
@@ -2746,11 +2752,11 @@
       <w:pPr>
         <w:pStyle w:val="Ttulo2"/>
       </w:pPr>
-      <w:bookmarkStart w:id="4" w:name="_Toc366872456"/>
+      <w:bookmarkStart w:id="3" w:name="_Toc366872456"/>
       <w:r>
         <w:t>Objetivos específicos</w:t>
       </w:r>
-      <w:bookmarkEnd w:id="4"/>
+      <w:bookmarkEnd w:id="3"/>
     </w:p>
     <w:p>
       <w:pPr>
@@ -3026,12 +3032,12 @@
           <w:szCs w:val="28"/>
         </w:rPr>
       </w:pPr>
-      <w:bookmarkStart w:id="5" w:name="_Toc366872457"/>
+      <w:bookmarkStart w:id="4" w:name="_Toc366872457"/>
       <w:r>
         <w:lastRenderedPageBreak/>
         <w:t>Presupuesto</w:t>
       </w:r>
-      <w:bookmarkEnd w:id="5"/>
+      <w:bookmarkEnd w:id="4"/>
     </w:p>
     <w:tbl>
       <w:tblPr>
@@ -3271,67 +3277,7 @@
                 <w:szCs w:val="28"/>
                 <w:lang w:val="en-US"/>
               </w:rPr>
-              <w:t>(</w:t>
-            </w:r>
-            <w:proofErr w:type="spellStart"/>
-            <w:r>
-              <w:rPr>
-                <w:rFonts w:asciiTheme="majorHAnsi" w:hAnsiTheme="majorHAnsi" w:cs="Times"/>
-                <w:sz w:val="28"/>
-                <w:szCs w:val="28"/>
-                <w:lang w:val="en-US"/>
-              </w:rPr>
-              <w:t>Libro</w:t>
-            </w:r>
-            <w:proofErr w:type="spellEnd"/>
-            <w:r>
-              <w:rPr>
-                <w:rFonts w:asciiTheme="majorHAnsi" w:hAnsiTheme="majorHAnsi" w:cs="Times"/>
-                <w:sz w:val="28"/>
-                <w:szCs w:val="28"/>
-                <w:lang w:val="en-US"/>
-              </w:rPr>
-              <w:t xml:space="preserve">) </w:t>
-            </w:r>
-            <w:proofErr w:type="spellStart"/>
-            <w:r>
-              <w:rPr>
-                <w:rFonts w:asciiTheme="majorHAnsi" w:hAnsiTheme="majorHAnsi" w:cs="Times"/>
-                <w:sz w:val="28"/>
-                <w:szCs w:val="28"/>
-                <w:lang w:val="en-US"/>
-              </w:rPr>
-              <w:t>iOS</w:t>
-            </w:r>
-            <w:proofErr w:type="spellEnd"/>
-            <w:r>
-              <w:rPr>
-                <w:rFonts w:asciiTheme="majorHAnsi" w:hAnsiTheme="majorHAnsi" w:cs="Times"/>
-                <w:sz w:val="28"/>
-                <w:szCs w:val="28"/>
-                <w:lang w:val="en-US"/>
-              </w:rPr>
-              <w:t xml:space="preserve"> 4 Sensor Programming: Augmented Reality and Location Enabled iPhone and iPad App, </w:t>
-            </w:r>
-            <w:proofErr w:type="spellStart"/>
-            <w:r>
-              <w:rPr>
-                <w:rFonts w:asciiTheme="majorHAnsi" w:hAnsiTheme="majorHAnsi" w:cs="Times"/>
-                <w:sz w:val="28"/>
-                <w:szCs w:val="28"/>
-                <w:lang w:val="en-US"/>
-              </w:rPr>
-              <w:t>por</w:t>
-            </w:r>
-            <w:proofErr w:type="spellEnd"/>
-            <w:r>
-              <w:rPr>
-                <w:rFonts w:asciiTheme="majorHAnsi" w:hAnsiTheme="majorHAnsi" w:cs="Times"/>
-                <w:sz w:val="28"/>
-                <w:szCs w:val="28"/>
-                <w:lang w:val="en-US"/>
-              </w:rPr>
-              <w:t>: Alasdair Allan</w:t>
+              <w:t>(Libro) iOS 4 Sensor Programming: Augmented Reality and Location Enabled iPhone and iPad App, por: Alasdair Allan</w:t>
             </w:r>
           </w:p>
         </w:tc>
@@ -3438,11 +3384,11 @@
       <w:pPr>
         <w:pStyle w:val="Ttulo1"/>
       </w:pPr>
-      <w:bookmarkStart w:id="6" w:name="_Toc366872458"/>
+      <w:bookmarkStart w:id="5" w:name="_Toc366872458"/>
       <w:r>
         <w:t>Alcance Preliminar</w:t>
       </w:r>
-      <w:bookmarkEnd w:id="6"/>
+      <w:bookmarkEnd w:id="5"/>
     </w:p>
     <w:p>
       <w:pPr>
@@ -3652,7 +3598,7 @@
           <w:lang w:val="es-ES"/>
         </w:rPr>
       </w:pPr>
-      <w:bookmarkStart w:id="7" w:name="_Toc366872459"/>
+      <w:bookmarkStart w:id="6" w:name="_Toc366872459"/>
       <w:r>
         <w:rPr>
           <w:lang w:val="es-ES"/>
@@ -3660,7 +3606,7 @@
         <w:lastRenderedPageBreak/>
         <w:t>Antecedentes y Justificación</w:t>
       </w:r>
-      <w:bookmarkEnd w:id="7"/>
+      <w:bookmarkEnd w:id="6"/>
     </w:p>
     <w:p>
       <w:pPr>
@@ -3782,14 +3728,14 @@
           <w:lang w:val="es-ES"/>
         </w:rPr>
       </w:pPr>
-      <w:bookmarkStart w:id="8" w:name="_Toc366872460"/>
+      <w:bookmarkStart w:id="7" w:name="_Toc366872460"/>
       <w:r>
         <w:rPr>
           <w:lang w:val="es-ES"/>
         </w:rPr>
         <w:t>Factores Ambientales que Pudieran Afectar el Proyecto</w:t>
       </w:r>
-      <w:bookmarkEnd w:id="8"/>
+      <w:bookmarkEnd w:id="7"/>
     </w:p>
     <w:p>
       <w:pPr>
@@ -3959,7 +3905,7 @@
           <w:lang w:val="es-ES"/>
         </w:rPr>
       </w:pPr>
-      <w:bookmarkStart w:id="9" w:name="_Toc366872461"/>
+      <w:bookmarkStart w:id="8" w:name="_Toc366872461"/>
       <w:r>
         <w:rPr>
           <w:lang w:val="es-ES"/>
@@ -3967,7 +3913,7 @@
         <w:lastRenderedPageBreak/>
         <w:t>Estructura de Alto Nivel del Plan de Trabajo</w:t>
       </w:r>
-      <w:bookmarkEnd w:id="9"/>
+      <w:bookmarkEnd w:id="8"/>
     </w:p>
     <w:p>
       <w:pPr>
@@ -4054,7 +4000,7 @@
           <w:lang w:val="es-ES"/>
         </w:rPr>
       </w:pPr>
-      <w:bookmarkStart w:id="10" w:name="_Toc366872462"/>
+      <w:bookmarkStart w:id="9" w:name="_Toc366872462"/>
       <w:r>
         <w:rPr>
           <w:lang w:val="es-ES"/>
@@ -4084,7 +4030,7 @@
         <w:t>  </w:t>
       </w:r>
-      <w:bookmarkEnd w:id="10"/>
+      <w:bookmarkEnd w:id="9"/>
     </w:p>
     <w:p>
       <w:pPr>
@@ -4400,12 +4346,12 @@
       <w:pPr>
         <w:pStyle w:val="Ttulo1"/>
       </w:pPr>
-      <w:bookmarkStart w:id="11" w:name="_Toc366872463"/>
+      <w:bookmarkStart w:id="10" w:name="_Toc366872463"/>
       <w:r>
         <w:lastRenderedPageBreak/>
         <w:t>Especificación detallada de requerimientos</w:t>
       </w:r>
-      <w:bookmarkEnd w:id="11"/>
+      <w:bookmarkEnd w:id="10"/>
     </w:p>
     <w:p>
       <w:pPr>
@@ -4414,11 +4360,11 @@
           <w:color w:val="auto"/>
         </w:rPr>
       </w:pPr>
-      <w:bookmarkStart w:id="12" w:name="_Toc366872464"/>
+      <w:bookmarkStart w:id="11" w:name="_Toc366872464"/>
       <w:r>
         <w:t>Requerimientos funcionales</w:t>
       </w:r>
-      <w:bookmarkEnd w:id="12"/>
+      <w:bookmarkEnd w:id="11"/>
     </w:p>
     <w:p>
       <w:pPr>
@@ -4856,11 +4802,11 @@
               <w:pStyle w:val="Ttulo3"/>
               <w:outlineLvl w:val="2"/>
             </w:pPr>
-            <w:bookmarkStart w:id="13" w:name="_Toc366872465"/>
+            <w:bookmarkStart w:id="12" w:name="_Toc366872465"/>
             <w:r>
               <w:t>Visualizar nombre de estructura física</w:t>
             </w:r>
-            <w:bookmarkEnd w:id="13"/>
+            <w:bookmarkEnd w:id="12"/>
             <w:r>
               <w:t> </w:t>
             </w:r>
@@ -5446,14 +5392,14 @@
                 <w:b/>
               </w:rPr>
             </w:pPr>
-            <w:bookmarkStart w:id="14" w:name="_Toc366872466"/>
+            <w:bookmarkStart w:id="13" w:name="_Toc366872466"/>
             <w:r>
               <w:rPr>
                 <w:b/>
               </w:rPr>
               <w:t>Visualizar eventos y actividades</w:t>
             </w:r>
-            <w:bookmarkEnd w:id="14"/>
+            <w:bookmarkEnd w:id="13"/>
           </w:p>
           <w:p>
             <w:pPr>
@@ -6177,11 +6123,11 @@
               <w:pStyle w:val="Ttulo3"/>
               <w:outlineLvl w:val="2"/>
             </w:pPr>
-            <w:bookmarkStart w:id="15" w:name="_Toc366872467"/>
+            <w:bookmarkStart w:id="14" w:name="_Toc366872467"/>
             <w:r>
               <w:t>Configurar  recordatorios</w:t>
             </w:r>
-            <w:bookmarkEnd w:id="15"/>
+            <w:bookmarkEnd w:id="14"/>
           </w:p>
           <w:p>
             <w:pPr>
@@ -6724,11 +6670,11 @@
               <w:pStyle w:val="Ttulo3"/>
               <w:outlineLvl w:val="2"/>
             </w:pPr>
-            <w:bookmarkStart w:id="16" w:name="_Toc366872468"/>
+            <w:bookmarkStart w:id="15" w:name="_Toc366872468"/>
             <w:r>
               <w:t>Guía asistida a lugares dentro del campus</w:t>
             </w:r>
-            <w:bookmarkEnd w:id="16"/>
+            <w:bookmarkEnd w:id="15"/>
           </w:p>
           <w:p>
             <w:pPr>
@@ -7373,11 +7319,11 @@
               <w:pStyle w:val="Ttulo3"/>
               <w:outlineLvl w:val="2"/>
             </w:pPr>
-            <w:bookmarkStart w:id="17" w:name="_Toc366872469"/>
+            <w:bookmarkStart w:id="16" w:name="_Toc366872469"/>
             <w:r>
               <w:t>Dar mantenimiento a datos de espacios en el campus</w:t>
             </w:r>
-            <w:bookmarkEnd w:id="17"/>
+            <w:bookmarkEnd w:id="16"/>
           </w:p>
           <w:p>
             <w:pPr>
@@ -8418,11 +8364,11 @@
                 <w:rFonts w:cs="Calibri"/>
               </w:rPr>
             </w:pPr>
-            <w:bookmarkStart w:id="18" w:name="_Toc366872470"/>
+            <w:bookmarkStart w:id="17" w:name="_Toc366872470"/>
             <w:r>
               <w:t>Reservación de espacios</w:t>
             </w:r>
-            <w:bookmarkEnd w:id="18"/>
+            <w:bookmarkEnd w:id="17"/>
           </w:p>
           <w:p>
             <w:pPr>
@@ -8951,11 +8897,11 @@
               <w:pStyle w:val="Ttulo3"/>
               <w:outlineLvl w:val="2"/>
             </w:pPr>
-            <w:bookmarkStart w:id="19" w:name="_Toc366872471"/>
+            <w:bookmarkStart w:id="18" w:name="_Toc366872471"/>
             <w:r>
               <w:t>Notificaciones de Reservación de espacios</w:t>
             </w:r>
-            <w:bookmarkEnd w:id="19"/>
+            <w:bookmarkEnd w:id="18"/>
             <w:r>
               <w:t xml:space="preserve"> </w:t>
             </w:r>
@@ -9568,11 +9514,11 @@
               <w:pStyle w:val="Ttulo3"/>
               <w:outlineLvl w:val="2"/>
             </w:pPr>
-            <w:bookmarkStart w:id="20" w:name="_Toc366872472"/>
+            <w:bookmarkStart w:id="19" w:name="_Toc366872472"/>
             <w:r>
               <w:t>Visualizar espacios reservados</w:t>
             </w:r>
-            <w:bookmarkEnd w:id="20"/>
+            <w:bookmarkEnd w:id="19"/>
           </w:p>
           <w:p>
             <w:pPr>
@@ -10141,11 +10087,11 @@
               <w:pStyle w:val="Ttulo3"/>
               <w:outlineLvl w:val="2"/>
             </w:pPr>
-            <w:bookmarkStart w:id="21" w:name="_Toc366872473"/>
+            <w:bookmarkStart w:id="20" w:name="_Toc366872473"/>
             <w:r>
               <w:t>Ver detalles de  espacios reservados</w:t>
             </w:r>
-            <w:bookmarkEnd w:id="21"/>
+            <w:bookmarkEnd w:id="20"/>
           </w:p>
           <w:p>
             <w:pPr>
@@ -10894,11 +10840,11 @@
               <w:pStyle w:val="Ttulo3"/>
               <w:outlineLvl w:val="2"/>
             </w:pPr>
-            <w:bookmarkStart w:id="22" w:name="_Toc366872474"/>
+            <w:bookmarkStart w:id="21" w:name="_Toc366872474"/>
             <w:r>
               <w:t>Aprobar publicación</w:t>
             </w:r>
-            <w:bookmarkEnd w:id="22"/>
+            <w:bookmarkEnd w:id="21"/>
           </w:p>
           <w:p>
             <w:pPr>
@@ -11012,13 +10958,13 @@
       <w:pPr>
         <w:pStyle w:val="Ttulo2"/>
       </w:pPr>
-      <w:bookmarkStart w:id="23" w:name="_Toc353916709"/>
-      <w:bookmarkStart w:id="24" w:name="_Toc366872475"/>
+      <w:bookmarkStart w:id="22" w:name="_Toc353916709"/>
+      <w:bookmarkStart w:id="23" w:name="_Toc366872475"/>
       <w:r>
         <w:t>Requerimientos no funcionales</w:t>
       </w:r>
+      <w:bookmarkEnd w:id="22"/>
       <w:bookmarkEnd w:id="23"/>
-      <w:bookmarkEnd w:id="24"/>
     </w:p>
     <w:p>
       <w:pPr>
@@ -11157,6 +11103,776 @@
         </w:rPr>
         <w:t>La aplicación debe seguir la misma línea grafica de la institución.</w:t>
       </w:r>
+    </w:p>
+    <w:p>
+      <w:pPr>
+        <w:pStyle w:val="Ttulo3"/>
+        <w:spacing w:line="240" w:lineRule="auto"/>
+        <w:cnfStyle w:val="001000000000" w:firstRow="0" w:lastRow="0" w:firstColumn="1" w:lastColumn="0" w:oddVBand="0" w:evenVBand="0" w:oddHBand="0" w:evenHBand="0" w:firstRowFirstColumn="0" w:firstRowLastColumn="0" w:lastRowFirstColumn="0" w:lastRowLastColumn="0"/>
+        <w:rPr>
+          <w:b w:val="0"/>
+          <w:bCs/>
+        </w:rPr>
+      </w:pPr>
+      <w:r>
+        <w:rPr>
+          <w:b w:val="0"/>
+          <w:bCs/>
+        </w:rPr>
+        <w:t>Especificación</w:t>
+      </w:r>
+      <w:r>
+        <w:rPr>
+          <w:b w:val="0"/>
+          <w:bCs/>
+        </w:rPr>
+        <w:t xml:space="preserve"> para interfaz de usuario</w:t>
+      </w:r>
+    </w:p>
+    <w:p>
+      <w:pPr>
+        <w:rPr>
+          <w:rFonts w:asciiTheme="majorHAnsi" w:eastAsia="Times New Roman" w:hAnsiTheme="majorHAnsi" w:cs="Times New Roman"/>
+          <w:sz w:val="28"/>
+          <w:szCs w:val="28"/>
+          <w:lang w:val="es-ES_tradnl" w:eastAsia="es-ES"/>
+        </w:rPr>
+      </w:pPr>
+    </w:p>
+    <w:p>
+      <w:pPr>
+        <w:rPr>
+          <w:rFonts w:asciiTheme="majorHAnsi" w:eastAsia="Times New Roman" w:hAnsiTheme="majorHAnsi" w:cs="Times New Roman"/>
+          <w:sz w:val="28"/>
+          <w:szCs w:val="28"/>
+          <w:lang w:val="es-ES_tradnl" w:eastAsia="es-ES"/>
+        </w:rPr>
+      </w:pPr>
+      <w:r>
+        <w:rPr>
+          <w:rFonts w:asciiTheme="majorHAnsi" w:eastAsia="Times New Roman" w:hAnsiTheme="majorHAnsi" w:cs="Times New Roman"/>
+          <w:sz w:val="28"/>
+          <w:szCs w:val="28"/>
+          <w:lang w:val="es-ES_tradnl" w:eastAsia="es-ES"/>
+        </w:rPr>
+        <w:t xml:space="preserve">Esta es una </w:t>
+      </w:r>
+      <w:r>
+        <w:rPr>
+          <w:rFonts w:asciiTheme="majorHAnsi" w:eastAsia="Times New Roman" w:hAnsiTheme="majorHAnsi" w:cs="Times New Roman"/>
+          <w:sz w:val="28"/>
+          <w:szCs w:val="28"/>
+          <w:lang w:val="es-ES_tradnl" w:eastAsia="es-ES"/>
+        </w:rPr>
+        <w:t>aplicación</w:t>
+      </w:r>
+      <w:r>
+        <w:rPr>
+          <w:rFonts w:asciiTheme="majorHAnsi" w:eastAsia="Times New Roman" w:hAnsiTheme="majorHAnsi" w:cs="Times New Roman"/>
+          <w:sz w:val="28"/>
+          <w:szCs w:val="28"/>
+          <w:lang w:val="es-ES_tradnl" w:eastAsia="es-ES"/>
+        </w:rPr>
+        <w:t xml:space="preserve"> para una </w:t>
+      </w:r>
+      <w:r>
+        <w:rPr>
+          <w:rFonts w:asciiTheme="majorHAnsi" w:eastAsia="Times New Roman" w:hAnsiTheme="majorHAnsi" w:cs="Times New Roman"/>
+          <w:sz w:val="28"/>
+          <w:szCs w:val="28"/>
+          <w:lang w:val="es-ES_tradnl" w:eastAsia="es-ES"/>
+        </w:rPr>
+        <w:t>institución</w:t>
+      </w:r>
+      <w:r>
+        <w:rPr>
+          <w:rFonts w:asciiTheme="majorHAnsi" w:eastAsia="Times New Roman" w:hAnsiTheme="majorHAnsi" w:cs="Times New Roman"/>
+          <w:sz w:val="28"/>
+          <w:szCs w:val="28"/>
+          <w:lang w:val="es-ES_tradnl" w:eastAsia="es-ES"/>
+        </w:rPr>
+        <w:t xml:space="preserve"> universitaria, por lo que se necesita una interfaz agradable. A </w:t>
+      </w:r>
+      <w:r>
+        <w:rPr>
+          <w:rFonts w:asciiTheme="majorHAnsi" w:eastAsia="Times New Roman" w:hAnsiTheme="majorHAnsi" w:cs="Times New Roman"/>
+          <w:sz w:val="28"/>
+          <w:szCs w:val="28"/>
+          <w:lang w:val="es-ES_tradnl" w:eastAsia="es-ES"/>
+        </w:rPr>
+        <w:t>continuación</w:t>
+      </w:r>
+      <w:r>
+        <w:rPr>
+          <w:rFonts w:asciiTheme="majorHAnsi" w:eastAsia="Times New Roman" w:hAnsiTheme="majorHAnsi" w:cs="Times New Roman"/>
+          <w:sz w:val="28"/>
+          <w:szCs w:val="28"/>
+          <w:lang w:val="es-ES_tradnl" w:eastAsia="es-ES"/>
+        </w:rPr>
+        <w:t xml:space="preserve"> se citan los lineamientos </w:t>
+      </w:r>
+      <w:r>
+        <w:rPr>
+          <w:rFonts w:asciiTheme="majorHAnsi" w:eastAsia="Times New Roman" w:hAnsiTheme="majorHAnsi" w:cs="Times New Roman"/>
+          <w:sz w:val="28"/>
+          <w:szCs w:val="28"/>
+          <w:lang w:val="es-ES_tradnl" w:eastAsia="es-ES"/>
+        </w:rPr>
+        <w:t>generales</w:t>
+      </w:r>
+      <w:r>
+        <w:rPr>
+          <w:rFonts w:asciiTheme="majorHAnsi" w:eastAsia="Times New Roman" w:hAnsiTheme="majorHAnsi" w:cs="Times New Roman"/>
+          <w:sz w:val="28"/>
+          <w:szCs w:val="28"/>
+          <w:lang w:val="es-ES_tradnl" w:eastAsia="es-ES"/>
+        </w:rPr>
+        <w:t xml:space="preserve"> para la </w:t>
+      </w:r>
+      <w:r>
+        <w:rPr>
+          <w:rFonts w:asciiTheme="majorHAnsi" w:eastAsia="Times New Roman" w:hAnsiTheme="majorHAnsi" w:cs="Times New Roman"/>
+          <w:sz w:val="28"/>
+          <w:szCs w:val="28"/>
+          <w:lang w:val="es-ES_tradnl" w:eastAsia="es-ES"/>
+        </w:rPr>
+        <w:t>construcción</w:t>
+      </w:r>
+      <w:r>
+        <w:rPr>
+          <w:rFonts w:asciiTheme="majorHAnsi" w:eastAsia="Times New Roman" w:hAnsiTheme="majorHAnsi" w:cs="Times New Roman"/>
+          <w:sz w:val="28"/>
+          <w:szCs w:val="28"/>
+          <w:lang w:val="es-ES_tradnl" w:eastAsia="es-ES"/>
+        </w:rPr>
+        <w:t xml:space="preserve"> de la misma:</w:t>
+      </w:r>
+    </w:p>
+    <w:p/>
+    <w:p>
+      <w:pPr>
+        <w:pStyle w:val="Prrafodelista"/>
+        <w:numPr>
+          <w:ilvl w:val="0"/>
+          <w:numId w:val="1"/>
+        </w:numPr>
+        <w:spacing w:after="160" w:line="360" w:lineRule="auto"/>
+        <w:rPr>
+          <w:rFonts w:asciiTheme="majorHAnsi" w:eastAsia="Times New Roman" w:hAnsiTheme="majorHAnsi" w:cs="Times New Roman"/>
+          <w:sz w:val="28"/>
+          <w:szCs w:val="28"/>
+        </w:rPr>
+      </w:pPr>
+      <w:r>
+        <w:rPr>
+          <w:rFonts w:asciiTheme="majorHAnsi" w:eastAsia="Times New Roman" w:hAnsiTheme="majorHAnsi" w:cs="Times New Roman"/>
+          <w:sz w:val="28"/>
+          <w:szCs w:val="28"/>
+        </w:rPr>
+        <w:lastRenderedPageBreak/>
+        <w:t xml:space="preserve">La </w:t>
+      </w:r>
+      <w:r>
+        <w:rPr>
+          <w:rFonts w:asciiTheme="majorHAnsi" w:eastAsia="Times New Roman" w:hAnsiTheme="majorHAnsi" w:cs="Times New Roman"/>
+          <w:sz w:val="28"/>
+          <w:szCs w:val="28"/>
+        </w:rPr>
+        <w:t>aplicación</w:t>
+      </w:r>
+      <w:r>
+        <w:rPr>
+          <w:rFonts w:asciiTheme="majorHAnsi" w:eastAsia="Times New Roman" w:hAnsiTheme="majorHAnsi" w:cs="Times New Roman"/>
+          <w:sz w:val="28"/>
+          <w:szCs w:val="28"/>
+        </w:rPr>
+        <w:t xml:space="preserve"> web debe ser responsive, para que pueda adaptarse a diferentes dispositivos (tablets,  laptops, desktops, smartphones, etc.).</w:t>
+      </w:r>
+    </w:p>
+    <w:p>
+      <w:pPr>
+        <w:pStyle w:val="Prrafodelista"/>
+        <w:numPr>
+          <w:ilvl w:val="0"/>
+          <w:numId w:val="1"/>
+        </w:numPr>
+        <w:spacing w:after="160" w:line="360" w:lineRule="auto"/>
+        <w:rPr>
+          <w:rFonts w:asciiTheme="majorHAnsi" w:eastAsia="Times New Roman" w:hAnsiTheme="majorHAnsi" w:cs="Times New Roman"/>
+          <w:sz w:val="28"/>
+          <w:szCs w:val="28"/>
+        </w:rPr>
+      </w:pPr>
+      <w:r>
+        <w:rPr>
+          <w:rFonts w:asciiTheme="majorHAnsi" w:eastAsia="Times New Roman" w:hAnsiTheme="majorHAnsi" w:cs="Times New Roman"/>
+          <w:sz w:val="28"/>
+          <w:szCs w:val="28"/>
+        </w:rPr>
+        <w:t xml:space="preserve">Debe predominar el uso de los colores blanco, rojo y gris que son los colores representativos de la </w:t>
+      </w:r>
+      <w:r>
+        <w:rPr>
+          <w:rFonts w:asciiTheme="majorHAnsi" w:eastAsia="Times New Roman" w:hAnsiTheme="majorHAnsi" w:cs="Times New Roman"/>
+          <w:sz w:val="28"/>
+          <w:szCs w:val="28"/>
+        </w:rPr>
+        <w:t>institución</w:t>
+      </w:r>
+      <w:r>
+        <w:rPr>
+          <w:rFonts w:asciiTheme="majorHAnsi" w:eastAsia="Times New Roman" w:hAnsiTheme="majorHAnsi" w:cs="Times New Roman"/>
+          <w:sz w:val="28"/>
+          <w:szCs w:val="28"/>
+        </w:rPr>
+        <w:t>.</w:t>
+      </w:r>
+    </w:p>
+    <w:p>
+      <w:pPr>
+        <w:pStyle w:val="Prrafodelista"/>
+        <w:numPr>
+          <w:ilvl w:val="0"/>
+          <w:numId w:val="1"/>
+        </w:numPr>
+        <w:spacing w:after="160" w:line="360" w:lineRule="auto"/>
+        <w:rPr>
+          <w:rFonts w:asciiTheme="majorHAnsi" w:eastAsia="Times New Roman" w:hAnsiTheme="majorHAnsi" w:cs="Times New Roman"/>
+          <w:sz w:val="28"/>
+          <w:szCs w:val="28"/>
+        </w:rPr>
+      </w:pPr>
+      <w:r>
+        <w:rPr>
+          <w:rFonts w:asciiTheme="majorHAnsi" w:eastAsia="Times New Roman" w:hAnsiTheme="majorHAnsi" w:cs="Times New Roman"/>
+          <w:sz w:val="28"/>
+          <w:szCs w:val="28"/>
+        </w:rPr>
+        <w:t xml:space="preserve">El logo de la </w:t>
+      </w:r>
+      <w:r>
+        <w:rPr>
+          <w:rFonts w:asciiTheme="majorHAnsi" w:eastAsia="Times New Roman" w:hAnsiTheme="majorHAnsi" w:cs="Times New Roman"/>
+          <w:sz w:val="28"/>
+          <w:szCs w:val="28"/>
+        </w:rPr>
+        <w:t>institución</w:t>
+      </w:r>
+      <w:r>
+        <w:rPr>
+          <w:rFonts w:asciiTheme="majorHAnsi" w:eastAsia="Times New Roman" w:hAnsiTheme="majorHAnsi" w:cs="Times New Roman"/>
+          <w:sz w:val="28"/>
+          <w:szCs w:val="28"/>
+        </w:rPr>
+        <w:t xml:space="preserve"> debe estar en todas las </w:t>
+      </w:r>
+      <w:r>
+        <w:rPr>
+          <w:rFonts w:asciiTheme="majorHAnsi" w:eastAsia="Times New Roman" w:hAnsiTheme="majorHAnsi" w:cs="Times New Roman"/>
+          <w:sz w:val="28"/>
+          <w:szCs w:val="28"/>
+        </w:rPr>
+        <w:t>páginas</w:t>
+      </w:r>
+      <w:r>
+        <w:rPr>
+          <w:rFonts w:asciiTheme="majorHAnsi" w:eastAsia="Times New Roman" w:hAnsiTheme="majorHAnsi" w:cs="Times New Roman"/>
+          <w:sz w:val="28"/>
+          <w:szCs w:val="28"/>
+        </w:rPr>
+        <w:t xml:space="preserve"> de la </w:t>
+      </w:r>
+      <w:r>
+        <w:rPr>
+          <w:rFonts w:asciiTheme="majorHAnsi" w:eastAsia="Times New Roman" w:hAnsiTheme="majorHAnsi" w:cs="Times New Roman"/>
+          <w:sz w:val="28"/>
+          <w:szCs w:val="28"/>
+        </w:rPr>
+        <w:t>aplicación</w:t>
+      </w:r>
+      <w:r>
+        <w:rPr>
+          <w:rFonts w:asciiTheme="majorHAnsi" w:eastAsia="Times New Roman" w:hAnsiTheme="majorHAnsi" w:cs="Times New Roman"/>
+          <w:sz w:val="28"/>
+          <w:szCs w:val="28"/>
+        </w:rPr>
+        <w:t>.</w:t>
+      </w:r>
+    </w:p>
+    <w:p>
+      <w:pPr>
+        <w:pStyle w:val="Prrafodelista"/>
+        <w:numPr>
+          <w:ilvl w:val="0"/>
+          <w:numId w:val="1"/>
+        </w:numPr>
+        <w:spacing w:after="160" w:line="360" w:lineRule="auto"/>
+        <w:rPr>
+          <w:rFonts w:asciiTheme="majorHAnsi" w:eastAsia="Times New Roman" w:hAnsiTheme="majorHAnsi" w:cs="Times New Roman"/>
+          <w:sz w:val="28"/>
+          <w:szCs w:val="28"/>
+        </w:rPr>
+      </w:pPr>
+      <w:r>
+        <w:rPr>
+          <w:rFonts w:asciiTheme="majorHAnsi" w:eastAsia="Times New Roman" w:hAnsiTheme="majorHAnsi" w:cs="Times New Roman"/>
+          <w:sz w:val="28"/>
+          <w:szCs w:val="28"/>
+        </w:rPr>
+        <w:t xml:space="preserve">Considerar hacer un </w:t>
+      </w:r>
+      <w:r>
+        <w:rPr>
+          <w:rFonts w:asciiTheme="majorHAnsi" w:eastAsia="Times New Roman" w:hAnsiTheme="majorHAnsi" w:cs="Times New Roman"/>
+          <w:sz w:val="28"/>
+          <w:szCs w:val="28"/>
+        </w:rPr>
+        <w:t>diseño</w:t>
+      </w:r>
+      <w:r>
+        <w:rPr>
+          <w:rFonts w:asciiTheme="majorHAnsi" w:eastAsia="Times New Roman" w:hAnsiTheme="majorHAnsi" w:cs="Times New Roman"/>
+          <w:sz w:val="28"/>
+          <w:szCs w:val="28"/>
+        </w:rPr>
+        <w:t xml:space="preserve"> flat.</w:t>
+      </w:r>
+    </w:p>
+    <w:p>
+      <w:pPr>
+        <w:pStyle w:val="Prrafodelista"/>
+        <w:spacing w:after="160" w:line="360" w:lineRule="auto"/>
+        <w:rPr>
+          <w:rFonts w:asciiTheme="majorHAnsi" w:eastAsia="Times New Roman" w:hAnsiTheme="majorHAnsi" w:cs="Times New Roman"/>
+          <w:sz w:val="28"/>
+          <w:szCs w:val="28"/>
+        </w:rPr>
+      </w:pPr>
+    </w:p>
+    <w:p>
+      <w:pPr>
+        <w:pStyle w:val="Prrafodelista"/>
+        <w:numPr>
+          <w:ilvl w:val="0"/>
+          <w:numId w:val="1"/>
+        </w:numPr>
+        <w:spacing w:after="160" w:line="360" w:lineRule="auto"/>
+        <w:rPr>
+          <w:rFonts w:asciiTheme="majorHAnsi" w:eastAsia="Times New Roman" w:hAnsiTheme="majorHAnsi" w:cs="Times New Roman"/>
+          <w:b/>
+          <w:sz w:val="28"/>
+          <w:szCs w:val="28"/>
+        </w:rPr>
+      </w:pPr>
+      <w:r>
+        <w:rPr>
+          <w:rFonts w:asciiTheme="majorHAnsi" w:eastAsia="Times New Roman" w:hAnsiTheme="majorHAnsi" w:cs="Times New Roman"/>
+          <w:b/>
+          <w:sz w:val="28"/>
+          <w:szCs w:val="28"/>
+        </w:rPr>
+        <w:t>Tipos de letra</w:t>
+      </w:r>
+      <w:r>
+        <w:rPr>
+          <w:rFonts w:asciiTheme="majorHAnsi" w:eastAsia="Times New Roman" w:hAnsiTheme="majorHAnsi" w:cs="Times New Roman"/>
+          <w:b/>
+          <w:sz w:val="28"/>
+          <w:szCs w:val="28"/>
+        </w:rPr>
+        <w:t>s</w:t>
+      </w:r>
+      <w:r>
+        <w:rPr>
+          <w:rFonts w:asciiTheme="majorHAnsi" w:eastAsia="Times New Roman" w:hAnsiTheme="majorHAnsi" w:cs="Times New Roman"/>
+          <w:b/>
+          <w:sz w:val="28"/>
+          <w:szCs w:val="28"/>
+        </w:rPr>
+        <w:t xml:space="preserve"> a utilizar:</w:t>
+      </w:r>
+    </w:p>
+    <w:p>
+      <w:pPr>
+        <w:pStyle w:val="Prrafodelista"/>
+        <w:rPr>
+          <w:rFonts w:asciiTheme="majorHAnsi" w:eastAsia="Times New Roman" w:hAnsiTheme="majorHAnsi" w:cs="Times New Roman"/>
+          <w:sz w:val="28"/>
+          <w:szCs w:val="28"/>
+        </w:rPr>
+      </w:pPr>
+    </w:p>
+    <w:tbl>
+      <w:tblPr>
+        <w:tblStyle w:val="Tablaconcuadrcula"/>
+        <w:tblW w:w="0" w:type="auto"/>
+        <w:tblInd w:w="720" w:type="dxa"/>
+        <w:tblLook w:val="04A0" w:firstRow="1" w:lastRow="0" w:firstColumn="1" w:lastColumn="0" w:noHBand="0" w:noVBand="1"/>
+      </w:tblPr>
+      <w:tblGrid>
+        <w:gridCol w:w="4323"/>
+        <w:gridCol w:w="4307"/>
+      </w:tblGrid>
+      <w:tr>
+        <w:tc>
+          <w:tcPr>
+            <w:tcW w:w="4675" w:type="dxa"/>
+          </w:tcPr>
+          <w:p>
+            <w:pPr>
+              <w:pStyle w:val="Prrafodelista"/>
+              <w:spacing w:after="160" w:line="360" w:lineRule="auto"/>
+              <w:ind w:left="0"/>
+              <w:rPr>
+                <w:rFonts w:asciiTheme="majorHAnsi" w:eastAsia="Times New Roman" w:hAnsiTheme="majorHAnsi" w:cs="Times New Roman"/>
+                <w:sz w:val="28"/>
+                <w:szCs w:val="28"/>
+              </w:rPr>
+            </w:pPr>
+            <w:r>
+              <w:rPr>
+                <w:rFonts w:asciiTheme="majorHAnsi" w:eastAsia="Times New Roman" w:hAnsiTheme="majorHAnsi" w:cs="Times New Roman"/>
+                <w:sz w:val="28"/>
+                <w:szCs w:val="28"/>
+              </w:rPr>
+              <w:t>Ti</w:t>
+            </w:r>
+            <w:bookmarkStart w:id="24" w:name="_GoBack"/>
+            <w:bookmarkEnd w:id="24"/>
+            <w:r>
+              <w:rPr>
+                <w:rFonts w:asciiTheme="majorHAnsi" w:eastAsia="Times New Roman" w:hAnsiTheme="majorHAnsi" w:cs="Times New Roman"/>
+                <w:sz w:val="28"/>
+                <w:szCs w:val="28"/>
+              </w:rPr>
+              <w:t>tulo</w:t>
+            </w:r>
+          </w:p>
+        </w:tc>
+        <w:tc>
+          <w:tcPr>
+            <w:tcW w:w="4675" w:type="dxa"/>
+          </w:tcPr>
+          <w:p>
+            <w:pPr>
+              <w:spacing w:after="160" w:line="360" w:lineRule="auto"/>
+              <w:rPr>
+                <w:rFonts w:asciiTheme="majorHAnsi" w:eastAsia="Times New Roman" w:hAnsiTheme="majorHAnsi" w:cs="Times New Roman"/>
+                <w:sz w:val="28"/>
+                <w:szCs w:val="28"/>
+                <w:lang w:val="es-ES_tradnl"/>
+              </w:rPr>
+            </w:pPr>
+            <w:r>
+              <w:rPr>
+                <w:rFonts w:asciiTheme="majorHAnsi" w:eastAsia="Times New Roman" w:hAnsiTheme="majorHAnsi" w:cs="Times New Roman"/>
+                <w:sz w:val="28"/>
+                <w:szCs w:val="28"/>
+              </w:rPr>
+              <w:t>Epic</w:t>
+            </w:r>
+            <w:r>
+              <w:rPr>
+                <w:rFonts w:asciiTheme="majorHAnsi" w:eastAsia="Times New Roman" w:hAnsiTheme="majorHAnsi" w:cs="Times New Roman"/>
+                <w:sz w:val="28"/>
+                <w:szCs w:val="28"/>
+              </w:rPr>
+              <w:t xml:space="preserve"> </w:t>
+            </w:r>
+            <w:r>
+              <w:rPr>
+                <w:rFonts w:asciiTheme="majorHAnsi" w:eastAsia="Times New Roman" w:hAnsiTheme="majorHAnsi" w:cs="Times New Roman"/>
+                <w:sz w:val="28"/>
+                <w:szCs w:val="28"/>
+              </w:rPr>
+              <w:t>(Humanist Serif)</w:t>
+            </w:r>
+          </w:p>
+        </w:tc>
+      </w:tr>
+      <w:tr>
+        <w:tc>
+          <w:tcPr>
+            <w:tcW w:w="4675" w:type="dxa"/>
+          </w:tcPr>
+          <w:p>
+            <w:pPr>
+              <w:pStyle w:val="Prrafodelista"/>
+              <w:spacing w:after="160" w:line="360" w:lineRule="auto"/>
+              <w:ind w:left="0"/>
+              <w:rPr>
+                <w:rFonts w:asciiTheme="majorHAnsi" w:eastAsia="Times New Roman" w:hAnsiTheme="majorHAnsi" w:cs="Times New Roman"/>
+                <w:sz w:val="28"/>
+                <w:szCs w:val="28"/>
+              </w:rPr>
+            </w:pPr>
+            <w:r>
+              <w:rPr>
+                <w:rFonts w:asciiTheme="majorHAnsi" w:eastAsia="Times New Roman" w:hAnsiTheme="majorHAnsi" w:cs="Times New Roman"/>
+                <w:sz w:val="28"/>
+                <w:szCs w:val="28"/>
+              </w:rPr>
+              <w:t>Subtitulo</w:t>
+            </w:r>
+          </w:p>
+        </w:tc>
+        <w:tc>
+          <w:tcPr>
+            <w:tcW w:w="4675" w:type="dxa"/>
+          </w:tcPr>
+          <w:p>
+            <w:pPr>
+              <w:pStyle w:val="Prrafodelista"/>
+              <w:spacing w:after="160" w:line="360" w:lineRule="auto"/>
+              <w:ind w:left="0"/>
+              <w:rPr>
+                <w:rFonts w:asciiTheme="majorHAnsi" w:eastAsia="Times New Roman" w:hAnsiTheme="majorHAnsi" w:cs="Times New Roman"/>
+                <w:sz w:val="28"/>
+                <w:szCs w:val="28"/>
+              </w:rPr>
+            </w:pPr>
+            <w:r>
+              <w:rPr>
+                <w:rFonts w:asciiTheme="majorHAnsi" w:eastAsia="Times New Roman" w:hAnsiTheme="majorHAnsi" w:cs="Times New Roman"/>
+                <w:sz w:val="28"/>
+                <w:szCs w:val="28"/>
+              </w:rPr>
+              <w:t>Myraid</w:t>
+            </w:r>
+            <w:r>
+              <w:rPr>
+                <w:rFonts w:asciiTheme="majorHAnsi" w:eastAsia="Times New Roman" w:hAnsiTheme="majorHAnsi" w:cs="Times New Roman"/>
+                <w:sz w:val="28"/>
+                <w:szCs w:val="28"/>
+              </w:rPr>
+              <w:t xml:space="preserve"> </w:t>
+            </w:r>
+            <w:r>
+              <w:rPr>
+                <w:rFonts w:asciiTheme="majorHAnsi" w:eastAsia="Times New Roman" w:hAnsiTheme="majorHAnsi" w:cs="Times New Roman"/>
+                <w:sz w:val="28"/>
+                <w:szCs w:val="28"/>
+              </w:rPr>
+              <w:t>(Humanist Sans)</w:t>
+            </w:r>
+          </w:p>
+        </w:tc>
+      </w:tr>
+      <w:tr>
+        <w:tc>
+          <w:tcPr>
+            <w:tcW w:w="4675" w:type="dxa"/>
+          </w:tcPr>
+          <w:p>
+            <w:pPr>
+              <w:pStyle w:val="Prrafodelista"/>
+              <w:spacing w:after="160" w:line="360" w:lineRule="auto"/>
+              <w:ind w:left="0"/>
+              <w:rPr>
+                <w:rFonts w:asciiTheme="majorHAnsi" w:eastAsia="Times New Roman" w:hAnsiTheme="majorHAnsi" w:cs="Times New Roman"/>
+                <w:sz w:val="28"/>
+                <w:szCs w:val="28"/>
+              </w:rPr>
+            </w:pPr>
+            <w:r>
+              <w:rPr>
+                <w:rFonts w:asciiTheme="majorHAnsi" w:eastAsia="Times New Roman" w:hAnsiTheme="majorHAnsi" w:cs="Times New Roman"/>
+                <w:sz w:val="28"/>
+                <w:szCs w:val="28"/>
+              </w:rPr>
+              <w:t>Contenido</w:t>
+            </w:r>
+          </w:p>
+        </w:tc>
+        <w:tc>
+          <w:tcPr>
+            <w:tcW w:w="4675" w:type="dxa"/>
+          </w:tcPr>
+          <w:p>
+            <w:pPr>
+              <w:pStyle w:val="Prrafodelista"/>
+              <w:spacing w:after="160" w:line="360" w:lineRule="auto"/>
+              <w:ind w:left="0"/>
+              <w:rPr>
+                <w:rFonts w:asciiTheme="majorHAnsi" w:eastAsia="Times New Roman" w:hAnsiTheme="majorHAnsi" w:cs="Times New Roman"/>
+                <w:sz w:val="28"/>
+                <w:szCs w:val="28"/>
+              </w:rPr>
+            </w:pPr>
+            <w:r>
+              <w:rPr>
+                <w:rFonts w:asciiTheme="majorHAnsi" w:eastAsia="Times New Roman" w:hAnsiTheme="majorHAnsi" w:cs="Times New Roman"/>
+                <w:sz w:val="28"/>
+                <w:szCs w:val="28"/>
+              </w:rPr>
+              <w:t>Myraid</w:t>
+            </w:r>
+            <w:r>
+              <w:rPr>
+                <w:rFonts w:asciiTheme="majorHAnsi" w:eastAsia="Times New Roman" w:hAnsiTheme="majorHAnsi" w:cs="Times New Roman"/>
+                <w:sz w:val="28"/>
+                <w:szCs w:val="28"/>
+              </w:rPr>
+              <w:t xml:space="preserve"> </w:t>
+            </w:r>
+            <w:r>
+              <w:rPr>
+                <w:rFonts w:asciiTheme="majorHAnsi" w:eastAsia="Times New Roman" w:hAnsiTheme="majorHAnsi" w:cs="Times New Roman"/>
+                <w:sz w:val="28"/>
+                <w:szCs w:val="28"/>
+              </w:rPr>
+              <w:t>(Humanist Sans)</w:t>
+            </w:r>
+          </w:p>
+        </w:tc>
+      </w:tr>
+      <w:tr>
+        <w:tc>
+          <w:tcPr>
+            <w:tcW w:w="4675" w:type="dxa"/>
+          </w:tcPr>
+          <w:p>
+            <w:pPr>
+              <w:pStyle w:val="Prrafodelista"/>
+              <w:spacing w:after="160" w:line="360" w:lineRule="auto"/>
+              <w:ind w:left="0"/>
+              <w:rPr>
+                <w:rFonts w:asciiTheme="majorHAnsi" w:eastAsia="Times New Roman" w:hAnsiTheme="majorHAnsi" w:cs="Times New Roman"/>
+                <w:sz w:val="28"/>
+                <w:szCs w:val="28"/>
+              </w:rPr>
+            </w:pPr>
+            <w:r>
+              <w:rPr>
+                <w:rFonts w:asciiTheme="majorHAnsi" w:eastAsia="Times New Roman" w:hAnsiTheme="majorHAnsi" w:cs="Times New Roman"/>
+                <w:sz w:val="28"/>
+                <w:szCs w:val="28"/>
+              </w:rPr>
+              <w:t>Etiquetas en formularios</w:t>
+            </w:r>
+          </w:p>
+        </w:tc>
+        <w:tc>
+          <w:tcPr>
+            <w:tcW w:w="4675" w:type="dxa"/>
+          </w:tcPr>
+          <w:p>
+            <w:pPr>
+              <w:pStyle w:val="Prrafodelista"/>
+              <w:spacing w:after="160" w:line="360" w:lineRule="auto"/>
+              <w:ind w:left="0"/>
+              <w:rPr>
+                <w:rFonts w:asciiTheme="majorHAnsi" w:eastAsia="Times New Roman" w:hAnsiTheme="majorHAnsi" w:cs="Times New Roman"/>
+                <w:sz w:val="28"/>
+                <w:szCs w:val="28"/>
+              </w:rPr>
+            </w:pPr>
+            <w:r>
+              <w:rPr>
+                <w:rFonts w:asciiTheme="majorHAnsi" w:eastAsia="Times New Roman" w:hAnsiTheme="majorHAnsi" w:cs="Times New Roman"/>
+                <w:sz w:val="28"/>
+                <w:szCs w:val="28"/>
+              </w:rPr>
+              <w:t>Myraid</w:t>
+            </w:r>
+            <w:r>
+              <w:rPr>
+                <w:rFonts w:asciiTheme="majorHAnsi" w:eastAsia="Times New Roman" w:hAnsiTheme="majorHAnsi" w:cs="Times New Roman"/>
+                <w:sz w:val="28"/>
+                <w:szCs w:val="28"/>
+              </w:rPr>
+              <w:t xml:space="preserve"> </w:t>
+            </w:r>
+            <w:r>
+              <w:rPr>
+                <w:rFonts w:asciiTheme="majorHAnsi" w:eastAsia="Times New Roman" w:hAnsiTheme="majorHAnsi" w:cs="Times New Roman"/>
+                <w:sz w:val="28"/>
+                <w:szCs w:val="28"/>
+              </w:rPr>
+              <w:t>(Humanist Sans)</w:t>
+            </w:r>
+          </w:p>
+        </w:tc>
+      </w:tr>
+      <w:tr>
+        <w:tc>
+          <w:tcPr>
+            <w:tcW w:w="4675" w:type="dxa"/>
+          </w:tcPr>
+          <w:p>
+            <w:pPr>
+              <w:pStyle w:val="Prrafodelista"/>
+              <w:spacing w:after="160" w:line="360" w:lineRule="auto"/>
+              <w:ind w:left="0"/>
+              <w:rPr>
+                <w:rFonts w:asciiTheme="majorHAnsi" w:eastAsia="Times New Roman" w:hAnsiTheme="majorHAnsi" w:cs="Times New Roman"/>
+                <w:sz w:val="28"/>
+                <w:szCs w:val="28"/>
+              </w:rPr>
+            </w:pPr>
+            <w:r>
+              <w:rPr>
+                <w:rFonts w:asciiTheme="majorHAnsi" w:eastAsia="Times New Roman" w:hAnsiTheme="majorHAnsi" w:cs="Times New Roman"/>
+                <w:sz w:val="28"/>
+                <w:szCs w:val="28"/>
+              </w:rPr>
+              <w:t>Texto en general</w:t>
+            </w:r>
+          </w:p>
+        </w:tc>
+        <w:tc>
+          <w:tcPr>
+            <w:tcW w:w="4675" w:type="dxa"/>
+          </w:tcPr>
+          <w:p>
+            <w:pPr>
+              <w:pStyle w:val="Prrafodelista"/>
+              <w:spacing w:after="160" w:line="360" w:lineRule="auto"/>
+              <w:ind w:left="0"/>
+              <w:rPr>
+                <w:rFonts w:asciiTheme="majorHAnsi" w:eastAsia="Times New Roman" w:hAnsiTheme="majorHAnsi" w:cs="Times New Roman"/>
+                <w:sz w:val="28"/>
+                <w:szCs w:val="28"/>
+              </w:rPr>
+            </w:pPr>
+            <w:r>
+              <w:rPr>
+                <w:rFonts w:asciiTheme="majorHAnsi" w:eastAsia="Times New Roman" w:hAnsiTheme="majorHAnsi" w:cs="Times New Roman"/>
+                <w:sz w:val="28"/>
+                <w:szCs w:val="28"/>
+              </w:rPr>
+              <w:t>Myraid</w:t>
+            </w:r>
+            <w:r>
+              <w:rPr>
+                <w:rFonts w:asciiTheme="majorHAnsi" w:eastAsia="Times New Roman" w:hAnsiTheme="majorHAnsi" w:cs="Times New Roman"/>
+                <w:sz w:val="28"/>
+                <w:szCs w:val="28"/>
+              </w:rPr>
+              <w:t xml:space="preserve"> </w:t>
+            </w:r>
+            <w:r>
+              <w:rPr>
+                <w:rFonts w:asciiTheme="majorHAnsi" w:eastAsia="Times New Roman" w:hAnsiTheme="majorHAnsi" w:cs="Times New Roman"/>
+                <w:sz w:val="28"/>
+                <w:szCs w:val="28"/>
+              </w:rPr>
+              <w:t>(Humanist Sans)</w:t>
+            </w:r>
+          </w:p>
+        </w:tc>
+      </w:tr>
+    </w:tbl>
+    <w:p>
+      <w:pPr>
+        <w:pStyle w:val="Prrafodelista"/>
+        <w:spacing w:after="160" w:line="360" w:lineRule="auto"/>
+        <w:rPr>
+          <w:rFonts w:asciiTheme="majorHAnsi" w:eastAsia="Times New Roman" w:hAnsiTheme="majorHAnsi" w:cs="Times New Roman"/>
+          <w:sz w:val="28"/>
+          <w:szCs w:val="28"/>
+        </w:rPr>
+      </w:pPr>
     </w:p>
     <w:p>
       <w:pPr>
@@ -11245,7 +11961,6 @@
       </w:pPr>
       <w:bookmarkStart w:id="27" w:name="_Toc366872477"/>
       <w:r>
-        <w:lastRenderedPageBreak/>
         <w:t>Metodología de desarrollo</w:t>
       </w:r>
       <w:bookmarkEnd w:id="27"/>
@@ -11270,7 +11985,17 @@
           <w:sz w:val="28"/>
           <w:szCs w:val="28"/>
         </w:rPr>
-        <w:t xml:space="preserve">La metodología escogida fue Kanban, ya que en primer lugar el equipo de trabajo es muy pequeño, y buscaba una metodología fácil de entender y flexible a cambios. Esto acompañado de una herramienta online, como Trello la cual escogimos por ser gratis y permitir agregar usuarios, que puedan dar seguimiento y contribuir con el proyecto. Una de las ventajas </w:t>
+        <w:t xml:space="preserve">La metodología escogida fue Kanban, ya que en primer lugar el equipo de trabajo es muy pequeño, y buscaba una metodología fácil de entender y flexible a </w:t>
+      </w:r>
+      <w:r>
+        <w:rPr>
+          <w:rFonts w:asciiTheme="majorHAnsi" w:hAnsiTheme="majorHAnsi" w:cs="Calibri,Italic"/>
+          <w:iCs/>
+          <w:sz w:val="28"/>
+          <w:szCs w:val="28"/>
+        </w:rPr>
+        <w:lastRenderedPageBreak/>
+        <w:t xml:space="preserve">cambios. Esto acompañado de una herramienta online, como Trello la cual escogimos por ser gratis y permitir agregar usuarios, que puedan dar seguimiento y contribuir con el proyecto. Una de las ventajas </w:t>
       </w:r>
       <w:r>
         <w:rPr>
@@ -11849,7 +12574,6 @@
                 <w:sz w:val="28"/>
                 <w:szCs w:val="28"/>
               </w:rPr>
-              <w:lastRenderedPageBreak/>
               <w:t>Desarrollo</w:t>
             </w:r>
           </w:p>
@@ -11929,6 +12653,7 @@
                 <w:sz w:val="28"/>
                 <w:szCs w:val="28"/>
               </w:rPr>
+              <w:lastRenderedPageBreak/>
               <w:t>Se realizaron las pruebas, tanto de unidad como integración.</w:t>
             </w:r>
           </w:p>
@@ -11962,6 +12687,7 @@
                 <w:sz w:val="28"/>
                 <w:szCs w:val="28"/>
               </w:rPr>
+              <w:lastRenderedPageBreak/>
               <w:t>Aceptación</w:t>
             </w:r>
           </w:p>
@@ -15770,6 +16496,7 @@
         <w:docPartUnique/>
       </w:docPartObj>
     </w:sdtPr>
+    <w:sdtEndPr/>
     <w:sdtContent>
       <w:p>
         <w:pPr>
@@ -15790,7 +16517,7 @@
             <w:noProof/>
             <w:lang w:val="es-ES"/>
           </w:rPr>
-          <w:t>3</w:t>
+          <w:t>19</w:t>
         </w:r>
         <w:r>
           <w:fldChar w:fldCharType="end"/>
@@ -17063,6 +17790,118 @@
       </w:rPr>
     </w:lvl>
     <w:lvl w:ilvl="8" w:tplc="1C0A0005" w:tentative="1">
+      <w:start w:val="1"/>
+      <w:numFmt w:val="bullet"/>
+      <w:lvlText w:val=""/>
+      <w:lvlJc w:val="left"/>
+      <w:pPr>
+        <w:ind w:left="6480" w:hanging="360"/>
+      </w:pPr>
+      <w:rPr>
+        <w:rFonts w:ascii="Wingdings" w:hAnsi="Wingdings" w:hint="default"/>
+      </w:rPr>
+    </w:lvl>
+  </w:abstractNum>
+  <w:abstractNum w:abstractNumId="11">
+    <w:nsid w:val="7076203E"/>
+    <w:multiLevelType w:val="hybridMultilevel"/>
+    <w:tmpl w:val="D5F6B8F2"/>
+    <w:lvl w:ilvl="0" w:tplc="4F1655A4">
+      <w:numFmt w:val="bullet"/>
+      <w:lvlText w:val="-"/>
+      <w:lvlJc w:val="left"/>
+      <w:pPr>
+        <w:ind w:left="720" w:hanging="360"/>
+      </w:pPr>
+      <w:rPr>
+        <w:rFonts w:ascii="Cambria" w:eastAsiaTheme="minorEastAsia" w:hAnsi="Cambria" w:cstheme="minorBidi" w:hint="default"/>
+      </w:rPr>
+    </w:lvl>
+    <w:lvl w:ilvl="1" w:tplc="0C0A0003">
+      <w:start w:val="1"/>
+      <w:numFmt w:val="bullet"/>
+      <w:lvlText w:val="o"/>
+      <w:lvlJc w:val="left"/>
+      <w:pPr>
+        <w:ind w:left="1440" w:hanging="360"/>
+      </w:pPr>
+      <w:rPr>
+        <w:rFonts w:ascii="Courier New" w:hAnsi="Courier New" w:cs="Times New Roman" w:hint="default"/>
+      </w:rPr>
+    </w:lvl>
+    <w:lvl w:ilvl="2" w:tplc="0C0A0005">
+      <w:start w:val="1"/>
+      <w:numFmt w:val="bullet"/>
+      <w:lvlText w:val=""/>
+      <w:lvlJc w:val="left"/>
+      <w:pPr>
+        <w:ind w:left="2160" w:hanging="360"/>
+      </w:pPr>
+      <w:rPr>
+        <w:rFonts w:ascii="Wingdings" w:hAnsi="Wingdings" w:hint="default"/>
+      </w:rPr>
+    </w:lvl>
+    <w:lvl w:ilvl="3" w:tplc="0C0A0001">
+      <w:start w:val="1"/>
+      <w:numFmt w:val="bullet"/>
+      <w:lvlText w:val=""/>
+      <w:lvlJc w:val="left"/>
+      <w:pPr>
+        <w:ind w:left="2880" w:hanging="360"/>
+      </w:pPr>
+      <w:rPr>
+        <w:rFonts w:ascii="Symbol" w:hAnsi="Symbol" w:hint="default"/>
+      </w:rPr>
+    </w:lvl>
+    <w:lvl w:ilvl="4" w:tplc="0C0A0003">
+      <w:start w:val="1"/>
+      <w:numFmt w:val="bullet"/>
+      <w:lvlText w:val="o"/>
+      <w:lvlJc w:val="left"/>
+      <w:pPr>
+        <w:ind w:left="3600" w:hanging="360"/>
+      </w:pPr>
+      <w:rPr>
+        <w:rFonts w:ascii="Courier New" w:hAnsi="Courier New" w:cs="Times New Roman" w:hint="default"/>
+      </w:rPr>
+    </w:lvl>
+    <w:lvl w:ilvl="5" w:tplc="0C0A0005">
+      <w:start w:val="1"/>
+      <w:numFmt w:val="bullet"/>
+      <w:lvlText w:val=""/>
+      <w:lvlJc w:val="left"/>
+      <w:pPr>
+        <w:ind w:left="4320" w:hanging="360"/>
+      </w:pPr>
+      <w:rPr>
+        <w:rFonts w:ascii="Wingdings" w:hAnsi="Wingdings" w:hint="default"/>
+      </w:rPr>
+    </w:lvl>
+    <w:lvl w:ilvl="6" w:tplc="0C0A0001">
+      <w:start w:val="1"/>
+      <w:numFmt w:val="bullet"/>
+      <w:lvlText w:val=""/>
+      <w:lvlJc w:val="left"/>
+      <w:pPr>
+        <w:ind w:left="5040" w:hanging="360"/>
+      </w:pPr>
+      <w:rPr>
+        <w:rFonts w:ascii="Symbol" w:hAnsi="Symbol" w:hint="default"/>
+      </w:rPr>
+    </w:lvl>
+    <w:lvl w:ilvl="7" w:tplc="0C0A0003">
+      <w:start w:val="1"/>
+      <w:numFmt w:val="bullet"/>
+      <w:lvlText w:val="o"/>
+      <w:lvlJc w:val="left"/>
+      <w:pPr>
+        <w:ind w:left="5760" w:hanging="360"/>
+      </w:pPr>
+      <w:rPr>
+        <w:rFonts w:ascii="Courier New" w:hAnsi="Courier New" w:cs="Times New Roman" w:hint="default"/>
+      </w:rPr>
+    </w:lvl>
+    <w:lvl w:ilvl="8" w:tplc="0C0A0005">
       <w:start w:val="1"/>
       <w:numFmt w:val="bullet"/>
       <w:lvlText w:val=""/>
@@ -17107,6 +17946,18 @@
   </w:num>
   <w:num w:numId="11">
     <w:abstractNumId w:val="9"/>
+  </w:num>
+  <w:num w:numId="12">
+    <w:abstractNumId w:val="11"/>
+    <w:lvlOverride w:ilvl="0"/>
+    <w:lvlOverride w:ilvl="1"/>
+    <w:lvlOverride w:ilvl="2"/>
+    <w:lvlOverride w:ilvl="3"/>
+    <w:lvlOverride w:ilvl="4"/>
+    <w:lvlOverride w:ilvl="5"/>
+    <w:lvlOverride w:ilvl="6"/>
+    <w:lvlOverride w:ilvl="7"/>
+    <w:lvlOverride w:ilvl="8"/>
   </w:num>
 </w:numbering>
 </file>
@@ -18429,7 +19280,7 @@
 </file>
 
 <file path=customXml/itemProps1.xml><?xml version="1.0" encoding="utf-8"?>
-<ds:datastoreItem xmlns:ds="http://schemas.openxmlformats.org/officeDocument/2006/customXml" ds:itemID="{89B13AB0-5237-4A4A-B74B-2163885B1AE5}">
+<ds:datastoreItem xmlns:ds="http://schemas.openxmlformats.org/officeDocument/2006/customXml" ds:itemID="{89E4CCD5-6F7C-42E4-A034-745DE1C28907}">
   <ds:schemaRefs>
     <ds:schemaRef ds:uri="http://schemas.openxmlformats.org/officeDocument/2006/bibliography"/>
   </ds:schemaRefs>

</xml_diff>

<commit_message>
Se modifico el user story 00005, para agregar campos faltantes y aclarar el hecho de que el sistema manejara Edificios, oficinas y aulas. Ademas se modifico el 00006, se agregaron campos nenecesarios para la reservacion de un evento.
</commit_message>
<xml_diff>
--- a/Proyecto Final.docx
+++ b/Proyecto Final.docx
@@ -1,6 +1,6 @@
 
 <file path=word/document.xml><?xml version="1.0" encoding="utf-8"?>
-<w:document xmlns:wpc="http://schemas.microsoft.com/office/word/2010/wordprocessingCanvas" xmlns:mc="http://schemas.openxmlformats.org/markup-compatibility/2006" xmlns:o="urn:schemas-microsoft-com:office:office" xmlns:r="http://schemas.openxmlformats.org/officeDocument/2006/relationships" xmlns:m="http://schemas.openxmlformats.org/officeDocument/2006/math" xmlns:v="urn:schemas-microsoft-com:vml" xmlns:wp14="http://schemas.microsoft.com/office/word/2010/wordprocessingDrawing" xmlns:wp="http://schemas.openxmlformats.org/drawingml/2006/wordprocessingDrawing" xmlns:w10="urn:schemas-microsoft-com:office:word" xmlns:w="http://schemas.openxmlformats.org/wordprocessingml/2006/main" xmlns:w14="http://schemas.microsoft.com/office/word/2010/wordml" xmlns:w15="http://schemas.microsoft.com/office/word/2012/wordml" xmlns:wpg="http://schemas.microsoft.com/office/word/2010/wordprocessingGroup" xmlns:wpi="http://schemas.microsoft.com/office/word/2010/wordprocessingInk" xmlns:wne="http://schemas.microsoft.com/office/word/2006/wordml" xmlns:wps="http://schemas.microsoft.com/office/word/2010/wordprocessingShape" mc:Ignorable="w14 w15 wp14">
+<w:document xmlns:wpc="http://schemas.microsoft.com/office/word/2010/wordprocessingCanvas" xmlns:mo="http://schemas.microsoft.com/office/mac/office/2008/main" xmlns:mc="http://schemas.openxmlformats.org/markup-compatibility/2006" xmlns:mv="urn:schemas-microsoft-com:mac:vml" xmlns:o="urn:schemas-microsoft-com:office:office" xmlns:r="http://schemas.openxmlformats.org/officeDocument/2006/relationships" xmlns:m="http://schemas.openxmlformats.org/officeDocument/2006/math" xmlns:v="urn:schemas-microsoft-com:vml" xmlns:wp14="http://schemas.microsoft.com/office/word/2010/wordprocessingDrawing" xmlns:wp="http://schemas.openxmlformats.org/drawingml/2006/wordprocessingDrawing" xmlns:w10="urn:schemas-microsoft-com:office:word" xmlns:w="http://schemas.openxmlformats.org/wordprocessingml/2006/main" xmlns:w14="http://schemas.microsoft.com/office/word/2010/wordml" xmlns:wpg="http://schemas.microsoft.com/office/word/2010/wordprocessingGroup" xmlns:wpi="http://schemas.microsoft.com/office/word/2010/wordprocessingInk" xmlns:wne="http://schemas.microsoft.com/office/word/2006/wordml" xmlns:wps="http://schemas.microsoft.com/office/word/2010/wordprocessingShape" mc:Ignorable="w14 wp14">
   <w:body>
     <w:sdt>
       <w:sdtPr>
@@ -23,12 +23,12 @@
           <w:r>
             <w:rPr>
               <w:noProof/>
-              <w:lang w:eastAsia="es-DO"/>
+              <w:lang w:val="es-ES" w:eastAsia="es-ES"/>
             </w:rPr>
             <mc:AlternateContent>
               <mc:Choice Requires="wpg">
                 <w:drawing>
-                  <wp:anchor distT="0" distB="0" distL="114300" distR="114300" simplePos="0" relativeHeight="251674624" behindDoc="1" locked="0" layoutInCell="1" allowOverlap="1">
+                  <wp:anchor distT="0" distB="0" distL="114300" distR="114300" simplePos="0" relativeHeight="251674624" behindDoc="1" locked="0" layoutInCell="1" allowOverlap="1" wp14:anchorId="26784542" wp14:editId="6F05BC75">
                     <wp:simplePos x="0" y="0"/>
                     <wp:positionH relativeFrom="page">
                       <wp:align>center</wp:align>
@@ -336,7 +336,7 @@
                   </wp:anchor>
                 </w:drawing>
               </mc:Choice>
-              <mc:Fallback>
+              <mc:Fallback xmlns:w15="http://schemas.microsoft.com/office/word/2012/wordml">
                 <w:pict>
                   <v:group id="Grupo 193" o:spid="_x0000_s1026" style="position:absolute;margin-left:0;margin-top:0;width:540.55pt;height:718.4pt;z-index:-251641856;mso-width-percent:882;mso-height-percent:909;mso-position-horizontal:center;mso-position-horizontal-relative:page;mso-position-vertical:center;mso-position-vertical-relative:page;mso-width-percent:882;mso-height-percent:909" coordsize="68648,91235" o:gfxdata="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">
                     <v:rect id="Rectángulo 194" o:spid="_x0000_s1027" style="position:absolute;width:68580;height:13716;visibility:visible;mso-wrap-style:square;v-text-anchor:middle" o:gfxdata="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" fillcolor="#5b9bd5 [3204]" stroked="f" strokeweight="1pt"/>
@@ -545,7 +545,7 @@
       <w:sdtContent>
         <w:p>
           <w:pPr>
-            <w:pStyle w:val="TtulodeTDC"/>
+            <w:pStyle w:val="Encabezadodetabladecontenido"/>
           </w:pPr>
           <w:r>
             <w:rPr>
@@ -3041,7 +3041,7 @@
     </w:p>
     <w:tbl>
       <w:tblPr>
-        <w:tblStyle w:val="Tabladecuadrcula4-nfasis1"/>
+        <w:tblStyle w:val="GridTable4Accent1"/>
         <w:tblW w:w="0" w:type="auto"/>
         <w:tblLook w:val="04A0" w:firstRow="1" w:lastRow="0" w:firstColumn="1" w:lastColumn="0" w:noHBand="0" w:noVBand="1"/>
       </w:tblPr>
@@ -3587,7 +3587,19 @@
           <w:szCs w:val="28"/>
           <w:lang w:val="es-ES"/>
         </w:rPr>
-        <w:t>El proyecto no incluye el desarrollo del API para obtener los datos de estudiantes (asignaturas que está tomando y autentificación usando matrícula y pin). Así mismo, no incluye el API para obtención de informaciones relacionadas a los espacios en INTEC (aulas, laboratorios, oficinas, auditorios y edificios).</w:t>
+        <w:t xml:space="preserve">El proyecto no incluye el desarrollo del API para obtener </w:t>
+      </w:r>
+      <w:r>
+        <w:rPr>
+          <w:rFonts w:asciiTheme="majorHAnsi" w:hAnsiTheme="majorHAnsi" w:cs="Calibri"/>
+          <w:iCs/>
+          <w:color w:val="000000" w:themeColor="text1"/>
+          <w:sz w:val="28"/>
+          <w:szCs w:val="28"/>
+          <w:lang w:val="es-ES"/>
+        </w:rPr>
+        <w:lastRenderedPageBreak/>
+        <w:t>los datos de estudiantes (asignaturas que está tomando y autentificación usando matrícula y pin). Así mismo, no incluye el API para obtención de informaciones relacionadas a los espacios en INTEC (aulas, laboratorios, oficinas, auditorios y edificios).</w:t>
       </w:r>
     </w:p>
     <w:p>
@@ -3603,7 +3615,6 @@
         <w:rPr>
           <w:lang w:val="es-ES"/>
         </w:rPr>
-        <w:lastRenderedPageBreak/>
         <w:t>Antecedentes y Justificación</w:t>
       </w:r>
       <w:bookmarkEnd w:id="6"/>
@@ -3828,6 +3839,7 @@
           <w:szCs w:val="28"/>
           <w:lang w:val="es-ES"/>
         </w:rPr>
+        <w:lastRenderedPageBreak/>
         <w:t>Que tan fácil sea conseguir el acceso a la información de los estudiantes, si es necesario algún tipo de acuerdo.</w:t>
       </w:r>
     </w:p>
@@ -3910,7 +3922,6 @@
         <w:rPr>
           <w:lang w:val="es-ES"/>
         </w:rPr>
-        <w:lastRenderedPageBreak/>
         <w:t>Estructura de Alto Nivel del Plan de Trabajo</w:t>
       </w:r>
       <w:bookmarkEnd w:id="8"/>
@@ -3938,10 +3949,10 @@
           <w:color w:val="0000FF"/>
           <w:sz w:val="28"/>
           <w:szCs w:val="28"/>
-          <w:lang w:eastAsia="es-DO"/>
+          <w:lang w:val="es-ES" w:eastAsia="es-ES"/>
         </w:rPr>
         <w:drawing>
-          <wp:inline distT="0" distB="0" distL="0" distR="0">
+          <wp:inline distT="0" distB="0" distL="0" distR="0" wp14:anchorId="4A1BB948" wp14:editId="249FE4D6">
             <wp:extent cx="5943600" cy="3523218"/>
             <wp:effectExtent l="19050" t="19050" r="19050" b="20320"/>
             <wp:docPr id="2" name="Imagen 2" descr="C:\Users\Libranner\Desktop\horario.png"/>
@@ -3958,7 +3969,7 @@
                     </pic:cNvPicPr>
                   </pic:nvPicPr>
                   <pic:blipFill>
-                    <a:blip r:embed="rId8">
+                    <a:blip r:embed="rId9">
                       <a:extLst>
                         <a:ext uri="{28A0092B-C50C-407E-A947-70E740481C1C}">
                           <a14:useLocalDpi xmlns:a14="http://schemas.microsoft.com/office/drawing/2010/main" val="0"/>
@@ -4144,19 +4155,37 @@
         </w:rPr>
         <w:t xml:space="preserve"> 219 - Móvil 829.717.9298. Email: </w:t>
       </w:r>
-      <w:hyperlink r:id="rId9" w:tgtFrame="_blank" w:history="1">
-        <w:r>
-          <w:rPr>
-            <w:rFonts w:asciiTheme="majorHAnsi" w:hAnsiTheme="majorHAnsi" w:cs="Calibri"/>
-            <w:i/>
-            <w:iCs/>
-            <w:color w:val="000000" w:themeColor="text1"/>
-            <w:sz w:val="28"/>
-            <w:szCs w:val="28"/>
-          </w:rPr>
-          <w:t>erick.barinas@intec.edu.do</w:t>
-        </w:r>
-      </w:hyperlink>
+      <w:r>
+        <w:fldChar w:fldCharType="begin"/>
+      </w:r>
+      <w:r>
+        <w:instrText xml:space="preserve"> HYPERLINK "mailto:erick.barinas@intec.edu.do" \t "_blank" </w:instrText>
+      </w:r>
+      <w:r>
+        <w:fldChar w:fldCharType="separate"/>
+      </w:r>
+      <w:r>
+        <w:rPr>
+          <w:rFonts w:asciiTheme="majorHAnsi" w:hAnsiTheme="majorHAnsi" w:cs="Calibri"/>
+          <w:i/>
+          <w:iCs/>
+          <w:color w:val="000000" w:themeColor="text1"/>
+          <w:sz w:val="28"/>
+          <w:szCs w:val="28"/>
+        </w:rPr>
+        <w:t>erick.barinas@intec.edu.do</w:t>
+      </w:r>
+      <w:r>
+        <w:rPr>
+          <w:rFonts w:asciiTheme="majorHAnsi" w:hAnsiTheme="majorHAnsi" w:cs="Calibri"/>
+          <w:i/>
+          <w:iCs/>
+          <w:color w:val="000000" w:themeColor="text1"/>
+          <w:sz w:val="28"/>
+          <w:szCs w:val="28"/>
+        </w:rPr>
+        <w:fldChar w:fldCharType="end"/>
+      </w:r>
       <w:r>
         <w:rPr>
           <w:rFonts w:asciiTheme="majorHAnsi" w:hAnsiTheme="majorHAnsi" w:cs="Calibri"/>
@@ -4192,6 +4221,7 @@
           <w:sz w:val="28"/>
           <w:szCs w:val="28"/>
         </w:rPr>
+        <w:lastRenderedPageBreak/>
         <w:t>Bernardo Echavarría</w:t>
       </w:r>
     </w:p>
@@ -4246,20 +4276,39 @@
         </w:rPr>
         <w:t xml:space="preserve">(809) 567-9271 x 269. Email: </w:t>
       </w:r>
-      <w:hyperlink r:id="rId10" w:tgtFrame="_blank" w:history="1">
-        <w:r>
-          <w:rPr>
-            <w:rFonts w:asciiTheme="majorHAnsi" w:hAnsiTheme="majorHAnsi" w:cs="Calibri"/>
-            <w:i/>
-            <w:iCs/>
-            <w:color w:val="000000" w:themeColor="text1"/>
-            <w:sz w:val="28"/>
-            <w:szCs w:val="28"/>
-            <w:lang w:val="en-US"/>
-          </w:rPr>
-          <w:t>bernardo.echavarria@intec.edu.do</w:t>
-        </w:r>
-      </w:hyperlink>
+      <w:r>
+        <w:fldChar w:fldCharType="begin"/>
+      </w:r>
+      <w:r>
+        <w:instrText xml:space="preserve"> HYPERLINK "mailto:bernardo.echavarria@intec.edu.do" \t "_blank" </w:instrText>
+      </w:r>
+      <w:r>
+        <w:fldChar w:fldCharType="separate"/>
+      </w:r>
+      <w:r>
+        <w:rPr>
+          <w:rFonts w:asciiTheme="majorHAnsi" w:hAnsiTheme="majorHAnsi" w:cs="Calibri"/>
+          <w:i/>
+          <w:iCs/>
+          <w:color w:val="000000" w:themeColor="text1"/>
+          <w:sz w:val="28"/>
+          <w:szCs w:val="28"/>
+          <w:lang w:val="en-US"/>
+        </w:rPr>
+        <w:t>bernardo.echavarria@intec.edu.do</w:t>
+      </w:r>
+      <w:r>
+        <w:rPr>
+          <w:rFonts w:asciiTheme="majorHAnsi" w:hAnsiTheme="majorHAnsi" w:cs="Calibri"/>
+          <w:i/>
+          <w:iCs/>
+          <w:color w:val="000000" w:themeColor="text1"/>
+          <w:sz w:val="28"/>
+          <w:szCs w:val="28"/>
+          <w:lang w:val="en-US"/>
+        </w:rPr>
+        <w:fldChar w:fldCharType="end"/>
+      </w:r>
       <w:r>
         <w:rPr>
           <w:rFonts w:asciiTheme="majorHAnsi" w:hAnsiTheme="majorHAnsi" w:cs="Calibri"/>
@@ -4348,7 +4397,6 @@
       </w:pPr>
       <w:bookmarkStart w:id="10" w:name="_Toc366872463"/>
       <w:r>
-        <w:lastRenderedPageBreak/>
         <w:t>Especificación detallada de requerimientos</w:t>
       </w:r>
       <w:bookmarkEnd w:id="10"/>
@@ -4428,7 +4476,7 @@
     </w:p>
     <w:tbl>
       <w:tblPr>
-        <w:tblStyle w:val="Tabladelista4-nfasis1"/>
+        <w:tblStyle w:val="ListTable4Accent1"/>
         <w:tblW w:w="9399" w:type="dxa"/>
         <w:tblLook w:val="04A0" w:firstRow="1" w:lastRow="0" w:firstColumn="1" w:lastColumn="0" w:noHBand="0" w:noVBand="1"/>
       </w:tblPr>
@@ -5014,7 +5062,7 @@
     </w:p>
     <w:tbl>
       <w:tblPr>
-        <w:tblStyle w:val="Tabladelista4-nfasis1"/>
+        <w:tblStyle w:val="ListTable4Accent1"/>
         <w:tblW w:w="9399" w:type="dxa"/>
         <w:tblLook w:val="04A0" w:firstRow="1" w:lastRow="0" w:firstColumn="1" w:lastColumn="0" w:noHBand="0" w:noVBand="1"/>
       </w:tblPr>
@@ -5366,6 +5414,7 @@
                 <w:szCs w:val="28"/>
                 <w:lang w:eastAsia="es-DO"/>
               </w:rPr>
+              <w:lastRenderedPageBreak/>
               <w:t>Descripción</w:t>
             </w:r>
           </w:p>
@@ -5609,7 +5658,6 @@
                 <w:sz w:val="28"/>
                 <w:szCs w:val="28"/>
               </w:rPr>
-              <w:lastRenderedPageBreak/>
               <w:t>URL</w:t>
             </w:r>
           </w:p>
@@ -5749,7 +5797,7 @@
     </w:p>
     <w:tbl>
       <w:tblPr>
-        <w:tblStyle w:val="Tabladelista4-nfasis1"/>
+        <w:tblStyle w:val="ListTable4Accent1"/>
         <w:tblW w:w="9399" w:type="dxa"/>
         <w:tblLook w:val="04A0" w:firstRow="1" w:lastRow="0" w:firstColumn="1" w:lastColumn="0" w:noHBand="0" w:noVBand="1"/>
       </w:tblPr>
@@ -6296,7 +6344,7 @@
     </w:p>
     <w:tbl>
       <w:tblPr>
-        <w:tblStyle w:val="Tabladelista4-nfasis1"/>
+        <w:tblStyle w:val="ListTable4Accent1"/>
         <w:tblW w:w="9399" w:type="dxa"/>
         <w:tblLook w:val="04A0" w:firstRow="1" w:lastRow="0" w:firstColumn="1" w:lastColumn="0" w:noHBand="0" w:noVBand="1"/>
       </w:tblPr>
@@ -6446,6 +6494,7 @@
                 <w:szCs w:val="28"/>
                 <w:lang w:eastAsia="es-DO"/>
               </w:rPr>
+              <w:lastRenderedPageBreak/>
               <w:t xml:space="preserve"> 09-09-2013 </w:t>
             </w:r>
           </w:p>
@@ -6803,7 +6852,6 @@
                 <w:sz w:val="28"/>
                 <w:szCs w:val="28"/>
               </w:rPr>
-              <w:lastRenderedPageBreak/>
               <w:t>Opción de guiar al usuario a clases</w:t>
             </w:r>
           </w:p>
@@ -6945,7 +6993,7 @@
     </w:p>
     <w:tbl>
       <w:tblPr>
-        <w:tblStyle w:val="Tabladelista4-nfasis1"/>
+        <w:tblStyle w:val="ListTable4Accent1"/>
         <w:tblW w:w="9399" w:type="dxa"/>
         <w:tblLook w:val="04A0" w:firstRow="1" w:lastRow="0" w:firstColumn="1" w:lastColumn="0" w:noHBand="0" w:noVBand="1"/>
       </w:tblPr>
@@ -7504,6 +7552,14 @@
                 <w:sz w:val="28"/>
                 <w:szCs w:val="28"/>
               </w:rPr>
+              <w:t>, en el caso de ser un edificio</w:t>
+            </w:r>
+            <w:r>
+              <w:rPr>
+                <w:rFonts w:asciiTheme="majorHAnsi" w:hAnsiTheme="majorHAnsi" w:cs="Helvetica"/>
+                <w:sz w:val="28"/>
+                <w:szCs w:val="28"/>
+              </w:rPr>
               <w:t>:</w:t>
             </w:r>
           </w:p>
@@ -7531,6 +7587,7 @@
                 <w:sz w:val="28"/>
                 <w:szCs w:val="28"/>
               </w:rPr>
+              <w:lastRenderedPageBreak/>
               <w:t>Nombre de espacio</w:t>
             </w:r>
           </w:p>
@@ -7598,11 +7655,34 @@
           </w:p>
           <w:p>
             <w:pPr>
+              <w:widowControl w:val="0"/>
+              <w:autoSpaceDE w:val="0"/>
+              <w:autoSpaceDN w:val="0"/>
+              <w:adjustRightInd w:val="0"/>
+              <w:spacing w:after="200"/>
+              <w:ind w:left="493"/>
+              <w:rPr>
+                <w:rFonts w:asciiTheme="majorHAnsi" w:hAnsiTheme="majorHAnsi" w:cs="Arial"/>
+                <w:sz w:val="28"/>
+                <w:szCs w:val="28"/>
+              </w:rPr>
+            </w:pPr>
+            <w:r>
+              <w:rPr>
+                <w:rFonts w:asciiTheme="majorHAnsi" w:hAnsiTheme="majorHAnsi" w:cs="Arial"/>
+                <w:sz w:val="28"/>
+                <w:szCs w:val="28"/>
+              </w:rPr>
+              <w:t>En caso de ser un espacio en especifico, debera indicar los siguientes campos:</w:t>
+            </w:r>
+          </w:p>
+          <w:p>
+            <w:pPr>
               <w:pStyle w:val="Prrafodelista"/>
               <w:widowControl w:val="0"/>
               <w:numPr>
                 <w:ilvl w:val="0"/>
-                <w:numId w:val="5"/>
+                <w:numId w:val="13"/>
               </w:numPr>
               <w:autoSpaceDE w:val="0"/>
               <w:autoSpaceDN w:val="0"/>
@@ -7616,11 +7696,11 @@
             </w:pPr>
             <w:r>
               <w:rPr>
-                <w:rFonts w:asciiTheme="majorHAnsi" w:hAnsiTheme="majorHAnsi" w:cs="Calibri"/>
-                <w:sz w:val="28"/>
-                <w:szCs w:val="28"/>
-              </w:rPr>
-              <w:t>Fecha y hora</w:t>
+                <w:rFonts w:asciiTheme="majorHAnsi" w:hAnsiTheme="majorHAnsi" w:cs="Arial"/>
+                <w:sz w:val="28"/>
+                <w:szCs w:val="28"/>
+              </w:rPr>
+              <w:t>Nombre</w:t>
             </w:r>
           </w:p>
           <w:p>
@@ -7629,7 +7709,7 @@
               <w:widowControl w:val="0"/>
               <w:numPr>
                 <w:ilvl w:val="0"/>
-                <w:numId w:val="5"/>
+                <w:numId w:val="13"/>
               </w:numPr>
               <w:autoSpaceDE w:val="0"/>
               <w:autoSpaceDN w:val="0"/>
@@ -7643,11 +7723,11 @@
             </w:pPr>
             <w:r>
               <w:rPr>
-                <w:rFonts w:asciiTheme="majorHAnsi" w:hAnsiTheme="majorHAnsi" w:cs="Calibri"/>
-                <w:sz w:val="28"/>
-                <w:szCs w:val="28"/>
-              </w:rPr>
-              <w:t>Nombre de evento</w:t>
+                <w:rFonts w:asciiTheme="majorHAnsi" w:hAnsiTheme="majorHAnsi" w:cs="Arial"/>
+                <w:sz w:val="28"/>
+                <w:szCs w:val="28"/>
+              </w:rPr>
+              <w:t>Edificio al que pertenece</w:t>
             </w:r>
           </w:p>
           <w:p>
@@ -7656,7 +7736,7 @@
               <w:widowControl w:val="0"/>
               <w:numPr>
                 <w:ilvl w:val="0"/>
-                <w:numId w:val="5"/>
+                <w:numId w:val="13"/>
               </w:numPr>
               <w:autoSpaceDE w:val="0"/>
               <w:autoSpaceDN w:val="0"/>
@@ -7670,11 +7750,11 @@
             </w:pPr>
             <w:r>
               <w:rPr>
-                <w:rFonts w:asciiTheme="majorHAnsi" w:hAnsiTheme="majorHAnsi" w:cs="Calibri"/>
-                <w:sz w:val="28"/>
-                <w:szCs w:val="28"/>
-              </w:rPr>
-              <w:t>Descripción del evento</w:t>
+                <w:rFonts w:asciiTheme="majorHAnsi" w:hAnsiTheme="majorHAnsi" w:cs="Arial"/>
+                <w:sz w:val="28"/>
+                <w:szCs w:val="28"/>
+              </w:rPr>
+              <w:t>Cantidad de asientos (en caso de no ser una oficina).</w:t>
             </w:r>
           </w:p>
           <w:p>
@@ -7683,7 +7763,7 @@
               <w:widowControl w:val="0"/>
               <w:numPr>
                 <w:ilvl w:val="0"/>
-                <w:numId w:val="5"/>
+                <w:numId w:val="13"/>
               </w:numPr>
               <w:autoSpaceDE w:val="0"/>
               <w:autoSpaceDN w:val="0"/>
@@ -7697,147 +7777,14 @@
             </w:pPr>
             <w:r>
               <w:rPr>
-                <w:rFonts w:asciiTheme="majorHAnsi" w:hAnsiTheme="majorHAnsi" w:cs="Calibri"/>
-                <w:sz w:val="28"/>
-                <w:szCs w:val="28"/>
-              </w:rPr>
-              <w:t>Lugar</w:t>
-            </w:r>
-          </w:p>
-          <w:p>
-            <w:pPr>
-              <w:pStyle w:val="Prrafodelista"/>
-              <w:widowControl w:val="0"/>
-              <w:numPr>
-                <w:ilvl w:val="0"/>
-                <w:numId w:val="5"/>
-              </w:numPr>
-              <w:autoSpaceDE w:val="0"/>
-              <w:autoSpaceDN w:val="0"/>
-              <w:adjustRightInd w:val="0"/>
-              <w:spacing w:after="200"/>
-              <w:rPr>
                 <w:rFonts w:asciiTheme="majorHAnsi" w:hAnsiTheme="majorHAnsi" w:cs="Arial"/>
                 <w:sz w:val="28"/>
                 <w:szCs w:val="28"/>
               </w:rPr>
-            </w:pPr>
-            <w:r>
-              <w:rPr>
-                <w:rFonts w:asciiTheme="majorHAnsi" w:hAnsiTheme="majorHAnsi" w:cs="Calibri"/>
-                <w:sz w:val="28"/>
-                <w:szCs w:val="28"/>
-              </w:rPr>
-              <w:t>Cupos disponibles</w:t>
-            </w:r>
-          </w:p>
-          <w:p>
-            <w:pPr>
-              <w:pStyle w:val="Prrafodelista"/>
-              <w:widowControl w:val="0"/>
-              <w:numPr>
-                <w:ilvl w:val="0"/>
-                <w:numId w:val="5"/>
-              </w:numPr>
-              <w:autoSpaceDE w:val="0"/>
-              <w:autoSpaceDN w:val="0"/>
-              <w:adjustRightInd w:val="0"/>
-              <w:spacing w:after="200"/>
-              <w:rPr>
-                <w:rFonts w:asciiTheme="majorHAnsi" w:hAnsiTheme="majorHAnsi" w:cs="Arial"/>
-                <w:sz w:val="28"/>
-                <w:szCs w:val="28"/>
-              </w:rPr>
-            </w:pPr>
-            <w:r>
-              <w:rPr>
-                <w:rFonts w:asciiTheme="majorHAnsi" w:hAnsiTheme="majorHAnsi" w:cs="Calibri"/>
-                <w:sz w:val="28"/>
-                <w:szCs w:val="28"/>
-              </w:rPr>
-              <w:t>Imagen del evento</w:t>
-            </w:r>
-          </w:p>
-          <w:p>
-            <w:pPr>
-              <w:pStyle w:val="Prrafodelista"/>
-              <w:widowControl w:val="0"/>
-              <w:numPr>
-                <w:ilvl w:val="0"/>
-                <w:numId w:val="5"/>
-              </w:numPr>
-              <w:autoSpaceDE w:val="0"/>
-              <w:autoSpaceDN w:val="0"/>
-              <w:adjustRightInd w:val="0"/>
-              <w:spacing w:after="200"/>
-              <w:rPr>
-                <w:rFonts w:asciiTheme="majorHAnsi" w:hAnsiTheme="majorHAnsi" w:cs="Arial"/>
-                <w:sz w:val="28"/>
-                <w:szCs w:val="28"/>
-              </w:rPr>
-            </w:pPr>
-            <w:r>
-              <w:rPr>
-                <w:rFonts w:asciiTheme="majorHAnsi" w:hAnsiTheme="majorHAnsi" w:cs="Calibri"/>
-                <w:sz w:val="28"/>
-                <w:szCs w:val="28"/>
-              </w:rPr>
-              <w:t>Patrocinadores</w:t>
-            </w:r>
-          </w:p>
-          <w:p>
-            <w:pPr>
-              <w:pStyle w:val="Prrafodelista"/>
-              <w:widowControl w:val="0"/>
-              <w:numPr>
-                <w:ilvl w:val="0"/>
-                <w:numId w:val="5"/>
-              </w:numPr>
-              <w:autoSpaceDE w:val="0"/>
-              <w:autoSpaceDN w:val="0"/>
-              <w:adjustRightInd w:val="0"/>
-              <w:spacing w:after="200"/>
-              <w:rPr>
-                <w:rFonts w:asciiTheme="majorHAnsi" w:hAnsiTheme="majorHAnsi" w:cs="Arial"/>
-                <w:sz w:val="28"/>
-                <w:szCs w:val="28"/>
-              </w:rPr>
-            </w:pPr>
-            <w:r>
-              <w:rPr>
-                <w:rFonts w:asciiTheme="majorHAnsi" w:hAnsiTheme="majorHAnsi" w:cs="Calibri"/>
-                <w:sz w:val="28"/>
-                <w:szCs w:val="28"/>
-              </w:rPr>
-              <w:t>URL</w:t>
-            </w:r>
-          </w:p>
-          <w:p>
-            <w:pPr>
-              <w:pStyle w:val="Prrafodelista"/>
-              <w:widowControl w:val="0"/>
-              <w:numPr>
-                <w:ilvl w:val="0"/>
-                <w:numId w:val="5"/>
-              </w:numPr>
-              <w:autoSpaceDE w:val="0"/>
-              <w:autoSpaceDN w:val="0"/>
-              <w:adjustRightInd w:val="0"/>
-              <w:spacing w:after="200"/>
-              <w:rPr>
-                <w:rFonts w:asciiTheme="majorHAnsi" w:hAnsiTheme="majorHAnsi" w:cs="Arial"/>
-                <w:sz w:val="28"/>
-                <w:szCs w:val="28"/>
-              </w:rPr>
-            </w:pPr>
-            <w:r>
-              <w:rPr>
-                <w:rFonts w:asciiTheme="majorHAnsi" w:hAnsiTheme="majorHAnsi" w:cs="Calibri"/>
-                <w:sz w:val="28"/>
-                <w:szCs w:val="28"/>
-              </w:rPr>
-              <w:t>Dirigido a</w:t>
-            </w:r>
+              <w:t>Hora de disponibilidad.</w:t>
+            </w:r>
+            <w:bookmarkStart w:id="17" w:name="_GoBack"/>
+            <w:bookmarkEnd w:id="17"/>
           </w:p>
           <w:p>
             <w:pPr>
@@ -7986,7 +7933,7 @@
     </w:p>
     <w:tbl>
       <w:tblPr>
-        <w:tblStyle w:val="Tabladelista4-nfasis1"/>
+        <w:tblStyle w:val="ListTable4Accent1"/>
         <w:tblW w:w="9399" w:type="dxa"/>
         <w:tblLook w:val="04A0" w:firstRow="1" w:lastRow="0" w:firstColumn="1" w:lastColumn="0" w:noHBand="0" w:noVBand="1"/>
       </w:tblPr>
@@ -8026,7 +7973,6 @@
                 <w:szCs w:val="28"/>
                 <w:lang w:eastAsia="es-DO"/>
               </w:rPr>
-              <w:lastRenderedPageBreak/>
               <w:t>Feature/Story</w:t>
             </w:r>
             <w:r>
@@ -8364,11 +8310,11 @@
                 <w:rFonts w:cs="Calibri"/>
               </w:rPr>
             </w:pPr>
-            <w:bookmarkStart w:id="17" w:name="_Toc366872470"/>
+            <w:bookmarkStart w:id="18" w:name="_Toc366872470"/>
             <w:r>
               <w:t>Reservación de espacios</w:t>
             </w:r>
-            <w:bookmarkEnd w:id="17"/>
+            <w:bookmarkEnd w:id="18"/>
           </w:p>
           <w:p>
             <w:pPr>
@@ -8407,6 +8353,264 @@
               </w:rPr>
               <w:t xml:space="preserve"> podrá ver la disponibilidad del mismo. Si el usuario selecciona la opción solicitar podrá indicar la fecha y hora en que desea reservar el mismo.</w:t>
             </w:r>
+          </w:p>
+          <w:p>
+            <w:pPr>
+              <w:pStyle w:val="Prrafodelista"/>
+              <w:widowControl w:val="0"/>
+              <w:numPr>
+                <w:ilvl w:val="0"/>
+                <w:numId w:val="5"/>
+              </w:numPr>
+              <w:autoSpaceDE w:val="0"/>
+              <w:autoSpaceDN w:val="0"/>
+              <w:adjustRightInd w:val="0"/>
+              <w:spacing w:after="200"/>
+              <w:rPr>
+                <w:rFonts w:asciiTheme="majorHAnsi" w:hAnsiTheme="majorHAnsi" w:cs="Arial"/>
+                <w:sz w:val="28"/>
+                <w:szCs w:val="28"/>
+              </w:rPr>
+            </w:pPr>
+            <w:r>
+              <w:rPr>
+                <w:rFonts w:asciiTheme="majorHAnsi" w:hAnsiTheme="majorHAnsi" w:cs="Calibri"/>
+                <w:sz w:val="28"/>
+                <w:szCs w:val="28"/>
+              </w:rPr>
+              <w:t>Fecha y hora</w:t>
+            </w:r>
+          </w:p>
+          <w:p>
+            <w:pPr>
+              <w:pStyle w:val="Prrafodelista"/>
+              <w:widowControl w:val="0"/>
+              <w:numPr>
+                <w:ilvl w:val="0"/>
+                <w:numId w:val="5"/>
+              </w:numPr>
+              <w:autoSpaceDE w:val="0"/>
+              <w:autoSpaceDN w:val="0"/>
+              <w:adjustRightInd w:val="0"/>
+              <w:spacing w:after="200"/>
+              <w:rPr>
+                <w:rFonts w:asciiTheme="majorHAnsi" w:hAnsiTheme="majorHAnsi" w:cs="Arial"/>
+                <w:sz w:val="28"/>
+                <w:szCs w:val="28"/>
+              </w:rPr>
+            </w:pPr>
+            <w:r>
+              <w:rPr>
+                <w:rFonts w:asciiTheme="majorHAnsi" w:hAnsiTheme="majorHAnsi" w:cs="Calibri"/>
+                <w:sz w:val="28"/>
+                <w:szCs w:val="28"/>
+              </w:rPr>
+              <w:t>Nombre de evento</w:t>
+            </w:r>
+          </w:p>
+          <w:p>
+            <w:pPr>
+              <w:pStyle w:val="Prrafodelista"/>
+              <w:widowControl w:val="0"/>
+              <w:numPr>
+                <w:ilvl w:val="0"/>
+                <w:numId w:val="5"/>
+              </w:numPr>
+              <w:autoSpaceDE w:val="0"/>
+              <w:autoSpaceDN w:val="0"/>
+              <w:adjustRightInd w:val="0"/>
+              <w:spacing w:after="200"/>
+              <w:rPr>
+                <w:rFonts w:asciiTheme="majorHAnsi" w:hAnsiTheme="majorHAnsi" w:cs="Arial"/>
+                <w:sz w:val="28"/>
+                <w:szCs w:val="28"/>
+              </w:rPr>
+            </w:pPr>
+            <w:r>
+              <w:rPr>
+                <w:rFonts w:asciiTheme="majorHAnsi" w:hAnsiTheme="majorHAnsi" w:cs="Calibri"/>
+                <w:sz w:val="28"/>
+                <w:szCs w:val="28"/>
+              </w:rPr>
+              <w:t>Descripción del evento</w:t>
+            </w:r>
+          </w:p>
+          <w:p>
+            <w:pPr>
+              <w:pStyle w:val="Prrafodelista"/>
+              <w:widowControl w:val="0"/>
+              <w:numPr>
+                <w:ilvl w:val="0"/>
+                <w:numId w:val="5"/>
+              </w:numPr>
+              <w:autoSpaceDE w:val="0"/>
+              <w:autoSpaceDN w:val="0"/>
+              <w:adjustRightInd w:val="0"/>
+              <w:spacing w:after="200"/>
+              <w:rPr>
+                <w:rFonts w:asciiTheme="majorHAnsi" w:hAnsiTheme="majorHAnsi" w:cs="Arial"/>
+                <w:sz w:val="28"/>
+                <w:szCs w:val="28"/>
+              </w:rPr>
+            </w:pPr>
+            <w:r>
+              <w:rPr>
+                <w:rFonts w:asciiTheme="majorHAnsi" w:hAnsiTheme="majorHAnsi" w:cs="Calibri"/>
+                <w:sz w:val="28"/>
+                <w:szCs w:val="28"/>
+              </w:rPr>
+              <w:t>Lugar</w:t>
+            </w:r>
+          </w:p>
+          <w:p>
+            <w:pPr>
+              <w:pStyle w:val="Prrafodelista"/>
+              <w:widowControl w:val="0"/>
+              <w:numPr>
+                <w:ilvl w:val="0"/>
+                <w:numId w:val="5"/>
+              </w:numPr>
+              <w:autoSpaceDE w:val="0"/>
+              <w:autoSpaceDN w:val="0"/>
+              <w:adjustRightInd w:val="0"/>
+              <w:spacing w:after="200"/>
+              <w:rPr>
+                <w:rFonts w:asciiTheme="majorHAnsi" w:hAnsiTheme="majorHAnsi" w:cs="Arial"/>
+                <w:sz w:val="28"/>
+                <w:szCs w:val="28"/>
+              </w:rPr>
+            </w:pPr>
+            <w:r>
+              <w:rPr>
+                <w:rFonts w:asciiTheme="majorHAnsi" w:hAnsiTheme="majorHAnsi" w:cs="Calibri"/>
+                <w:sz w:val="28"/>
+                <w:szCs w:val="28"/>
+              </w:rPr>
+              <w:t>Cupos disponibles</w:t>
+            </w:r>
+          </w:p>
+          <w:p>
+            <w:pPr>
+              <w:pStyle w:val="Prrafodelista"/>
+              <w:widowControl w:val="0"/>
+              <w:numPr>
+                <w:ilvl w:val="0"/>
+                <w:numId w:val="5"/>
+              </w:numPr>
+              <w:autoSpaceDE w:val="0"/>
+              <w:autoSpaceDN w:val="0"/>
+              <w:adjustRightInd w:val="0"/>
+              <w:spacing w:after="200"/>
+              <w:rPr>
+                <w:rFonts w:asciiTheme="majorHAnsi" w:hAnsiTheme="majorHAnsi" w:cs="Arial"/>
+                <w:sz w:val="28"/>
+                <w:szCs w:val="28"/>
+              </w:rPr>
+            </w:pPr>
+            <w:r>
+              <w:rPr>
+                <w:rFonts w:asciiTheme="majorHAnsi" w:hAnsiTheme="majorHAnsi" w:cs="Calibri"/>
+                <w:sz w:val="28"/>
+                <w:szCs w:val="28"/>
+              </w:rPr>
+              <w:lastRenderedPageBreak/>
+              <w:t>Imagen del evento</w:t>
+            </w:r>
+          </w:p>
+          <w:p>
+            <w:pPr>
+              <w:pStyle w:val="Prrafodelista"/>
+              <w:widowControl w:val="0"/>
+              <w:numPr>
+                <w:ilvl w:val="0"/>
+                <w:numId w:val="5"/>
+              </w:numPr>
+              <w:autoSpaceDE w:val="0"/>
+              <w:autoSpaceDN w:val="0"/>
+              <w:adjustRightInd w:val="0"/>
+              <w:spacing w:after="200"/>
+              <w:rPr>
+                <w:rFonts w:asciiTheme="majorHAnsi" w:hAnsiTheme="majorHAnsi" w:cs="Arial"/>
+                <w:sz w:val="28"/>
+                <w:szCs w:val="28"/>
+              </w:rPr>
+            </w:pPr>
+            <w:r>
+              <w:rPr>
+                <w:rFonts w:asciiTheme="majorHAnsi" w:hAnsiTheme="majorHAnsi" w:cs="Calibri"/>
+                <w:sz w:val="28"/>
+                <w:szCs w:val="28"/>
+              </w:rPr>
+              <w:t>Patrocinadores</w:t>
+            </w:r>
+          </w:p>
+          <w:p>
+            <w:pPr>
+              <w:pStyle w:val="Prrafodelista"/>
+              <w:widowControl w:val="0"/>
+              <w:numPr>
+                <w:ilvl w:val="0"/>
+                <w:numId w:val="5"/>
+              </w:numPr>
+              <w:autoSpaceDE w:val="0"/>
+              <w:autoSpaceDN w:val="0"/>
+              <w:adjustRightInd w:val="0"/>
+              <w:spacing w:after="200"/>
+              <w:rPr>
+                <w:rFonts w:asciiTheme="majorHAnsi" w:hAnsiTheme="majorHAnsi" w:cs="Arial"/>
+                <w:sz w:val="28"/>
+                <w:szCs w:val="28"/>
+              </w:rPr>
+            </w:pPr>
+            <w:r>
+              <w:rPr>
+                <w:rFonts w:asciiTheme="majorHAnsi" w:hAnsiTheme="majorHAnsi" w:cs="Calibri"/>
+                <w:sz w:val="28"/>
+                <w:szCs w:val="28"/>
+              </w:rPr>
+              <w:t>URL</w:t>
+            </w:r>
+          </w:p>
+          <w:p>
+            <w:pPr>
+              <w:pStyle w:val="Prrafodelista"/>
+              <w:widowControl w:val="0"/>
+              <w:numPr>
+                <w:ilvl w:val="0"/>
+                <w:numId w:val="5"/>
+              </w:numPr>
+              <w:autoSpaceDE w:val="0"/>
+              <w:autoSpaceDN w:val="0"/>
+              <w:adjustRightInd w:val="0"/>
+              <w:spacing w:after="200"/>
+              <w:rPr>
+                <w:rFonts w:asciiTheme="majorHAnsi" w:hAnsiTheme="majorHAnsi" w:cs="Arial"/>
+                <w:sz w:val="28"/>
+                <w:szCs w:val="28"/>
+              </w:rPr>
+            </w:pPr>
+            <w:r>
+              <w:rPr>
+                <w:rFonts w:asciiTheme="majorHAnsi" w:hAnsiTheme="majorHAnsi" w:cs="Calibri"/>
+                <w:sz w:val="28"/>
+                <w:szCs w:val="28"/>
+              </w:rPr>
+              <w:t>Dirigido a</w:t>
+            </w:r>
+          </w:p>
+          <w:p>
+            <w:pPr>
+              <w:widowControl w:val="0"/>
+              <w:autoSpaceDE w:val="0"/>
+              <w:autoSpaceDN w:val="0"/>
+              <w:adjustRightInd w:val="0"/>
+              <w:spacing w:after="80"/>
+              <w:rPr>
+                <w:rFonts w:asciiTheme="majorHAnsi" w:hAnsiTheme="majorHAnsi" w:cs="Calibri"/>
+                <w:sz w:val="28"/>
+                <w:szCs w:val="28"/>
+              </w:rPr>
+            </w:pPr>
           </w:p>
           <w:p>
             <w:pPr>
@@ -8523,7 +8727,7 @@
     </w:p>
     <w:tbl>
       <w:tblPr>
-        <w:tblStyle w:val="Tabladelista4-nfasis1"/>
+        <w:tblStyle w:val="ListTable4Accent1"/>
         <w:tblW w:w="9399" w:type="dxa"/>
         <w:tblLook w:val="04A0" w:firstRow="1" w:lastRow="0" w:firstColumn="1" w:lastColumn="0" w:noHBand="0" w:noVBand="1"/>
       </w:tblPr>
@@ -8897,11 +9101,11 @@
               <w:pStyle w:val="Ttulo3"/>
               <w:outlineLvl w:val="2"/>
             </w:pPr>
-            <w:bookmarkStart w:id="18" w:name="_Toc366872471"/>
+            <w:bookmarkStart w:id="19" w:name="_Toc366872471"/>
             <w:r>
               <w:t>Notificaciones de Reservación de espacios</w:t>
             </w:r>
-            <w:bookmarkEnd w:id="18"/>
+            <w:bookmarkEnd w:id="19"/>
             <w:r>
               <w:t xml:space="preserve"> </w:t>
             </w:r>
@@ -9139,7 +9343,7 @@
     </w:p>
     <w:tbl>
       <w:tblPr>
-        <w:tblStyle w:val="Tabladelista4-nfasis1"/>
+        <w:tblStyle w:val="ListTable4Accent1"/>
         <w:tblW w:w="9399" w:type="dxa"/>
         <w:tblLook w:val="04A0" w:firstRow="1" w:lastRow="0" w:firstColumn="1" w:lastColumn="0" w:noHBand="0" w:noVBand="1"/>
       </w:tblPr>
@@ -9179,7 +9383,6 @@
                 <w:szCs w:val="28"/>
                 <w:lang w:eastAsia="es-DO"/>
               </w:rPr>
-              <w:lastRenderedPageBreak/>
               <w:t>Feature/Story</w:t>
             </w:r>
             <w:r>
@@ -9514,11 +9717,12 @@
               <w:pStyle w:val="Ttulo3"/>
               <w:outlineLvl w:val="2"/>
             </w:pPr>
-            <w:bookmarkStart w:id="19" w:name="_Toc366872472"/>
-            <w:r>
+            <w:bookmarkStart w:id="20" w:name="_Toc366872472"/>
+            <w:r>
+              <w:lastRenderedPageBreak/>
               <w:t>Visualizar espacios reservados</w:t>
             </w:r>
-            <w:bookmarkEnd w:id="19"/>
+            <w:bookmarkEnd w:id="20"/>
           </w:p>
           <w:p>
             <w:pPr>
@@ -9713,7 +9917,7 @@
     </w:p>
     <w:tbl>
       <w:tblPr>
-        <w:tblStyle w:val="Tabladelista4-nfasis1"/>
+        <w:tblStyle w:val="ListTable4Accent1"/>
         <w:tblW w:w="9399" w:type="dxa"/>
         <w:tblLook w:val="04A0" w:firstRow="1" w:lastRow="0" w:firstColumn="1" w:lastColumn="0" w:noHBand="0" w:noVBand="1"/>
       </w:tblPr>
@@ -10087,11 +10291,11 @@
               <w:pStyle w:val="Ttulo3"/>
               <w:outlineLvl w:val="2"/>
             </w:pPr>
-            <w:bookmarkStart w:id="20" w:name="_Toc366872473"/>
+            <w:bookmarkStart w:id="21" w:name="_Toc366872473"/>
             <w:r>
               <w:t>Ver detalles de  espacios reservados</w:t>
             </w:r>
-            <w:bookmarkEnd w:id="20"/>
+            <w:bookmarkEnd w:id="21"/>
           </w:p>
           <w:p>
             <w:pPr>
@@ -10465,7 +10669,7 @@
     </w:p>
     <w:tbl>
       <w:tblPr>
-        <w:tblStyle w:val="Tabladelista4-nfasis1"/>
+        <w:tblStyle w:val="ListTable4Accent1"/>
         <w:tblW w:w="9519" w:type="dxa"/>
         <w:tblLook w:val="04A0" w:firstRow="1" w:lastRow="0" w:firstColumn="1" w:lastColumn="0" w:noHBand="0" w:noVBand="1"/>
       </w:tblPr>
@@ -10505,7 +10709,6 @@
                 <w:szCs w:val="28"/>
                 <w:lang w:eastAsia="es-DO"/>
               </w:rPr>
-              <w:lastRenderedPageBreak/>
               <w:t>Feature/Story</w:t>
             </w:r>
             <w:r>
@@ -10840,11 +11043,12 @@
               <w:pStyle w:val="Ttulo3"/>
               <w:outlineLvl w:val="2"/>
             </w:pPr>
-            <w:bookmarkStart w:id="21" w:name="_Toc366872474"/>
-            <w:r>
+            <w:bookmarkStart w:id="22" w:name="_Toc366872474"/>
+            <w:r>
+              <w:lastRenderedPageBreak/>
               <w:t>Aprobar publicación</w:t>
             </w:r>
-            <w:bookmarkEnd w:id="21"/>
+            <w:bookmarkEnd w:id="22"/>
           </w:p>
           <w:p>
             <w:pPr>
@@ -10958,13 +11162,13 @@
       <w:pPr>
         <w:pStyle w:val="Ttulo2"/>
       </w:pPr>
-      <w:bookmarkStart w:id="22" w:name="_Toc353916709"/>
-      <w:bookmarkStart w:id="23" w:name="_Toc366872475"/>
+      <w:bookmarkStart w:id="23" w:name="_Toc353916709"/>
+      <w:bookmarkStart w:id="24" w:name="_Toc366872475"/>
       <w:r>
         <w:t>Requerimientos no funcionales</w:t>
       </w:r>
-      <w:bookmarkEnd w:id="22"/>
       <w:bookmarkEnd w:id="23"/>
+      <w:bookmarkEnd w:id="24"/>
     </w:p>
     <w:p>
       <w:pPr>
@@ -11108,7 +11312,6 @@
       <w:pPr>
         <w:pStyle w:val="Ttulo3"/>
         <w:spacing w:line="240" w:lineRule="auto"/>
-        <w:cnfStyle w:val="001000000000" w:firstRow="0" w:lastRow="0" w:firstColumn="1" w:lastColumn="0" w:oddVBand="0" w:evenVBand="0" w:oddHBand="0" w:evenHBand="0" w:firstRowFirstColumn="0" w:firstRowLastColumn="0" w:lastRowFirstColumn="0" w:lastRowLastColumn="0"/>
         <w:rPr>
           <w:b w:val="0"/>
           <w:bCs/>
@@ -11119,14 +11322,7 @@
           <w:b w:val="0"/>
           <w:bCs/>
         </w:rPr>
-        <w:t>Especificación</w:t>
-      </w:r>
-      <w:r>
-        <w:rPr>
-          <w:b w:val="0"/>
-          <w:bCs/>
-        </w:rPr>
-        <w:t xml:space="preserve"> para interfaz de usuario</w:t>
+        <w:t>Especificación para interfaz de usuario</w:t>
       </w:r>
     </w:p>
     <w:p>
@@ -11155,97 +11351,7 @@
           <w:szCs w:val="28"/>
           <w:lang w:val="es-ES_tradnl" w:eastAsia="es-ES"/>
         </w:rPr>
-        <w:t xml:space="preserve">Esta es una </w:t>
-      </w:r>
-      <w:r>
-        <w:rPr>
-          <w:rFonts w:asciiTheme="majorHAnsi" w:eastAsia="Times New Roman" w:hAnsiTheme="majorHAnsi" w:cs="Times New Roman"/>
-          <w:sz w:val="28"/>
-          <w:szCs w:val="28"/>
-          <w:lang w:val="es-ES_tradnl" w:eastAsia="es-ES"/>
-        </w:rPr>
-        <w:t>aplicación</w:t>
-      </w:r>
-      <w:r>
-        <w:rPr>
-          <w:rFonts w:asciiTheme="majorHAnsi" w:eastAsia="Times New Roman" w:hAnsiTheme="majorHAnsi" w:cs="Times New Roman"/>
-          <w:sz w:val="28"/>
-          <w:szCs w:val="28"/>
-          <w:lang w:val="es-ES_tradnl" w:eastAsia="es-ES"/>
-        </w:rPr>
-        <w:t xml:space="preserve"> para una </w:t>
-      </w:r>
-      <w:r>
-        <w:rPr>
-          <w:rFonts w:asciiTheme="majorHAnsi" w:eastAsia="Times New Roman" w:hAnsiTheme="majorHAnsi" w:cs="Times New Roman"/>
-          <w:sz w:val="28"/>
-          <w:szCs w:val="28"/>
-          <w:lang w:val="es-ES_tradnl" w:eastAsia="es-ES"/>
-        </w:rPr>
-        <w:t>institución</w:t>
-      </w:r>
-      <w:r>
-        <w:rPr>
-          <w:rFonts w:asciiTheme="majorHAnsi" w:eastAsia="Times New Roman" w:hAnsiTheme="majorHAnsi" w:cs="Times New Roman"/>
-          <w:sz w:val="28"/>
-          <w:szCs w:val="28"/>
-          <w:lang w:val="es-ES_tradnl" w:eastAsia="es-ES"/>
-        </w:rPr>
-        <w:t xml:space="preserve"> universitaria, por lo que se necesita una interfaz agradable. A </w:t>
-      </w:r>
-      <w:r>
-        <w:rPr>
-          <w:rFonts w:asciiTheme="majorHAnsi" w:eastAsia="Times New Roman" w:hAnsiTheme="majorHAnsi" w:cs="Times New Roman"/>
-          <w:sz w:val="28"/>
-          <w:szCs w:val="28"/>
-          <w:lang w:val="es-ES_tradnl" w:eastAsia="es-ES"/>
-        </w:rPr>
-        <w:t>continuación</w:t>
-      </w:r>
-      <w:r>
-        <w:rPr>
-          <w:rFonts w:asciiTheme="majorHAnsi" w:eastAsia="Times New Roman" w:hAnsiTheme="majorHAnsi" w:cs="Times New Roman"/>
-          <w:sz w:val="28"/>
-          <w:szCs w:val="28"/>
-          <w:lang w:val="es-ES_tradnl" w:eastAsia="es-ES"/>
-        </w:rPr>
-        <w:t xml:space="preserve"> se citan los lineamientos </w:t>
-      </w:r>
-      <w:r>
-        <w:rPr>
-          <w:rFonts w:asciiTheme="majorHAnsi" w:eastAsia="Times New Roman" w:hAnsiTheme="majorHAnsi" w:cs="Times New Roman"/>
-          <w:sz w:val="28"/>
-          <w:szCs w:val="28"/>
-          <w:lang w:val="es-ES_tradnl" w:eastAsia="es-ES"/>
-        </w:rPr>
-        <w:t>generales</w:t>
-      </w:r>
-      <w:r>
-        <w:rPr>
-          <w:rFonts w:asciiTheme="majorHAnsi" w:eastAsia="Times New Roman" w:hAnsiTheme="majorHAnsi" w:cs="Times New Roman"/>
-          <w:sz w:val="28"/>
-          <w:szCs w:val="28"/>
-          <w:lang w:val="es-ES_tradnl" w:eastAsia="es-ES"/>
-        </w:rPr>
-        <w:t xml:space="preserve"> para la </w:t>
-      </w:r>
-      <w:r>
-        <w:rPr>
-          <w:rFonts w:asciiTheme="majorHAnsi" w:eastAsia="Times New Roman" w:hAnsiTheme="majorHAnsi" w:cs="Times New Roman"/>
-          <w:sz w:val="28"/>
-          <w:szCs w:val="28"/>
-          <w:lang w:val="es-ES_tradnl" w:eastAsia="es-ES"/>
-        </w:rPr>
-        <w:t>construcción</w:t>
-      </w:r>
-      <w:r>
-        <w:rPr>
-          <w:rFonts w:asciiTheme="majorHAnsi" w:eastAsia="Times New Roman" w:hAnsiTheme="majorHAnsi" w:cs="Times New Roman"/>
-          <w:sz w:val="28"/>
-          <w:szCs w:val="28"/>
-          <w:lang w:val="es-ES_tradnl" w:eastAsia="es-ES"/>
-        </w:rPr>
-        <w:t xml:space="preserve"> de la misma:</w:t>
+        <w:t>Esta es una aplicación para una institución universitaria, por lo que se necesita una interfaz agradable. A continuación se citan los lineamientos generales para la construcción de la misma:</w:t>
       </w:r>
     </w:p>
     <w:p/>
@@ -11270,23 +11376,7 @@
           <w:szCs w:val="28"/>
         </w:rPr>
         <w:lastRenderedPageBreak/>
-        <w:t xml:space="preserve">La </w:t>
-      </w:r>
-      <w:r>
-        <w:rPr>
-          <w:rFonts w:asciiTheme="majorHAnsi" w:eastAsia="Times New Roman" w:hAnsiTheme="majorHAnsi" w:cs="Times New Roman"/>
-          <w:sz w:val="28"/>
-          <w:szCs w:val="28"/>
-        </w:rPr>
-        <w:t>aplicación</w:t>
-      </w:r>
-      <w:r>
-        <w:rPr>
-          <w:rFonts w:asciiTheme="majorHAnsi" w:eastAsia="Times New Roman" w:hAnsiTheme="majorHAnsi" w:cs="Times New Roman"/>
-          <w:sz w:val="28"/>
-          <w:szCs w:val="28"/>
-        </w:rPr>
-        <w:t xml:space="preserve"> web debe ser responsive, para que pueda adaptarse a diferentes dispositivos (tablets,  laptops, desktops, smartphones, etc.).</w:t>
+        <w:t>La aplicación web debe ser responsive, para que pueda adaptarse a diferentes dispositivos (tablets,  laptops, desktops, smartphones, etc.).</w:t>
       </w:r>
     </w:p>
     <w:p>
@@ -11309,23 +11399,7 @@
           <w:sz w:val="28"/>
           <w:szCs w:val="28"/>
         </w:rPr>
-        <w:t xml:space="preserve">Debe predominar el uso de los colores blanco, rojo y gris que son los colores representativos de la </w:t>
-      </w:r>
-      <w:r>
-        <w:rPr>
-          <w:rFonts w:asciiTheme="majorHAnsi" w:eastAsia="Times New Roman" w:hAnsiTheme="majorHAnsi" w:cs="Times New Roman"/>
-          <w:sz w:val="28"/>
-          <w:szCs w:val="28"/>
-        </w:rPr>
-        <w:t>institución</w:t>
-      </w:r>
-      <w:r>
-        <w:rPr>
-          <w:rFonts w:asciiTheme="majorHAnsi" w:eastAsia="Times New Roman" w:hAnsiTheme="majorHAnsi" w:cs="Times New Roman"/>
-          <w:sz w:val="28"/>
-          <w:szCs w:val="28"/>
-        </w:rPr>
-        <w:t>.</w:t>
+        <w:t>Debe predominar el uso de los colores blanco, rojo y gris que son los colores representativos de la institución.</w:t>
       </w:r>
     </w:p>
     <w:p>
@@ -11348,55 +11422,7 @@
           <w:sz w:val="28"/>
           <w:szCs w:val="28"/>
         </w:rPr>
-        <w:t xml:space="preserve">El logo de la </w:t>
-      </w:r>
-      <w:r>
-        <w:rPr>
-          <w:rFonts w:asciiTheme="majorHAnsi" w:eastAsia="Times New Roman" w:hAnsiTheme="majorHAnsi" w:cs="Times New Roman"/>
-          <w:sz w:val="28"/>
-          <w:szCs w:val="28"/>
-        </w:rPr>
-        <w:t>institución</w:t>
-      </w:r>
-      <w:r>
-        <w:rPr>
-          <w:rFonts w:asciiTheme="majorHAnsi" w:eastAsia="Times New Roman" w:hAnsiTheme="majorHAnsi" w:cs="Times New Roman"/>
-          <w:sz w:val="28"/>
-          <w:szCs w:val="28"/>
-        </w:rPr>
-        <w:t xml:space="preserve"> debe estar en todas las </w:t>
-      </w:r>
-      <w:r>
-        <w:rPr>
-          <w:rFonts w:asciiTheme="majorHAnsi" w:eastAsia="Times New Roman" w:hAnsiTheme="majorHAnsi" w:cs="Times New Roman"/>
-          <w:sz w:val="28"/>
-          <w:szCs w:val="28"/>
-        </w:rPr>
-        <w:t>páginas</w:t>
-      </w:r>
-      <w:r>
-        <w:rPr>
-          <w:rFonts w:asciiTheme="majorHAnsi" w:eastAsia="Times New Roman" w:hAnsiTheme="majorHAnsi" w:cs="Times New Roman"/>
-          <w:sz w:val="28"/>
-          <w:szCs w:val="28"/>
-        </w:rPr>
-        <w:t xml:space="preserve"> de la </w:t>
-      </w:r>
-      <w:r>
-        <w:rPr>
-          <w:rFonts w:asciiTheme="majorHAnsi" w:eastAsia="Times New Roman" w:hAnsiTheme="majorHAnsi" w:cs="Times New Roman"/>
-          <w:sz w:val="28"/>
-          <w:szCs w:val="28"/>
-        </w:rPr>
-        <w:t>aplicación</w:t>
-      </w:r>
-      <w:r>
-        <w:rPr>
-          <w:rFonts w:asciiTheme="majorHAnsi" w:eastAsia="Times New Roman" w:hAnsiTheme="majorHAnsi" w:cs="Times New Roman"/>
-          <w:sz w:val="28"/>
-          <w:szCs w:val="28"/>
-        </w:rPr>
-        <w:t>.</w:t>
+        <w:t>El logo de la institución debe estar en todas las páginas de la aplicación.</w:t>
       </w:r>
     </w:p>
     <w:p>
@@ -11419,23 +11445,7 @@
           <w:sz w:val="28"/>
           <w:szCs w:val="28"/>
         </w:rPr>
-        <w:t xml:space="preserve">Considerar hacer un </w:t>
-      </w:r>
-      <w:r>
-        <w:rPr>
-          <w:rFonts w:asciiTheme="majorHAnsi" w:eastAsia="Times New Roman" w:hAnsiTheme="majorHAnsi" w:cs="Times New Roman"/>
-          <w:sz w:val="28"/>
-          <w:szCs w:val="28"/>
-        </w:rPr>
-        <w:t>diseño</w:t>
-      </w:r>
-      <w:r>
-        <w:rPr>
-          <w:rFonts w:asciiTheme="majorHAnsi" w:eastAsia="Times New Roman" w:hAnsiTheme="majorHAnsi" w:cs="Times New Roman"/>
-          <w:sz w:val="28"/>
-          <w:szCs w:val="28"/>
-        </w:rPr>
-        <w:t xml:space="preserve"> flat.</w:t>
+        <w:t>Considerar hacer un diseño flat.</w:t>
       </w:r>
     </w:p>
     <w:p>
@@ -11510,8 +11520,8 @@
         <w:tblLook w:val="04A0" w:firstRow="1" w:lastRow="0" w:firstColumn="1" w:lastColumn="0" w:noHBand="0" w:noVBand="1"/>
       </w:tblPr>
       <w:tblGrid>
-        <w:gridCol w:w="4323"/>
-        <w:gridCol w:w="4307"/>
+        <w:gridCol w:w="4441"/>
+        <w:gridCol w:w="4415"/>
       </w:tblGrid>
       <w:tr>
         <w:tc>
@@ -11535,17 +11545,7 @@
                 <w:sz w:val="28"/>
                 <w:szCs w:val="28"/>
               </w:rPr>
-              <w:t>Ti</w:t>
-            </w:r>
-            <w:bookmarkStart w:id="24" w:name="_GoBack"/>
-            <w:bookmarkEnd w:id="24"/>
-            <w:r>
-              <w:rPr>
-                <w:rFonts w:asciiTheme="majorHAnsi" w:eastAsia="Times New Roman" w:hAnsiTheme="majorHAnsi" w:cs="Times New Roman"/>
-                <w:sz w:val="28"/>
-                <w:szCs w:val="28"/>
-              </w:rPr>
-              <w:t>tulo</w:t>
+              <w:t>Titulo</w:t>
             </w:r>
           </w:p>
         </w:tc>
@@ -11952,6 +11952,7 @@
           <w:sz w:val="28"/>
           <w:szCs w:val="28"/>
         </w:rPr>
+        <w:lastRenderedPageBreak/>
         <w:t>El sistema debe proveer un módulo para administración de usuarios.</w:t>
       </w:r>
     </w:p>
@@ -11985,17 +11986,7 @@
           <w:sz w:val="28"/>
           <w:szCs w:val="28"/>
         </w:rPr>
-        <w:t xml:space="preserve">La metodología escogida fue Kanban, ya que en primer lugar el equipo de trabajo es muy pequeño, y buscaba una metodología fácil de entender y flexible a </w:t>
-      </w:r>
-      <w:r>
-        <w:rPr>
-          <w:rFonts w:asciiTheme="majorHAnsi" w:hAnsiTheme="majorHAnsi" w:cs="Calibri,Italic"/>
-          <w:iCs/>
-          <w:sz w:val="28"/>
-          <w:szCs w:val="28"/>
-        </w:rPr>
-        <w:lastRenderedPageBreak/>
-        <w:t xml:space="preserve">cambios. Esto acompañado de una herramienta online, como Trello la cual escogimos por ser gratis y permitir agregar usuarios, que puedan dar seguimiento y contribuir con el proyecto. Una de las ventajas </w:t>
+        <w:t xml:space="preserve">La metodología escogida fue Kanban, ya que en primer lugar el equipo de trabajo es muy pequeño, y buscaba una metodología fácil de entender y flexible a cambios. Esto acompañado de una herramienta online, como Trello la cual escogimos por ser gratis y permitir agregar usuarios, que puedan dar seguimiento y contribuir con el proyecto. Una de las ventajas </w:t>
       </w:r>
       <w:r>
         <w:rPr>
@@ -12326,13 +12317,13 @@
     </w:p>
     <w:tbl>
       <w:tblPr>
-        <w:tblStyle w:val="Tabladecuadrcula4-nfasis1"/>
+        <w:tblStyle w:val="GridTable4Accent1"/>
         <w:tblW w:w="0" w:type="auto"/>
         <w:tblLook w:val="04A0" w:firstRow="1" w:lastRow="0" w:firstColumn="1" w:lastColumn="0" w:noHBand="0" w:noVBand="1"/>
       </w:tblPr>
       <w:tblGrid>
-        <w:gridCol w:w="4478"/>
-        <w:gridCol w:w="4872"/>
+        <w:gridCol w:w="4627"/>
+        <w:gridCol w:w="4949"/>
       </w:tblGrid>
       <w:tr>
         <w:trPr>
@@ -12653,7 +12644,6 @@
                 <w:sz w:val="28"/>
                 <w:szCs w:val="28"/>
               </w:rPr>
-              <w:lastRenderedPageBreak/>
               <w:t>Se realizaron las pruebas, tanto de unidad como integración.</w:t>
             </w:r>
           </w:p>
@@ -12687,7 +12677,6 @@
                 <w:sz w:val="28"/>
                 <w:szCs w:val="28"/>
               </w:rPr>
-              <w:lastRenderedPageBreak/>
               <w:t>Aceptación</w:t>
             </w:r>
           </w:p>
@@ -12857,7 +12846,17 @@
           <w:sz w:val="28"/>
           <w:szCs w:val="28"/>
         </w:rPr>
-        <w:t xml:space="preserve">El primer esfuerzo de trabajo será dedicado a la elaboración de una arquitectura base, que pueda soportar cambio a lo largo de las consiguientes iteraciones. Para esto se utilizará un enfoque como el de ADD (Atribute Driven Design). Este consiste en seleccionar los atributos iniciales más importantes, que guiarán la arquitectura e ir realizando diagramas para expresar la misma. Se utilizaran diagramas en capas, diagramas de componentes o cualquier diagrama necesario. </w:t>
+        <w:t xml:space="preserve">El primer esfuerzo de trabajo será dedicado a la elaboración de una arquitectura base, que pueda soportar cambio a lo largo de las consiguientes iteraciones. Para esto se utilizará un enfoque como el de ADD (Atribute Driven Design). Este consiste en seleccionar los atributos iniciales más importantes, que guiarán la arquitectura e ir realizando diagramas para expresar la misma. Se utilizaran </w:t>
+      </w:r>
+      <w:r>
+        <w:rPr>
+          <w:rFonts w:asciiTheme="majorHAnsi" w:hAnsiTheme="majorHAnsi" w:cs="Calibri,Italic"/>
+          <w:iCs/>
+          <w:sz w:val="28"/>
+          <w:szCs w:val="28"/>
+        </w:rPr>
+        <w:lastRenderedPageBreak/>
+        <w:t xml:space="preserve">diagramas en capas, diagramas de componentes o cualquier diagrama necesario. </w:t>
       </w:r>
     </w:p>
     <w:p>
@@ -12961,7 +12960,7 @@
           <w:szCs w:val="21"/>
         </w:rPr>
         <w:sectPr>
-          <w:footerReference w:type="default" r:id="rId11"/>
+          <w:footerReference w:type="default" r:id="rId10"/>
           <w:pgSz w:w="12240" w:h="15840"/>
           <w:pgMar w:top="1440" w:right="1440" w:bottom="1440" w:left="1440" w:header="720" w:footer="720" w:gutter="0"/>
           <w:pgNumType w:start="0"/>
@@ -13002,10 +13001,10 @@
           <w:noProof/>
           <w:sz w:val="21"/>
           <w:szCs w:val="21"/>
-          <w:lang w:eastAsia="es-DO"/>
+          <w:lang w:val="es-ES" w:eastAsia="es-ES"/>
         </w:rPr>
         <w:drawing>
-          <wp:inline distT="0" distB="0" distL="0" distR="0" wp14:anchorId="73E0E797" wp14:editId="1621774E">
+          <wp:inline distT="0" distB="0" distL="0" distR="0" wp14:anchorId="251AABE1" wp14:editId="0B408AD1">
             <wp:extent cx="8223250" cy="1047750"/>
             <wp:effectExtent l="0" t="0" r="6350" b="0"/>
             <wp:docPr id="1" name="Imagen 1"/>
@@ -13022,7 +13021,7 @@
                     </pic:cNvPicPr>
                   </pic:nvPicPr>
                   <pic:blipFill>
-                    <a:blip r:embed="rId12" cstate="print">
+                    <a:blip r:embed="rId11" cstate="print">
                       <a:extLst>
                         <a:ext uri="{28A0092B-C50C-407E-A947-70E740481C1C}">
                           <a14:useLocalDpi xmlns:a14="http://schemas.microsoft.com/office/drawing/2010/main" val="0"/>
@@ -13108,10 +13107,10 @@
           <w:color w:val="0000FF"/>
           <w:sz w:val="21"/>
           <w:szCs w:val="21"/>
-          <w:lang w:eastAsia="es-DO"/>
+          <w:lang w:val="es-ES" w:eastAsia="es-ES"/>
         </w:rPr>
         <w:drawing>
-          <wp:anchor distT="0" distB="0" distL="114300" distR="114300" simplePos="0" relativeHeight="251670528" behindDoc="0" locked="0" layoutInCell="1" allowOverlap="1" wp14:anchorId="580164FA" wp14:editId="488BB598">
+          <wp:anchor distT="0" distB="0" distL="114300" distR="114300" simplePos="0" relativeHeight="251670528" behindDoc="0" locked="0" layoutInCell="1" allowOverlap="1" wp14:anchorId="461A309E" wp14:editId="75C7FC2E">
             <wp:simplePos x="0" y="0"/>
             <wp:positionH relativeFrom="column">
               <wp:posOffset>4744085</wp:posOffset>
@@ -13136,7 +13135,7 @@
                     </pic:cNvPicPr>
                   </pic:nvPicPr>
                   <pic:blipFill>
-                    <a:blip r:embed="rId13" cstate="print">
+                    <a:blip r:embed="rId12" cstate="print">
                       <a:extLst>
                         <a:ext uri="{28A0092B-C50C-407E-A947-70E740481C1C}">
                           <a14:useLocalDpi xmlns:a14="http://schemas.microsoft.com/office/drawing/2010/main" val="0"/>
@@ -13182,12 +13181,12 @@
           <w:color w:val="0000FF"/>
           <w:sz w:val="21"/>
           <w:szCs w:val="21"/>
-          <w:lang w:eastAsia="es-DO"/>
+          <w:lang w:val="es-ES" w:eastAsia="es-ES"/>
         </w:rPr>
         <mc:AlternateContent>
           <mc:Choice Requires="wps">
             <w:drawing>
-              <wp:anchor distT="45720" distB="45720" distL="114300" distR="114300" simplePos="0" relativeHeight="251669504" behindDoc="0" locked="0" layoutInCell="1" allowOverlap="1" wp14:anchorId="7DC095DB" wp14:editId="6041E07A">
+              <wp:anchor distT="45720" distB="45720" distL="114300" distR="114300" simplePos="0" relativeHeight="251669504" behindDoc="0" locked="0" layoutInCell="1" allowOverlap="1" wp14:anchorId="1422684D" wp14:editId="0708018E">
                 <wp:simplePos x="0" y="0"/>
                 <wp:positionH relativeFrom="column">
                   <wp:posOffset>2336800</wp:posOffset>
@@ -13260,7 +13259,7 @@
               </wp:anchor>
             </w:drawing>
           </mc:Choice>
-          <mc:Fallback>
+          <mc:Fallback xmlns:w15="http://schemas.microsoft.com/office/word/2012/wordml">
             <w:pict>
               <v:shape w14:anchorId="7DC095DB" id="Cuadro de texto 2" o:spid="_x0000_s1030" type="#_x0000_t202" style="position:absolute;margin-left:184pt;margin-top:2.4pt;width:150pt;height:23.5pt;z-index:251669504;visibility:visible;mso-wrap-style:square;mso-width-percent:0;mso-height-percent:0;mso-wrap-distance-left:9pt;mso-wrap-distance-top:3.6pt;mso-wrap-distance-right:9pt;mso-wrap-distance-bottom:3.6pt;mso-position-horizontal:absolute;mso-position-horizontal-relative:text;mso-position-vertical:absolute;mso-position-vertical-relative:text;mso-width-percent:0;mso-height-percent:0;mso-width-relative:margin;mso-height-relative:margin;v-text-anchor:top" o:gfxdata="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">
                 <v:textbox>
@@ -13307,12 +13306,12 @@
           <w:noProof/>
           <w:sz w:val="21"/>
           <w:szCs w:val="21"/>
-          <w:lang w:eastAsia="es-DO"/>
+          <w:lang w:val="es-ES" w:eastAsia="es-ES"/>
         </w:rPr>
         <mc:AlternateContent>
           <mc:Choice Requires="wps">
             <w:drawing>
-              <wp:anchor distT="0" distB="0" distL="114300" distR="114300" simplePos="0" relativeHeight="251661312" behindDoc="0" locked="0" layoutInCell="1" allowOverlap="1" wp14:anchorId="02915547" wp14:editId="1C813161">
+              <wp:anchor distT="0" distB="0" distL="114300" distR="114300" simplePos="0" relativeHeight="251661312" behindDoc="0" locked="0" layoutInCell="1" allowOverlap="1" wp14:anchorId="5930652C" wp14:editId="30A638DB">
                 <wp:simplePos x="0" y="0"/>
                 <wp:positionH relativeFrom="column">
                   <wp:posOffset>1238250</wp:posOffset>
@@ -13368,7 +13367,7 @@
               </wp:anchor>
             </w:drawing>
           </mc:Choice>
-          <mc:Fallback>
+          <mc:Fallback xmlns:w15="http://schemas.microsoft.com/office/word/2012/wordml">
             <w:pict>
               <v:shapetype w14:anchorId="6AB8BBAF" id="_x0000_t32" coordsize="21600,21600" o:spt="32" o:oned="t" path="m,l21600,21600e" filled="f">
                 <v:path arrowok="t" fillok="f" o:connecttype="none"/>
@@ -13420,12 +13419,12 @@
           <w:noProof/>
           <w:sz w:val="21"/>
           <w:szCs w:val="21"/>
-          <w:lang w:eastAsia="es-DO"/>
+          <w:lang w:val="es-ES" w:eastAsia="es-ES"/>
         </w:rPr>
         <mc:AlternateContent>
           <mc:Choice Requires="wps">
             <w:drawing>
-              <wp:anchor distT="0" distB="0" distL="114300" distR="114300" simplePos="0" relativeHeight="251663360" behindDoc="0" locked="0" layoutInCell="1" allowOverlap="1" wp14:anchorId="4A1245A7" wp14:editId="3A06E9B7">
+              <wp:anchor distT="0" distB="0" distL="114300" distR="114300" simplePos="0" relativeHeight="251663360" behindDoc="0" locked="0" layoutInCell="1" allowOverlap="1" wp14:anchorId="73DFE44D" wp14:editId="6F464765">
                 <wp:simplePos x="0" y="0"/>
                 <wp:positionH relativeFrom="column">
                   <wp:posOffset>1104900</wp:posOffset>
@@ -13481,7 +13480,7 @@
               </wp:anchor>
             </w:drawing>
           </mc:Choice>
-          <mc:Fallback>
+          <mc:Fallback xmlns:w15="http://schemas.microsoft.com/office/word/2012/wordml">
             <w:pict>
               <v:shape w14:anchorId="10B0D462" id="Conector recto de flecha 6" o:spid="_x0000_s1026" type="#_x0000_t32" style="position:absolute;margin-left:87pt;margin-top:36.7pt;width:102.5pt;height:58pt;z-index:251663360;visibility:visible;mso-wrap-style:square;mso-width-percent:0;mso-height-percent:0;mso-wrap-distance-left:9pt;mso-wrap-distance-top:0;mso-wrap-distance-right:9pt;mso-wrap-distance-bottom:0;mso-position-horizontal:absolute;mso-position-horizontal-relative:text;mso-position-vertical:absolute;mso-position-vertical-relative:text;mso-width-percent:0;mso-height-percent:0;mso-width-relative:margin;mso-height-relative:margin" o:gfxdata="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" strokecolor="#5b9bd5 [3204]" strokeweight=".5pt">
                 <v:stroke endarrow="block" joinstyle="miter"/>
@@ -13497,12 +13496,12 @@
           <w:noProof/>
           <w:sz w:val="21"/>
           <w:szCs w:val="21"/>
-          <w:lang w:eastAsia="es-DO"/>
+          <w:lang w:val="es-ES" w:eastAsia="es-ES"/>
         </w:rPr>
         <mc:AlternateContent>
           <mc:Choice Requires="wps">
             <w:drawing>
-              <wp:anchor distT="0" distB="0" distL="114300" distR="114300" simplePos="0" relativeHeight="251659264" behindDoc="0" locked="0" layoutInCell="1" allowOverlap="1" wp14:anchorId="3640E759" wp14:editId="72F82150">
+              <wp:anchor distT="0" distB="0" distL="114300" distR="114300" simplePos="0" relativeHeight="251659264" behindDoc="0" locked="0" layoutInCell="1" allowOverlap="1" wp14:anchorId="762DDD68" wp14:editId="5893D864">
                 <wp:simplePos x="0" y="0"/>
                 <wp:positionH relativeFrom="column">
                   <wp:posOffset>551181</wp:posOffset>
@@ -13558,7 +13557,7 @@
               </wp:anchor>
             </w:drawing>
           </mc:Choice>
-          <mc:Fallback>
+          <mc:Fallback xmlns:w15="http://schemas.microsoft.com/office/word/2012/wordml">
             <w:pict>
               <v:shape w14:anchorId="22334609" id="Conector recto de flecha 3" o:spid="_x0000_s1026" type="#_x0000_t32" style="position:absolute;margin-left:43.4pt;margin-top:57.2pt;width:3.6pt;height:37.5pt;flip:x;z-index:251659264;visibility:visible;mso-wrap-style:square;mso-width-percent:0;mso-height-percent:0;mso-wrap-distance-left:9pt;mso-wrap-distance-top:0;mso-wrap-distance-right:9pt;mso-wrap-distance-bottom:0;mso-position-horizontal:absolute;mso-position-horizontal-relative:text;mso-position-vertical:absolute;mso-position-vertical-relative:text;mso-width-percent:0;mso-height-percent:0;mso-width-relative:margin;mso-height-relative:margin" o:gfxdata="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" strokecolor="#5b9bd5 [3204]" strokeweight=".5pt">
                 <v:stroke endarrow="block" joinstyle="miter"/>
@@ -13576,10 +13575,10 @@
           <w:color w:val="0000FF"/>
           <w:sz w:val="21"/>
           <w:szCs w:val="21"/>
-          <w:lang w:eastAsia="es-DO"/>
+          <w:lang w:val="es-ES" w:eastAsia="es-ES"/>
         </w:rPr>
         <w:drawing>
-          <wp:inline distT="0" distB="0" distL="0" distR="0" wp14:anchorId="3422EE0D" wp14:editId="3B134975">
+          <wp:inline distT="0" distB="0" distL="0" distR="0" wp14:anchorId="3AE146AD" wp14:editId="6F612639">
             <wp:extent cx="2914650" cy="965200"/>
             <wp:effectExtent l="0" t="0" r="0" b="6350"/>
             <wp:docPr id="5" name="Imagen 5"/>
@@ -13596,7 +13595,7 @@
                     </pic:cNvPicPr>
                   </pic:nvPicPr>
                   <pic:blipFill>
-                    <a:blip r:embed="rId14">
+                    <a:blip r:embed="rId13">
                       <a:extLst>
                         <a:ext uri="{28A0092B-C50C-407E-A947-70E740481C1C}">
                           <a14:useLocalDpi xmlns:a14="http://schemas.microsoft.com/office/drawing/2010/main" val="0"/>
@@ -13652,12 +13651,12 @@
           <w:color w:val="0000FF"/>
           <w:sz w:val="21"/>
           <w:szCs w:val="21"/>
-          <w:lang w:eastAsia="es-DO"/>
+          <w:lang w:val="es-ES" w:eastAsia="es-ES"/>
         </w:rPr>
         <mc:AlternateContent>
           <mc:Choice Requires="wps">
             <w:drawing>
-              <wp:anchor distT="45720" distB="45720" distL="114300" distR="114300" simplePos="0" relativeHeight="251667456" behindDoc="0" locked="0" layoutInCell="1" allowOverlap="1" wp14:anchorId="43B5C822" wp14:editId="2FCB87AF">
+              <wp:anchor distT="45720" distB="45720" distL="114300" distR="114300" simplePos="0" relativeHeight="251667456" behindDoc="0" locked="0" layoutInCell="1" allowOverlap="1" wp14:anchorId="7D044E91" wp14:editId="2947063D">
                 <wp:simplePos x="0" y="0"/>
                 <wp:positionH relativeFrom="column">
                   <wp:posOffset>2406650</wp:posOffset>
@@ -13730,7 +13729,7 @@
               </wp:anchor>
             </w:drawing>
           </mc:Choice>
-          <mc:Fallback>
+          <mc:Fallback xmlns:w15="http://schemas.microsoft.com/office/word/2012/wordml">
             <w:pict>
               <v:shape w14:anchorId="43B5C822" id="_x0000_s1031" type="#_x0000_t202" style="position:absolute;margin-left:189.5pt;margin-top:9.7pt;width:150pt;height:23.5pt;z-index:251667456;visibility:visible;mso-wrap-style:square;mso-width-percent:0;mso-height-percent:0;mso-wrap-distance-left:9pt;mso-wrap-distance-top:3.6pt;mso-wrap-distance-right:9pt;mso-wrap-distance-bottom:3.6pt;mso-position-horizontal:absolute;mso-position-horizontal-relative:text;mso-position-vertical:absolute;mso-position-vertical-relative:text;mso-width-percent:0;mso-height-percent:0;mso-width-relative:margin;mso-height-relative:margin;v-text-anchor:top" o:gfxdata="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">
                 <v:textbox>
@@ -13781,12 +13780,12 @@
           <w:color w:val="0000FF"/>
           <w:sz w:val="21"/>
           <w:szCs w:val="21"/>
-          <w:lang w:eastAsia="es-DO"/>
+          <w:lang w:val="es-ES" w:eastAsia="es-ES"/>
         </w:rPr>
         <mc:AlternateContent>
           <mc:Choice Requires="wps">
             <w:drawing>
-              <wp:anchor distT="45720" distB="45720" distL="114300" distR="114300" simplePos="0" relativeHeight="251665408" behindDoc="0" locked="0" layoutInCell="1" allowOverlap="1" wp14:anchorId="3F0B80A4" wp14:editId="3752F43D">
+              <wp:anchor distT="45720" distB="45720" distL="114300" distR="114300" simplePos="0" relativeHeight="251665408" behindDoc="0" locked="0" layoutInCell="1" allowOverlap="1" wp14:anchorId="24C72BDA" wp14:editId="07EA0DEF">
                 <wp:simplePos x="0" y="0"/>
                 <wp:positionH relativeFrom="column">
                   <wp:posOffset>-120650</wp:posOffset>
@@ -13851,7 +13850,7 @@
               </wp:anchor>
             </w:drawing>
           </mc:Choice>
-          <mc:Fallback>
+          <mc:Fallback xmlns:w15="http://schemas.microsoft.com/office/word/2012/wordml">
             <w:pict>
               <v:shape w14:anchorId="3F0B80A4" id="_x0000_s1032" type="#_x0000_t202" style="position:absolute;margin-left:-9.5pt;margin-top:6.15pt;width:150pt;height:43pt;z-index:251665408;visibility:visible;mso-wrap-style:square;mso-width-percent:0;mso-height-percent:0;mso-wrap-distance-left:9pt;mso-wrap-distance-top:3.6pt;mso-wrap-distance-right:9pt;mso-wrap-distance-bottom:3.6pt;mso-position-horizontal:absolute;mso-position-horizontal-relative:text;mso-position-vertical:absolute;mso-position-vertical-relative:text;mso-width-percent:0;mso-height-percent:0;mso-width-relative:margin;mso-height-relative:margin;v-text-anchor:top" o:gfxdata="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">
                 <v:textbox>
@@ -14463,12 +14462,12 @@
           <w:color w:val="0000FF"/>
           <w:sz w:val="21"/>
           <w:szCs w:val="21"/>
-          <w:lang w:eastAsia="es-DO"/>
+          <w:lang w:val="es-ES" w:eastAsia="es-ES"/>
         </w:rPr>
         <mc:AlternateContent>
           <mc:Choice Requires="wps">
             <w:drawing>
-              <wp:anchor distT="45720" distB="45720" distL="114300" distR="114300" simplePos="0" relativeHeight="251672576" behindDoc="0" locked="0" layoutInCell="1" allowOverlap="1" wp14:anchorId="39F5B17E" wp14:editId="21A7077E">
+              <wp:anchor distT="45720" distB="45720" distL="114300" distR="114300" simplePos="0" relativeHeight="251672576" behindDoc="0" locked="0" layoutInCell="1" allowOverlap="1" wp14:anchorId="39254518" wp14:editId="65D87731">
                 <wp:simplePos x="0" y="0"/>
                 <wp:positionH relativeFrom="column">
                   <wp:posOffset>4895850</wp:posOffset>
@@ -14553,7 +14552,7 @@
               </wp:anchor>
             </w:drawing>
           </mc:Choice>
-          <mc:Fallback>
+          <mc:Fallback xmlns:w15="http://schemas.microsoft.com/office/word/2012/wordml">
             <w:pict>
               <v:shape w14:anchorId="39F5B17E" id="_x0000_s1033" type="#_x0000_t202" style="position:absolute;margin-left:385.5pt;margin-top:2.55pt;width:185.9pt;height:21pt;z-index:251672576;visibility:visible;mso-wrap-style:square;mso-width-percent:400;mso-height-percent:0;mso-wrap-distance-left:9pt;mso-wrap-distance-top:3.6pt;mso-wrap-distance-right:9pt;mso-wrap-distance-bottom:3.6pt;mso-position-horizontal:absolute;mso-position-horizontal-relative:text;mso-position-vertical:absolute;mso-position-vertical-relative:text;mso-width-percent:400;mso-height-percent:0;mso-width-relative:margin;mso-height-relative:margin;v-text-anchor:top" o:gfxdata="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">
                 <v:textbox>
@@ -14632,7 +14631,7 @@
     </w:p>
     <w:tbl>
       <w:tblPr>
-        <w:tblStyle w:val="Tabladecuadrcula4-nfasis1"/>
+        <w:tblStyle w:val="GridTable4Accent1"/>
         <w:tblW w:w="0" w:type="auto"/>
         <w:tblLook w:val="04A0" w:firstRow="1" w:lastRow="0" w:firstColumn="1" w:lastColumn="0" w:noHBand="0" w:noVBand="1"/>
       </w:tblPr>
@@ -15392,6 +15391,7 @@
           <w:sz w:val="28"/>
           <w:szCs w:val="28"/>
         </w:rPr>
+        <w:lastRenderedPageBreak/>
         <w:t>Rails</w:t>
       </w:r>
     </w:p>
@@ -15502,13 +15502,12 @@
           <w:sz w:val="28"/>
           <w:szCs w:val="28"/>
         </w:rPr>
-        <w:lastRenderedPageBreak/>
         <w:t xml:space="preserve"> </w:t>
       </w:r>
     </w:p>
     <w:tbl>
       <w:tblPr>
-        <w:tblStyle w:val="Tabladecuadrcula4-nfasis1"/>
+        <w:tblStyle w:val="GridTable4Accent1"/>
         <w:tblW w:w="0" w:type="auto"/>
         <w:tblLook w:val="04A0" w:firstRow="1" w:lastRow="0" w:firstColumn="1" w:lastColumn="0" w:noHBand="0" w:noVBand="1"/>
       </w:tblPr>
@@ -15887,7 +15886,7 @@
     </w:p>
     <w:tbl>
       <w:tblPr>
-        <w:tblStyle w:val="Tabladecuadrcula4-nfasis1"/>
+        <w:tblStyle w:val="GridTable4Accent1"/>
         <w:tblW w:w="0" w:type="auto"/>
         <w:tblLook w:val="04A0" w:firstRow="1" w:lastRow="0" w:firstColumn="1" w:lastColumn="0" w:noHBand="0" w:noVBand="1"/>
       </w:tblPr>
@@ -16138,7 +16137,17 @@
                 <w:sz w:val="28"/>
                 <w:szCs w:val="28"/>
               </w:rPr>
-              <w:t>La metodología utilizada es flexible y fácil de entender. Además de esto se utilizarán herramientas para dar seguimiento al progreso del equipo en las tareas asignadas.</w:t>
+              <w:t xml:space="preserve">La metodología utilizada es flexible y fácil de entender. Además de esto se </w:t>
+            </w:r>
+            <w:r>
+              <w:rPr>
+                <w:rFonts w:asciiTheme="majorHAnsi" w:hAnsiTheme="majorHAnsi" w:cs="Calibri,Italic"/>
+                <w:iCs/>
+                <w:sz w:val="28"/>
+                <w:szCs w:val="28"/>
+              </w:rPr>
+              <w:lastRenderedPageBreak/>
+              <w:t>utilizarán herramientas para dar seguimiento al progreso del equipo en las tareas asignadas.</w:t>
             </w:r>
           </w:p>
         </w:tc>
@@ -16165,6 +16174,7 @@
                 <w:sz w:val="28"/>
                 <w:szCs w:val="28"/>
               </w:rPr>
+              <w:lastRenderedPageBreak/>
               <w:t>Ambigüedad en los requerimientos.</w:t>
             </w:r>
           </w:p>
@@ -16281,44 +16291,33 @@
                 <w:sz w:val="28"/>
                 <w:szCs w:val="28"/>
               </w:rPr>
-              <w:t xml:space="preserve"> esta se tratara como </w:t>
-            </w:r>
-            <w:r>
+              <w:t xml:space="preserve"> esta se tratara como un artefacto que pueda variar en las demás iteraciones.</w:t>
+            </w:r>
+          </w:p>
+        </w:tc>
+      </w:tr>
+      <w:tr>
+        <w:tc>
+          <w:tcPr>
+            <w:cnfStyle w:val="001000000000" w:firstRow="0" w:lastRow="0" w:firstColumn="1" w:lastColumn="0" w:oddVBand="0" w:evenVBand="0" w:oddHBand="0" w:evenHBand="0" w:firstRowFirstColumn="0" w:firstRowLastColumn="0" w:lastRowFirstColumn="0" w:lastRowLastColumn="0"/>
+            <w:tcW w:w="4675" w:type="dxa"/>
+          </w:tcPr>
+          <w:p>
+            <w:pPr>
               <w:rPr>
                 <w:rFonts w:asciiTheme="majorHAnsi" w:hAnsiTheme="majorHAnsi" w:cs="Calibri,Italic"/>
                 <w:iCs/>
                 <w:sz w:val="28"/>
                 <w:szCs w:val="28"/>
               </w:rPr>
-              <w:lastRenderedPageBreak/>
-              <w:t>un artefacto que pueda variar en las demás iteraciones.</w:t>
-            </w:r>
-          </w:p>
-        </w:tc>
-      </w:tr>
-      <w:tr>
-        <w:tc>
-          <w:tcPr>
-            <w:cnfStyle w:val="001000000000" w:firstRow="0" w:lastRow="0" w:firstColumn="1" w:lastColumn="0" w:oddVBand="0" w:evenVBand="0" w:oddHBand="0" w:evenHBand="0" w:firstRowFirstColumn="0" w:firstRowLastColumn="0" w:lastRowFirstColumn="0" w:lastRowLastColumn="0"/>
-            <w:tcW w:w="4675" w:type="dxa"/>
-          </w:tcPr>
-          <w:p>
-            <w:pPr>
+            </w:pPr>
+            <w:r>
               <w:rPr>
                 <w:rFonts w:asciiTheme="majorHAnsi" w:hAnsiTheme="majorHAnsi" w:cs="Calibri,Italic"/>
                 <w:iCs/>
                 <w:sz w:val="28"/>
                 <w:szCs w:val="28"/>
               </w:rPr>
-            </w:pPr>
-            <w:r>
-              <w:rPr>
-                <w:rFonts w:asciiTheme="majorHAnsi" w:hAnsiTheme="majorHAnsi" w:cs="Calibri,Italic"/>
-                <w:iCs/>
-                <w:sz w:val="28"/>
-                <w:szCs w:val="28"/>
-              </w:rPr>
-              <w:lastRenderedPageBreak/>
               <w:t>Mala comunicación</w:t>
             </w:r>
           </w:p>
@@ -16462,7 +16461,7 @@
 </file>
 
 <file path=word/endnotes.xml><?xml version="1.0" encoding="utf-8"?>
-<w:endnotes xmlns:wpc="http://schemas.microsoft.com/office/word/2010/wordprocessingCanvas" xmlns:mc="http://schemas.openxmlformats.org/markup-compatibility/2006" xmlns:o="urn:schemas-microsoft-com:office:office" xmlns:r="http://schemas.openxmlformats.org/officeDocument/2006/relationships" xmlns:m="http://schemas.openxmlformats.org/officeDocument/2006/math" xmlns:v="urn:schemas-microsoft-com:vml" xmlns:wp14="http://schemas.microsoft.com/office/word/2010/wordprocessingDrawing" xmlns:wp="http://schemas.openxmlformats.org/drawingml/2006/wordprocessingDrawing" xmlns:w10="urn:schemas-microsoft-com:office:word" xmlns:w="http://schemas.openxmlformats.org/wordprocessingml/2006/main" xmlns:w14="http://schemas.microsoft.com/office/word/2010/wordml" xmlns:w15="http://schemas.microsoft.com/office/word/2012/wordml" xmlns:wpg="http://schemas.microsoft.com/office/word/2010/wordprocessingGroup" xmlns:wpi="http://schemas.microsoft.com/office/word/2010/wordprocessingInk" xmlns:wne="http://schemas.microsoft.com/office/word/2006/wordml" xmlns:wps="http://schemas.microsoft.com/office/word/2010/wordprocessingShape" mc:Ignorable="w14 w15 wp14">
+<w:endnotes xmlns:wpc="http://schemas.microsoft.com/office/word/2010/wordprocessingCanvas" xmlns:mo="http://schemas.microsoft.com/office/mac/office/2008/main" xmlns:mc="http://schemas.openxmlformats.org/markup-compatibility/2006" xmlns:mv="urn:schemas-microsoft-com:mac:vml" xmlns:o="urn:schemas-microsoft-com:office:office" xmlns:r="http://schemas.openxmlformats.org/officeDocument/2006/relationships" xmlns:m="http://schemas.openxmlformats.org/officeDocument/2006/math" xmlns:v="urn:schemas-microsoft-com:vml" xmlns:wp14="http://schemas.microsoft.com/office/word/2010/wordprocessingDrawing" xmlns:wp="http://schemas.openxmlformats.org/drawingml/2006/wordprocessingDrawing" xmlns:w10="urn:schemas-microsoft-com:office:word" xmlns:w="http://schemas.openxmlformats.org/wordprocessingml/2006/main" xmlns:w14="http://schemas.microsoft.com/office/word/2010/wordml" xmlns:wpg="http://schemas.microsoft.com/office/word/2010/wordprocessingGroup" xmlns:wpi="http://schemas.microsoft.com/office/word/2010/wordprocessingInk" xmlns:wne="http://schemas.microsoft.com/office/word/2006/wordml" xmlns:wps="http://schemas.microsoft.com/office/word/2010/wordprocessingShape" mc:Ignorable="w14 wp14">
   <w:endnote w:type="separator" w:id="-1">
     <w:p>
       <w:pPr>
@@ -16487,7 +16486,7 @@
 </file>
 
 <file path=word/footer1.xml><?xml version="1.0" encoding="utf-8"?>
-<w:ftr xmlns:wpc="http://schemas.microsoft.com/office/word/2010/wordprocessingCanvas" xmlns:mc="http://schemas.openxmlformats.org/markup-compatibility/2006" xmlns:o="urn:schemas-microsoft-com:office:office" xmlns:r="http://schemas.openxmlformats.org/officeDocument/2006/relationships" xmlns:m="http://schemas.openxmlformats.org/officeDocument/2006/math" xmlns:v="urn:schemas-microsoft-com:vml" xmlns:wp14="http://schemas.microsoft.com/office/word/2010/wordprocessingDrawing" xmlns:wp="http://schemas.openxmlformats.org/drawingml/2006/wordprocessingDrawing" xmlns:w10="urn:schemas-microsoft-com:office:word" xmlns:w="http://schemas.openxmlformats.org/wordprocessingml/2006/main" xmlns:w14="http://schemas.microsoft.com/office/word/2010/wordml" xmlns:w15="http://schemas.microsoft.com/office/word/2012/wordml" xmlns:wpg="http://schemas.microsoft.com/office/word/2010/wordprocessingGroup" xmlns:wpi="http://schemas.microsoft.com/office/word/2010/wordprocessingInk" xmlns:wne="http://schemas.microsoft.com/office/word/2006/wordml" xmlns:wps="http://schemas.microsoft.com/office/word/2010/wordprocessingShape" mc:Ignorable="w14 w15 wp14">
+<w:ftr xmlns:wpc="http://schemas.microsoft.com/office/word/2010/wordprocessingCanvas" xmlns:mo="http://schemas.microsoft.com/office/mac/office/2008/main" xmlns:mc="http://schemas.openxmlformats.org/markup-compatibility/2006" xmlns:mv="urn:schemas-microsoft-com:mac:vml" xmlns:o="urn:schemas-microsoft-com:office:office" xmlns:r="http://schemas.openxmlformats.org/officeDocument/2006/relationships" xmlns:m="http://schemas.openxmlformats.org/officeDocument/2006/math" xmlns:v="urn:schemas-microsoft-com:vml" xmlns:wp14="http://schemas.microsoft.com/office/word/2010/wordprocessingDrawing" xmlns:wp="http://schemas.openxmlformats.org/drawingml/2006/wordprocessingDrawing" xmlns:w10="urn:schemas-microsoft-com:office:word" xmlns:w="http://schemas.openxmlformats.org/wordprocessingml/2006/main" xmlns:w14="http://schemas.microsoft.com/office/word/2010/wordml" xmlns:wpg="http://schemas.microsoft.com/office/word/2010/wordprocessingGroup" xmlns:wpi="http://schemas.microsoft.com/office/word/2010/wordprocessingInk" xmlns:wne="http://schemas.microsoft.com/office/word/2006/wordml" xmlns:wps="http://schemas.microsoft.com/office/word/2010/wordprocessingShape" mc:Ignorable="w14 wp14">
   <w:sdt>
     <w:sdtPr>
       <w:id w:val="-460266594"/>
@@ -16517,7 +16516,7 @@
             <w:noProof/>
             <w:lang w:val="es-ES"/>
           </w:rPr>
-          <w:t>19</w:t>
+          <w:t>9</w:t>
         </w:r>
         <w:r>
           <w:fldChar w:fldCharType="end"/>
@@ -16534,7 +16533,7 @@
 </file>
 
 <file path=word/footnotes.xml><?xml version="1.0" encoding="utf-8"?>
-<w:footnotes xmlns:wpc="http://schemas.microsoft.com/office/word/2010/wordprocessingCanvas" xmlns:mc="http://schemas.openxmlformats.org/markup-compatibility/2006" xmlns:o="urn:schemas-microsoft-com:office:office" xmlns:r="http://schemas.openxmlformats.org/officeDocument/2006/relationships" xmlns:m="http://schemas.openxmlformats.org/officeDocument/2006/math" xmlns:v="urn:schemas-microsoft-com:vml" xmlns:wp14="http://schemas.microsoft.com/office/word/2010/wordprocessingDrawing" xmlns:wp="http://schemas.openxmlformats.org/drawingml/2006/wordprocessingDrawing" xmlns:w10="urn:schemas-microsoft-com:office:word" xmlns:w="http://schemas.openxmlformats.org/wordprocessingml/2006/main" xmlns:w14="http://schemas.microsoft.com/office/word/2010/wordml" xmlns:w15="http://schemas.microsoft.com/office/word/2012/wordml" xmlns:wpg="http://schemas.microsoft.com/office/word/2010/wordprocessingGroup" xmlns:wpi="http://schemas.microsoft.com/office/word/2010/wordprocessingInk" xmlns:wne="http://schemas.microsoft.com/office/word/2006/wordml" xmlns:wps="http://schemas.microsoft.com/office/word/2010/wordprocessingShape" mc:Ignorable="w14 w15 wp14">
+<w:footnotes xmlns:wpc="http://schemas.microsoft.com/office/word/2010/wordprocessingCanvas" xmlns:mo="http://schemas.microsoft.com/office/mac/office/2008/main" xmlns:mc="http://schemas.openxmlformats.org/markup-compatibility/2006" xmlns:mv="urn:schemas-microsoft-com:mac:vml" xmlns:o="urn:schemas-microsoft-com:office:office" xmlns:r="http://schemas.openxmlformats.org/officeDocument/2006/relationships" xmlns:m="http://schemas.openxmlformats.org/officeDocument/2006/math" xmlns:v="urn:schemas-microsoft-com:vml" xmlns:wp14="http://schemas.microsoft.com/office/word/2010/wordprocessingDrawing" xmlns:wp="http://schemas.openxmlformats.org/drawingml/2006/wordprocessingDrawing" xmlns:w10="urn:schemas-microsoft-com:office:word" xmlns:w="http://schemas.openxmlformats.org/wordprocessingml/2006/main" xmlns:w14="http://schemas.microsoft.com/office/word/2010/wordml" xmlns:wpg="http://schemas.microsoft.com/office/word/2010/wordprocessingGroup" xmlns:wpi="http://schemas.microsoft.com/office/word/2010/wordprocessingInk" xmlns:wne="http://schemas.microsoft.com/office/word/2006/wordml" xmlns:wps="http://schemas.microsoft.com/office/word/2010/wordprocessingShape" mc:Ignorable="w14 wp14">
   <w:footnote w:type="separator" w:id="-1">
     <w:p>
       <w:pPr>
@@ -16559,7 +16558,7 @@
 </file>
 
 <file path=word/numbering.xml><?xml version="1.0" encoding="utf-8"?>
-<w:numbering xmlns:wpc="http://schemas.microsoft.com/office/word/2010/wordprocessingCanvas" xmlns:mc="http://schemas.openxmlformats.org/markup-compatibility/2006" xmlns:o="urn:schemas-microsoft-com:office:office" xmlns:r="http://schemas.openxmlformats.org/officeDocument/2006/relationships" xmlns:m="http://schemas.openxmlformats.org/officeDocument/2006/math" xmlns:v="urn:schemas-microsoft-com:vml" xmlns:wp14="http://schemas.microsoft.com/office/word/2010/wordprocessingDrawing" xmlns:wp="http://schemas.openxmlformats.org/drawingml/2006/wordprocessingDrawing" xmlns:w10="urn:schemas-microsoft-com:office:word" xmlns:w="http://schemas.openxmlformats.org/wordprocessingml/2006/main" xmlns:w14="http://schemas.microsoft.com/office/word/2010/wordml" xmlns:w15="http://schemas.microsoft.com/office/word/2012/wordml" xmlns:wpg="http://schemas.microsoft.com/office/word/2010/wordprocessingGroup" xmlns:wpi="http://schemas.microsoft.com/office/word/2010/wordprocessingInk" xmlns:wne="http://schemas.microsoft.com/office/word/2006/wordml" xmlns:wps="http://schemas.microsoft.com/office/word/2010/wordprocessingShape" mc:Ignorable="w14 w15 wp14">
+<w:numbering xmlns:wpc="http://schemas.microsoft.com/office/word/2010/wordprocessingCanvas" xmlns:mo="http://schemas.microsoft.com/office/mac/office/2008/main" xmlns:mc="http://schemas.openxmlformats.org/markup-compatibility/2006" xmlns:mv="urn:schemas-microsoft-com:mac:vml" xmlns:o="urn:schemas-microsoft-com:office:office" xmlns:r="http://schemas.openxmlformats.org/officeDocument/2006/relationships" xmlns:m="http://schemas.openxmlformats.org/officeDocument/2006/math" xmlns:v="urn:schemas-microsoft-com:vml" xmlns:wp14="http://schemas.microsoft.com/office/word/2010/wordprocessingDrawing" xmlns:wp="http://schemas.openxmlformats.org/drawingml/2006/wordprocessingDrawing" xmlns:w10="urn:schemas-microsoft-com:office:word" xmlns:w="http://schemas.openxmlformats.org/wordprocessingml/2006/main" xmlns:w14="http://schemas.microsoft.com/office/word/2010/wordml" xmlns:wpg="http://schemas.microsoft.com/office/word/2010/wordprocessingGroup" xmlns:wpi="http://schemas.microsoft.com/office/word/2010/wordprocessingInk" xmlns:wne="http://schemas.microsoft.com/office/word/2006/wordml" xmlns:wps="http://schemas.microsoft.com/office/word/2010/wordprocessingShape" mc:Ignorable="w14 wp14">
   <w:abstractNum w:abstractNumId="0">
     <w:nsid w:val="0AAD41AE"/>
     <w:multiLevelType w:val="hybridMultilevel"/>
@@ -17690,6 +17689,119 @@
     </w:lvl>
   </w:abstractNum>
   <w:abstractNum w:abstractNumId="10">
+    <w:nsid w:val="66B8605F"/>
+    <w:multiLevelType w:val="hybridMultilevel"/>
+    <w:tmpl w:val="C30C6026"/>
+    <w:lvl w:ilvl="0" w:tplc="0C0A0001">
+      <w:start w:val="1"/>
+      <w:numFmt w:val="bullet"/>
+      <w:lvlText w:val=""/>
+      <w:lvlJc w:val="left"/>
+      <w:pPr>
+        <w:ind w:left="1213" w:hanging="360"/>
+      </w:pPr>
+      <w:rPr>
+        <w:rFonts w:ascii="Symbol" w:hAnsi="Symbol" w:hint="default"/>
+      </w:rPr>
+    </w:lvl>
+    <w:lvl w:ilvl="1" w:tplc="0C0A0003" w:tentative="1">
+      <w:start w:val="1"/>
+      <w:numFmt w:val="bullet"/>
+      <w:lvlText w:val="o"/>
+      <w:lvlJc w:val="left"/>
+      <w:pPr>
+        <w:ind w:left="1933" w:hanging="360"/>
+      </w:pPr>
+      <w:rPr>
+        <w:rFonts w:ascii="Courier New" w:hAnsi="Courier New" w:hint="default"/>
+      </w:rPr>
+    </w:lvl>
+    <w:lvl w:ilvl="2" w:tplc="0C0A0005" w:tentative="1">
+      <w:start w:val="1"/>
+      <w:numFmt w:val="bullet"/>
+      <w:lvlText w:val=""/>
+      <w:lvlJc w:val="left"/>
+      <w:pPr>
+        <w:ind w:left="2653" w:hanging="360"/>
+      </w:pPr>
+      <w:rPr>
+        <w:rFonts w:ascii="Wingdings" w:hAnsi="Wingdings" w:hint="default"/>
+      </w:rPr>
+    </w:lvl>
+    <w:lvl w:ilvl="3" w:tplc="0C0A0001" w:tentative="1">
+      <w:start w:val="1"/>
+      <w:numFmt w:val="bullet"/>
+      <w:lvlText w:val=""/>
+      <w:lvlJc w:val="left"/>
+      <w:pPr>
+        <w:ind w:left="3373" w:hanging="360"/>
+      </w:pPr>
+      <w:rPr>
+        <w:rFonts w:ascii="Symbol" w:hAnsi="Symbol" w:hint="default"/>
+      </w:rPr>
+    </w:lvl>
+    <w:lvl w:ilvl="4" w:tplc="0C0A0003" w:tentative="1">
+      <w:start w:val="1"/>
+      <w:numFmt w:val="bullet"/>
+      <w:lvlText w:val="o"/>
+      <w:lvlJc w:val="left"/>
+      <w:pPr>
+        <w:ind w:left="4093" w:hanging="360"/>
+      </w:pPr>
+      <w:rPr>
+        <w:rFonts w:ascii="Courier New" w:hAnsi="Courier New" w:hint="default"/>
+      </w:rPr>
+    </w:lvl>
+    <w:lvl w:ilvl="5" w:tplc="0C0A0005" w:tentative="1">
+      <w:start w:val="1"/>
+      <w:numFmt w:val="bullet"/>
+      <w:lvlText w:val=""/>
+      <w:lvlJc w:val="left"/>
+      <w:pPr>
+        <w:ind w:left="4813" w:hanging="360"/>
+      </w:pPr>
+      <w:rPr>
+        <w:rFonts w:ascii="Wingdings" w:hAnsi="Wingdings" w:hint="default"/>
+      </w:rPr>
+    </w:lvl>
+    <w:lvl w:ilvl="6" w:tplc="0C0A0001" w:tentative="1">
+      <w:start w:val="1"/>
+      <w:numFmt w:val="bullet"/>
+      <w:lvlText w:val=""/>
+      <w:lvlJc w:val="left"/>
+      <w:pPr>
+        <w:ind w:left="5533" w:hanging="360"/>
+      </w:pPr>
+      <w:rPr>
+        <w:rFonts w:ascii="Symbol" w:hAnsi="Symbol" w:hint="default"/>
+      </w:rPr>
+    </w:lvl>
+    <w:lvl w:ilvl="7" w:tplc="0C0A0003" w:tentative="1">
+      <w:start w:val="1"/>
+      <w:numFmt w:val="bullet"/>
+      <w:lvlText w:val="o"/>
+      <w:lvlJc w:val="left"/>
+      <w:pPr>
+        <w:ind w:left="6253" w:hanging="360"/>
+      </w:pPr>
+      <w:rPr>
+        <w:rFonts w:ascii="Courier New" w:hAnsi="Courier New" w:hint="default"/>
+      </w:rPr>
+    </w:lvl>
+    <w:lvl w:ilvl="8" w:tplc="0C0A0005" w:tentative="1">
+      <w:start w:val="1"/>
+      <w:numFmt w:val="bullet"/>
+      <w:lvlText w:val=""/>
+      <w:lvlJc w:val="left"/>
+      <w:pPr>
+        <w:ind w:left="6973" w:hanging="360"/>
+      </w:pPr>
+      <w:rPr>
+        <w:rFonts w:ascii="Wingdings" w:hAnsi="Wingdings" w:hint="default"/>
+      </w:rPr>
+    </w:lvl>
+  </w:abstractNum>
+  <w:abstractNum w:abstractNumId="11">
     <w:nsid w:val="6BDB780F"/>
     <w:multiLevelType w:val="hybridMultilevel"/>
     <w:tmpl w:val="374E2752"/>
@@ -17802,7 +17914,7 @@
       </w:rPr>
     </w:lvl>
   </w:abstractNum>
-  <w:abstractNum w:abstractNumId="11">
+  <w:abstractNum w:abstractNumId="12">
     <w:nsid w:val="7076203E"/>
     <w:multiLevelType w:val="hybridMultilevel"/>
     <w:tmpl w:val="D5F6B8F2"/>
@@ -17939,7 +18051,7 @@
     <w:abstractNumId w:val="5"/>
   </w:num>
   <w:num w:numId="9">
-    <w:abstractNumId w:val="10"/>
+    <w:abstractNumId w:val="11"/>
   </w:num>
   <w:num w:numId="10">
     <w:abstractNumId w:val="1"/>
@@ -17948,22 +18060,16 @@
     <w:abstractNumId w:val="9"/>
   </w:num>
   <w:num w:numId="12">
-    <w:abstractNumId w:val="11"/>
-    <w:lvlOverride w:ilvl="0"/>
-    <w:lvlOverride w:ilvl="1"/>
-    <w:lvlOverride w:ilvl="2"/>
-    <w:lvlOverride w:ilvl="3"/>
-    <w:lvlOverride w:ilvl="4"/>
-    <w:lvlOverride w:ilvl="5"/>
-    <w:lvlOverride w:ilvl="6"/>
-    <w:lvlOverride w:ilvl="7"/>
-    <w:lvlOverride w:ilvl="8"/>
+    <w:abstractNumId w:val="12"/>
+  </w:num>
+  <w:num w:numId="13">
+    <w:abstractNumId w:val="10"/>
   </w:num>
 </w:numbering>
 </file>
 
 <file path=word/styles.xml><?xml version="1.0" encoding="utf-8"?>
-<w:styles xmlns:mc="http://schemas.openxmlformats.org/markup-compatibility/2006" xmlns:r="http://schemas.openxmlformats.org/officeDocument/2006/relationships" xmlns:w="http://schemas.openxmlformats.org/wordprocessingml/2006/main" xmlns:w14="http://schemas.microsoft.com/office/word/2010/wordml" xmlns:w15="http://schemas.microsoft.com/office/word/2012/wordml" mc:Ignorable="w14 w15">
+<w:styles xmlns:mc="http://schemas.openxmlformats.org/markup-compatibility/2006" xmlns:r="http://schemas.openxmlformats.org/officeDocument/2006/relationships" xmlns:w="http://schemas.openxmlformats.org/wordprocessingml/2006/main" xmlns:w14="http://schemas.microsoft.com/office/word/2010/wordml" mc:Ignorable="w14">
   <w:docDefaults>
     <w:rPrDefault>
       <w:rPr>
@@ -17979,378 +18085,153 @@
       </w:pPr>
     </w:pPrDefault>
   </w:docDefaults>
-  <w:latentStyles w:defLockedState="0" w:defUIPriority="99" w:defSemiHidden="0" w:defUnhideWhenUsed="0" w:defQFormat="0" w:count="371">
-    <w:lsdException w:name="Normal" w:uiPriority="0" w:qFormat="1"/>
-    <w:lsdException w:name="heading 1" w:uiPriority="9" w:qFormat="1"/>
-    <w:lsdException w:name="heading 2" w:semiHidden="1" w:uiPriority="9" w:unhideWhenUsed="1" w:qFormat="1"/>
-    <w:lsdException w:name="heading 3" w:semiHidden="1" w:uiPriority="9" w:unhideWhenUsed="1" w:qFormat="1"/>
-    <w:lsdException w:name="heading 4" w:semiHidden="1" w:uiPriority="9" w:unhideWhenUsed="1" w:qFormat="1"/>
-    <w:lsdException w:name="heading 5" w:semiHidden="1" w:uiPriority="9" w:unhideWhenUsed="1" w:qFormat="1"/>
-    <w:lsdException w:name="heading 6" w:semiHidden="1" w:uiPriority="9" w:unhideWhenUsed="1" w:qFormat="1"/>
-    <w:lsdException w:name="heading 7" w:semiHidden="1" w:uiPriority="9" w:unhideWhenUsed="1" w:qFormat="1"/>
-    <w:lsdException w:name="heading 8" w:semiHidden="1" w:uiPriority="9" w:unhideWhenUsed="1" w:qFormat="1"/>
-    <w:lsdException w:name="heading 9" w:semiHidden="1" w:uiPriority="9" w:unhideWhenUsed="1" w:qFormat="1"/>
-    <w:lsdException w:name="index 1" w:semiHidden="1" w:unhideWhenUsed="1"/>
-    <w:lsdException w:name="index 2" w:semiHidden="1" w:unhideWhenUsed="1"/>
-    <w:lsdException w:name="index 3" w:semiHidden="1" w:unhideWhenUsed="1"/>
-    <w:lsdException w:name="index 4" w:semiHidden="1" w:unhideWhenUsed="1"/>
-    <w:lsdException w:name="index 5" w:semiHidden="1" w:unhideWhenUsed="1"/>
-    <w:lsdException w:name="index 6" w:semiHidden="1" w:unhideWhenUsed="1"/>
-    <w:lsdException w:name="index 7" w:semiHidden="1" w:unhideWhenUsed="1"/>
-    <w:lsdException w:name="index 8" w:semiHidden="1" w:unhideWhenUsed="1"/>
-    <w:lsdException w:name="index 9" w:semiHidden="1" w:unhideWhenUsed="1"/>
-    <w:lsdException w:name="toc 1" w:semiHidden="1" w:uiPriority="39" w:unhideWhenUsed="1"/>
-    <w:lsdException w:name="toc 2" w:semiHidden="1" w:uiPriority="39" w:unhideWhenUsed="1"/>
-    <w:lsdException w:name="toc 3" w:semiHidden="1" w:uiPriority="39" w:unhideWhenUsed="1"/>
-    <w:lsdException w:name="toc 4" w:semiHidden="1" w:uiPriority="39" w:unhideWhenUsed="1"/>
-    <w:lsdException w:name="toc 5" w:semiHidden="1" w:uiPriority="39" w:unhideWhenUsed="1"/>
-    <w:lsdException w:name="toc 6" w:semiHidden="1" w:uiPriority="39" w:unhideWhenUsed="1"/>
-    <w:lsdException w:name="toc 7" w:semiHidden="1" w:uiPriority="39" w:unhideWhenUsed="1"/>
-    <w:lsdException w:name="toc 8" w:semiHidden="1" w:uiPriority="39" w:unhideWhenUsed="1"/>
-    <w:lsdException w:name="toc 9" w:semiHidden="1" w:uiPriority="39" w:unhideWhenUsed="1"/>
-    <w:lsdException w:name="Normal Indent" w:semiHidden="1" w:unhideWhenUsed="1"/>
-    <w:lsdException w:name="footnote text" w:semiHidden="1" w:unhideWhenUsed="1"/>
-    <w:lsdException w:name="annotation text" w:semiHidden="1" w:unhideWhenUsed="1"/>
-    <w:lsdException w:name="header" w:semiHidden="1" w:unhideWhenUsed="1"/>
-    <w:lsdException w:name="footer" w:semiHidden="1" w:unhideWhenUsed="1"/>
-    <w:lsdException w:name="index heading" w:semiHidden="1" w:unhideWhenUsed="1"/>
-    <w:lsdException w:name="caption" w:semiHidden="1" w:uiPriority="35" w:unhideWhenUsed="1" w:qFormat="1"/>
-    <w:lsdException w:name="table of figures" w:semiHidden="1" w:unhideWhenUsed="1"/>
-    <w:lsdException w:name="envelope address" w:semiHidden="1" w:unhideWhenUsed="1"/>
-    <w:lsdException w:name="envelope return" w:semiHidden="1" w:unhideWhenUsed="1"/>
-    <w:lsdException w:name="footnote reference" w:semiHidden="1" w:unhideWhenUsed="1"/>
-    <w:lsdException w:name="annotation reference" w:semiHidden="1" w:unhideWhenUsed="1"/>
-    <w:lsdException w:name="line number" w:semiHidden="1" w:unhideWhenUsed="1"/>
-    <w:lsdException w:name="page number" w:semiHidden="1" w:unhideWhenUsed="1"/>
-    <w:lsdException w:name="endnote reference" w:semiHidden="1" w:unhideWhenUsed="1"/>
-    <w:lsdException w:name="endnote text" w:semiHidden="1" w:unhideWhenUsed="1"/>
-    <w:lsdException w:name="table of authorities" w:semiHidden="1" w:unhideWhenUsed="1"/>
-    <w:lsdException w:name="macro" w:semiHidden="1" w:unhideWhenUsed="1"/>
-    <w:lsdException w:name="toa heading" w:semiHidden="1" w:unhideWhenUsed="1"/>
-    <w:lsdException w:name="List" w:semiHidden="1" w:unhideWhenUsed="1"/>
-    <w:lsdException w:name="List Bullet" w:semiHidden="1" w:unhideWhenUsed="1"/>
-    <w:lsdException w:name="List Number" w:semiHidden="1" w:unhideWhenUsed="1"/>
-    <w:lsdException w:name="List 2" w:semiHidden="1" w:unhideWhenUsed="1"/>
-    <w:lsdException w:name="List 3" w:semiHidden="1" w:unhideWhenUsed="1"/>
-    <w:lsdException w:name="List 4" w:semiHidden="1" w:unhideWhenUsed="1"/>
-    <w:lsdException w:name="List 5" w:semiHidden="1" w:unhideWhenUsed="1"/>
-    <w:lsdException w:name="List Bullet 2" w:semiHidden="1" w:unhideWhenUsed="1"/>
-    <w:lsdException w:name="List Bullet 3" w:semiHidden="1" w:unhideWhenUsed="1"/>
-    <w:lsdException w:name="List Bullet 4" w:semiHidden="1" w:unhideWhenUsed="1"/>
-    <w:lsdException w:name="List Bullet 5" w:semiHidden="1" w:unhideWhenUsed="1"/>
-    <w:lsdException w:name="List Number 2" w:semiHidden="1" w:unhideWhenUsed="1"/>
-    <w:lsdException w:name="List Number 3" w:semiHidden="1" w:unhideWhenUsed="1"/>
-    <w:lsdException w:name="List Number 4" w:semiHidden="1" w:unhideWhenUsed="1"/>
-    <w:lsdException w:name="List Number 5" w:semiHidden="1" w:unhideWhenUsed="1"/>
-    <w:lsdException w:name="Title" w:uiPriority="10" w:qFormat="1"/>
-    <w:lsdException w:name="Closing" w:semiHidden="1" w:unhideWhenUsed="1"/>
-    <w:lsdException w:name="Signature" w:semiHidden="1" w:unhideWhenUsed="1"/>
-    <w:lsdException w:name="Default Paragraph Font" w:semiHidden="1" w:uiPriority="1" w:unhideWhenUsed="1"/>
-    <w:lsdException w:name="Body Text" w:semiHidden="1" w:unhideWhenUsed="1"/>
-    <w:lsdException w:name="Body Text Indent" w:semiHidden="1" w:unhideWhenUsed="1"/>
-    <w:lsdException w:name="List Continue" w:semiHidden="1" w:unhideWhenUsed="1"/>
-    <w:lsdException w:name="List Continue 2" w:semiHidden="1" w:unhideWhenUsed="1"/>
-    <w:lsdException w:name="List Continue 3" w:semiHidden="1" w:unhideWhenUsed="1"/>
-    <w:lsdException w:name="List Continue 4" w:semiHidden="1" w:unhideWhenUsed="1"/>
-    <w:lsdException w:name="List Continue 5" w:semiHidden="1" w:unhideWhenUsed="1"/>
-    <w:lsdException w:name="Message Header" w:semiHidden="1" w:unhideWhenUsed="1"/>
-    <w:lsdException w:name="Subtitle" w:uiPriority="11" w:qFormat="1"/>
-    <w:lsdException w:name="Salutation" w:semiHidden="1" w:unhideWhenUsed="1"/>
-    <w:lsdException w:name="Date" w:semiHidden="1" w:unhideWhenUsed="1"/>
-    <w:lsdException w:name="Body Text First Indent" w:semiHidden="1" w:unhideWhenUsed="1"/>
-    <w:lsdException w:name="Body Text First Indent 2" w:semiHidden="1" w:unhideWhenUsed="1"/>
-    <w:lsdException w:name="Note Heading" w:semiHidden="1" w:unhideWhenUsed="1"/>
-    <w:lsdException w:name="Body Text 2" w:semiHidden="1" w:unhideWhenUsed="1"/>
-    <w:lsdException w:name="Body Text 3" w:semiHidden="1" w:unhideWhenUsed="1"/>
-    <w:lsdException w:name="Body Text Indent 2" w:semiHidden="1" w:unhideWhenUsed="1"/>
-    <w:lsdException w:name="Body Text Indent 3" w:semiHidden="1" w:unhideWhenUsed="1"/>
-    <w:lsdException w:name="Block Text" w:semiHidden="1" w:unhideWhenUsed="1"/>
-    <w:lsdException w:name="Hyperlink" w:semiHidden="1" w:unhideWhenUsed="1"/>
-    <w:lsdException w:name="FollowedHyperlink" w:semiHidden="1" w:unhideWhenUsed="1"/>
-    <w:lsdException w:name="Strong" w:uiPriority="22" w:qFormat="1"/>
-    <w:lsdException w:name="Emphasis" w:uiPriority="20" w:qFormat="1"/>
-    <w:lsdException w:name="Document Map" w:semiHidden="1" w:unhideWhenUsed="1"/>
-    <w:lsdException w:name="Plain Text" w:semiHidden="1" w:unhideWhenUsed="1"/>
-    <w:lsdException w:name="E-mail Signature" w:semiHidden="1" w:unhideWhenUsed="1"/>
-    <w:lsdException w:name="HTML Top of Form" w:semiHidden="1" w:unhideWhenUsed="1"/>
-    <w:lsdException w:name="HTML Bottom of Form" w:semiHidden="1" w:unhideWhenUsed="1"/>
-    <w:lsdException w:name="Normal (Web)" w:semiHidden="1" w:unhideWhenUsed="1"/>
-    <w:lsdException w:name="HTML Acronym" w:semiHidden="1" w:unhideWhenUsed="1"/>
-    <w:lsdException w:name="HTML Address" w:semiHidden="1" w:unhideWhenUsed="1"/>
-    <w:lsdException w:name="HTML Cite" w:semiHidden="1" w:unhideWhenUsed="1"/>
-    <w:lsdException w:name="HTML Code" w:semiHidden="1" w:unhideWhenUsed="1"/>
-    <w:lsdException w:name="HTML Definition" w:semiHidden="1" w:unhideWhenUsed="1"/>
-    <w:lsdException w:name="HTML Keyboard" w:semiHidden="1" w:unhideWhenUsed="1"/>
-    <w:lsdException w:name="HTML Preformatted" w:semiHidden="1" w:unhideWhenUsed="1"/>
-    <w:lsdException w:name="HTML Sample" w:semiHidden="1" w:unhideWhenUsed="1"/>
-    <w:lsdException w:name="HTML Typewriter" w:semiHidden="1" w:unhideWhenUsed="1"/>
-    <w:lsdException w:name="HTML Variable" w:semiHidden="1" w:unhideWhenUsed="1"/>
-    <w:lsdException w:name="Normal Table" w:semiHidden="1" w:unhideWhenUsed="1"/>
-    <w:lsdException w:name="annotation subject" w:semiHidden="1" w:unhideWhenUsed="1"/>
-    <w:lsdException w:name="No List" w:semiHidden="1" w:unhideWhenUsed="1"/>
-    <w:lsdException w:name="Outline List 1" w:semiHidden="1" w:unhideWhenUsed="1"/>
-    <w:lsdException w:name="Outline List 2" w:semiHidden="1" w:unhideWhenUsed="1"/>
-    <w:lsdException w:name="Outline List 3" w:semiHidden="1" w:unhideWhenUsed="1"/>
-    <w:lsdException w:name="Table Simple 1" w:semiHidden="1" w:unhideWhenUsed="1"/>
-    <w:lsdException w:name="Table Simple 2" w:semiHidden="1" w:unhideWhenUsed="1"/>
-    <w:lsdException w:name="Table Simple 3" w:semiHidden="1" w:unhideWhenUsed="1"/>
-    <w:lsdException w:name="Table Classic 1" w:semiHidden="1" w:unhideWhenUsed="1"/>
-    <w:lsdException w:name="Table Classic 2" w:semiHidden="1" w:unhideWhenUsed="1"/>
-    <w:lsdException w:name="Table Classic 3" w:semiHidden="1" w:unhideWhenUsed="1"/>
-    <w:lsdException w:name="Table Classic 4" w:semiHidden="1" w:unhideWhenUsed="1"/>
-    <w:lsdException w:name="Table Colorful 1" w:semiHidden="1" w:unhideWhenUsed="1"/>
-    <w:lsdException w:name="Table Colorful 2" w:semiHidden="1" w:unhideWhenUsed="1"/>
-    <w:lsdException w:name="Table Colorful 3" w:semiHidden="1" w:unhideWhenUsed="1"/>
-    <w:lsdException w:name="Table Columns 1" w:semiHidden="1" w:unhideWhenUsed="1"/>
-    <w:lsdException w:name="Table Columns 2" w:semiHidden="1" w:unhideWhenUsed="1"/>
-    <w:lsdException w:name="Table Columns 3" w:semiHidden="1" w:unhideWhenUsed="1"/>
-    <w:lsdException w:name="Table Columns 4" w:semiHidden="1" w:unhideWhenUsed="1"/>
-    <w:lsdException w:name="Table Columns 5" w:semiHidden="1" w:unhideWhenUsed="1"/>
-    <w:lsdException w:name="Table Grid 1" w:semiHidden="1" w:unhideWhenUsed="1"/>
-    <w:lsdException w:name="Table Grid 2" w:semiHidden="1" w:unhideWhenUsed="1"/>
-    <w:lsdException w:name="Table Grid 3" w:semiHidden="1" w:unhideWhenUsed="1"/>
-    <w:lsdException w:name="Table Grid 4" w:semiHidden="1" w:unhideWhenUsed="1"/>
-    <w:lsdException w:name="Table Grid 5" w:semiHidden="1" w:unhideWhenUsed="1"/>
-    <w:lsdException w:name="Table Grid 6" w:semiHidden="1" w:unhideWhenUsed="1"/>
-    <w:lsdException w:name="Table Grid 7" w:semiHidden="1" w:unhideWhenUsed="1"/>
-    <w:lsdException w:name="Table Grid 8" w:semiHidden="1" w:unhideWhenUsed="1"/>
-    <w:lsdException w:name="Table List 1" w:semiHidden="1" w:unhideWhenUsed="1"/>
-    <w:lsdException w:name="Table List 2" w:semiHidden="1" w:unhideWhenUsed="1"/>
-    <w:lsdException w:name="Table List 3" w:semiHidden="1" w:unhideWhenUsed="1"/>
-    <w:lsdException w:name="Table List 4" w:semiHidden="1" w:unhideWhenUsed="1"/>
-    <w:lsdException w:name="Table List 5" w:semiHidden="1" w:unhideWhenUsed="1"/>
-    <w:lsdException w:name="Table List 6" w:semiHidden="1" w:unhideWhenUsed="1"/>
-    <w:lsdException w:name="Table List 7" w:semiHidden="1" w:unhideWhenUsed="1"/>
-    <w:lsdException w:name="Table List 8" w:semiHidden="1" w:unhideWhenUsed="1"/>
-    <w:lsdException w:name="Table 3D effects 1" w:semiHidden="1" w:unhideWhenUsed="1"/>
-    <w:lsdException w:name="Table 3D effects 2" w:semiHidden="1" w:unhideWhenUsed="1"/>
-    <w:lsdException w:name="Table 3D effects 3" w:semiHidden="1" w:unhideWhenUsed="1"/>
-    <w:lsdException w:name="Table Contemporary" w:semiHidden="1" w:unhideWhenUsed="1"/>
-    <w:lsdException w:name="Table Elegant" w:semiHidden="1" w:unhideWhenUsed="1"/>
-    <w:lsdException w:name="Table Professional" w:semiHidden="1" w:unhideWhenUsed="1"/>
-    <w:lsdException w:name="Table Subtle 1" w:semiHidden="1" w:unhideWhenUsed="1"/>
-    <w:lsdException w:name="Table Subtle 2" w:semiHidden="1" w:unhideWhenUsed="1"/>
-    <w:lsdException w:name="Table Web 1" w:semiHidden="1" w:unhideWhenUsed="1"/>
-    <w:lsdException w:name="Table Web 2" w:semiHidden="1" w:unhideWhenUsed="1"/>
-    <w:lsdException w:name="Table Web 3" w:semiHidden="1" w:unhideWhenUsed="1"/>
-    <w:lsdException w:name="Balloon Text" w:semiHidden="1" w:unhideWhenUsed="1"/>
-    <w:lsdException w:name="Table Grid" w:uiPriority="39"/>
-    <w:lsdException w:name="Table Theme" w:semiHidden="1" w:unhideWhenUsed="1"/>
-    <w:lsdException w:name="Placeholder Text" w:semiHidden="1"/>
-    <w:lsdException w:name="No Spacing" w:uiPriority="1" w:qFormat="1"/>
-    <w:lsdException w:name="Light Shading" w:uiPriority="60"/>
-    <w:lsdException w:name="Light List" w:uiPriority="61"/>
-    <w:lsdException w:name="Light Grid" w:uiPriority="62"/>
-    <w:lsdException w:name="Medium Shading 1" w:uiPriority="63"/>
-    <w:lsdException w:name="Medium Shading 2" w:uiPriority="64"/>
-    <w:lsdException w:name="Medium List 1" w:uiPriority="65"/>
-    <w:lsdException w:name="Medium List 2" w:uiPriority="66"/>
-    <w:lsdException w:name="Medium Grid 1" w:uiPriority="67"/>
-    <w:lsdException w:name="Medium Grid 2" w:uiPriority="68"/>
-    <w:lsdException w:name="Medium Grid 3" w:uiPriority="69"/>
-    <w:lsdException w:name="Dark List" w:uiPriority="70"/>
-    <w:lsdException w:name="Colorful Shading" w:uiPriority="71"/>
-    <w:lsdException w:name="Colorful List" w:uiPriority="72"/>
-    <w:lsdException w:name="Colorful Grid" w:uiPriority="73"/>
-    <w:lsdException w:name="Light Shading Accent 1" w:uiPriority="60"/>
-    <w:lsdException w:name="Light List Accent 1" w:uiPriority="61"/>
-    <w:lsdException w:name="Light Grid Accent 1" w:uiPriority="62"/>
-    <w:lsdException w:name="Medium Shading 1 Accent 1" w:uiPriority="63"/>
-    <w:lsdException w:name="Medium Shading 2 Accent 1" w:uiPriority="64"/>
-    <w:lsdException w:name="Medium List 1 Accent 1" w:uiPriority="65"/>
-    <w:lsdException w:name="Revision" w:semiHidden="1"/>
-    <w:lsdException w:name="List Paragraph" w:uiPriority="34" w:qFormat="1"/>
-    <w:lsdException w:name="Quote" w:uiPriority="29" w:qFormat="1"/>
-    <w:lsdException w:name="Intense Quote" w:uiPriority="30" w:qFormat="1"/>
-    <w:lsdException w:name="Medium List 2 Accent 1" w:uiPriority="66"/>
-    <w:lsdException w:name="Medium Grid 1 Accent 1" w:uiPriority="67"/>
-    <w:lsdException w:name="Medium Grid 2 Accent 1" w:uiPriority="68"/>
-    <w:lsdException w:name="Medium Grid 3 Accent 1" w:uiPriority="69"/>
-    <w:lsdException w:name="Dark List Accent 1" w:uiPriority="70"/>
-    <w:lsdException w:name="Colorful Shading Accent 1" w:uiPriority="71"/>
-    <w:lsdException w:name="Colorful List Accent 1" w:uiPriority="72"/>
-    <w:lsdException w:name="Colorful Grid Accent 1" w:uiPriority="73"/>
-    <w:lsdException w:name="Light Shading Accent 2" w:uiPriority="60"/>
-    <w:lsdException w:name="Light List Accent 2" w:uiPriority="61"/>
-    <w:lsdException w:name="Light Grid Accent 2" w:uiPriority="62"/>
-    <w:lsdException w:name="Medium Shading 1 Accent 2" w:uiPriority="63"/>
-    <w:lsdException w:name="Medium Shading 2 Accent 2" w:uiPriority="64"/>
-    <w:lsdException w:name="Medium List 1 Accent 2" w:uiPriority="65"/>
-    <w:lsdException w:name="Medium List 2 Accent 2" w:uiPriority="66"/>
-    <w:lsdException w:name="Medium Grid 1 Accent 2" w:uiPriority="67"/>
-    <w:lsdException w:name="Medium Grid 2 Accent 2" w:uiPriority="68"/>
-    <w:lsdException w:name="Medium Grid 3 Accent 2" w:uiPriority="69"/>
-    <w:lsdException w:name="Dark List Accent 2" w:uiPriority="70"/>
-    <w:lsdException w:name="Colorful Shading Accent 2" w:uiPriority="71"/>
-    <w:lsdException w:name="Colorful List Accent 2" w:uiPriority="72"/>
-    <w:lsdException w:name="Colorful Grid Accent 2" w:uiPriority="73"/>
-    <w:lsdException w:name="Light Shading Accent 3" w:uiPriority="60"/>
-    <w:lsdException w:name="Light List Accent 3" w:uiPriority="61"/>
-    <w:lsdException w:name="Light Grid Accent 3" w:uiPriority="62"/>
-    <w:lsdException w:name="Medium Shading 1 Accent 3" w:uiPriority="63"/>
-    <w:lsdException w:name="Medium Shading 2 Accent 3" w:uiPriority="64"/>
-    <w:lsdException w:name="Medium List 1 Accent 3" w:uiPriority="65"/>
-    <w:lsdException w:name="Medium List 2 Accent 3" w:uiPriority="66"/>
-    <w:lsdException w:name="Medium Grid 1 Accent 3" w:uiPriority="67"/>
-    <w:lsdException w:name="Medium Grid 2 Accent 3" w:uiPriority="68"/>
-    <w:lsdException w:name="Medium Grid 3 Accent 3" w:uiPriority="69"/>
-    <w:lsdException w:name="Dark List Accent 3" w:uiPriority="70"/>
-    <w:lsdException w:name="Colorful Shading Accent 3" w:uiPriority="71"/>
-    <w:lsdException w:name="Colorful List Accent 3" w:uiPriority="72"/>
-    <w:lsdException w:name="Colorful Grid Accent 3" w:uiPriority="73"/>
-    <w:lsdException w:name="Light Shading Accent 4" w:uiPriority="60"/>
-    <w:lsdException w:name="Light List Accent 4" w:uiPriority="61"/>
-    <w:lsdException w:name="Light Grid Accent 4" w:uiPriority="62"/>
-    <w:lsdException w:name="Medium Shading 1 Accent 4" w:uiPriority="63"/>
-    <w:lsdException w:name="Medium Shading 2 Accent 4" w:uiPriority="64"/>
-    <w:lsdException w:name="Medium List 1 Accent 4" w:uiPriority="65"/>
-    <w:lsdException w:name="Medium List 2 Accent 4" w:uiPriority="66"/>
-    <w:lsdException w:name="Medium Grid 1 Accent 4" w:uiPriority="67"/>
-    <w:lsdException w:name="Medium Grid 2 Accent 4" w:uiPriority="68"/>
-    <w:lsdException w:name="Medium Grid 3 Accent 4" w:uiPriority="69"/>
-    <w:lsdException w:name="Dark List Accent 4" w:uiPriority="70"/>
-    <w:lsdException w:name="Colorful Shading Accent 4" w:uiPriority="71"/>
-    <w:lsdException w:name="Colorful List Accent 4" w:uiPriority="72"/>
-    <w:lsdException w:name="Colorful Grid Accent 4" w:uiPriority="73"/>
-    <w:lsdException w:name="Light Shading Accent 5" w:uiPriority="60"/>
-    <w:lsdException w:name="Light List Accent 5" w:uiPriority="61"/>
-    <w:lsdException w:name="Light Grid Accent 5" w:uiPriority="62"/>
-    <w:lsdException w:name="Medium Shading 1 Accent 5" w:uiPriority="63"/>
-    <w:lsdException w:name="Medium Shading 2 Accent 5" w:uiPriority="64"/>
-    <w:lsdException w:name="Medium List 1 Accent 5" w:uiPriority="65"/>
-    <w:lsdException w:name="Medium List 2 Accent 5" w:uiPriority="66"/>
-    <w:lsdException w:name="Medium Grid 1 Accent 5" w:uiPriority="67"/>
-    <w:lsdException w:name="Medium Grid 2 Accent 5" w:uiPriority="68"/>
-    <w:lsdException w:name="Medium Grid 3 Accent 5" w:uiPriority="69"/>
-    <w:lsdException w:name="Dark List Accent 5" w:uiPriority="70"/>
-    <w:lsdException w:name="Colorful Shading Accent 5" w:uiPriority="71"/>
-    <w:lsdException w:name="Colorful List Accent 5" w:uiPriority="72"/>
-    <w:lsdException w:name="Colorful Grid Accent 5" w:uiPriority="73"/>
-    <w:lsdException w:name="Light Shading Accent 6" w:uiPriority="60"/>
-    <w:lsdException w:name="Light List Accent 6" w:uiPriority="61"/>
-    <w:lsdException w:name="Light Grid Accent 6" w:uiPriority="62"/>
-    <w:lsdException w:name="Medium Shading 1 Accent 6" w:uiPriority="63"/>
-    <w:lsdException w:name="Medium Shading 2 Accent 6" w:uiPriority="64"/>
-    <w:lsdException w:name="Medium List 1 Accent 6" w:uiPriority="65"/>
-    <w:lsdException w:name="Medium List 2 Accent 6" w:uiPriority="66"/>
-    <w:lsdException w:name="Medium Grid 1 Accent 6" w:uiPriority="67"/>
-    <w:lsdException w:name="Medium Grid 2 Accent 6" w:uiPriority="68"/>
-    <w:lsdException w:name="Medium Grid 3 Accent 6" w:uiPriority="69"/>
-    <w:lsdException w:name="Dark List Accent 6" w:uiPriority="70"/>
-    <w:lsdException w:name="Colorful Shading Accent 6" w:uiPriority="71"/>
-    <w:lsdException w:name="Colorful List Accent 6" w:uiPriority="72"/>
-    <w:lsdException w:name="Colorful Grid Accent 6" w:uiPriority="73"/>
-    <w:lsdException w:name="Subtle Emphasis" w:uiPriority="19" w:qFormat="1"/>
-    <w:lsdException w:name="Intense Emphasis" w:uiPriority="21" w:qFormat="1"/>
-    <w:lsdException w:name="Subtle Reference" w:uiPriority="31" w:qFormat="1"/>
-    <w:lsdException w:name="Intense Reference" w:uiPriority="32" w:qFormat="1"/>
-    <w:lsdException w:name="Book Title" w:uiPriority="33" w:qFormat="1"/>
-    <w:lsdException w:name="Bibliography" w:semiHidden="1" w:uiPriority="37" w:unhideWhenUsed="1"/>
-    <w:lsdException w:name="TOC Heading" w:semiHidden="1" w:uiPriority="39" w:unhideWhenUsed="1" w:qFormat="1"/>
-    <w:lsdException w:name="Plain Table 1" w:uiPriority="41"/>
-    <w:lsdException w:name="Plain Table 2" w:uiPriority="42"/>
-    <w:lsdException w:name="Plain Table 3" w:uiPriority="43"/>
-    <w:lsdException w:name="Plain Table 4" w:uiPriority="44"/>
-    <w:lsdException w:name="Plain Table 5" w:uiPriority="45"/>
-    <w:lsdException w:name="Grid Table Light" w:uiPriority="40"/>
-    <w:lsdException w:name="Grid Table 1 Light" w:uiPriority="46"/>
-    <w:lsdException w:name="Grid Table 2" w:uiPriority="47"/>
-    <w:lsdException w:name="Grid Table 3" w:uiPriority="48"/>
-    <w:lsdException w:name="Grid Table 4" w:uiPriority="49"/>
-    <w:lsdException w:name="Grid Table 5 Dark" w:uiPriority="50"/>
-    <w:lsdException w:name="Grid Table 6 Colorful" w:uiPriority="51"/>
-    <w:lsdException w:name="Grid Table 7 Colorful" w:uiPriority="52"/>
-    <w:lsdException w:name="Grid Table 1 Light Accent 1" w:uiPriority="46"/>
-    <w:lsdException w:name="Grid Table 2 Accent 1" w:uiPriority="47"/>
-    <w:lsdException w:name="Grid Table 3 Accent 1" w:uiPriority="48"/>
-    <w:lsdException w:name="Grid Table 4 Accent 1" w:uiPriority="49"/>
-    <w:lsdException w:name="Grid Table 5 Dark Accent 1" w:uiPriority="50"/>
-    <w:lsdException w:name="Grid Table 6 Colorful Accent 1" w:uiPriority="51"/>
-    <w:lsdException w:name="Grid Table 7 Colorful Accent 1" w:uiPriority="52"/>
-    <w:lsdException w:name="Grid Table 1 Light Accent 2" w:uiPriority="46"/>
-    <w:lsdException w:name="Grid Table 2 Accent 2" w:uiPriority="47"/>
-    <w:lsdException w:name="Grid Table 3 Accent 2" w:uiPriority="48"/>
-    <w:lsdException w:name="Grid Table 4 Accent 2" w:uiPriority="49"/>
-    <w:lsdException w:name="Grid Table 5 Dark Accent 2" w:uiPriority="50"/>
-    <w:lsdException w:name="Grid Table 6 Colorful Accent 2" w:uiPriority="51"/>
-    <w:lsdException w:name="Grid Table 7 Colorful Accent 2" w:uiPriority="52"/>
-    <w:lsdException w:name="Grid Table 1 Light Accent 3" w:uiPriority="46"/>
-    <w:lsdException w:name="Grid Table 2 Accent 3" w:uiPriority="47"/>
-    <w:lsdException w:name="Grid Table 3 Accent 3" w:uiPriority="48"/>
-    <w:lsdException w:name="Grid Table 4 Accent 3" w:uiPriority="49"/>
-    <w:lsdException w:name="Grid Table 5 Dark Accent 3" w:uiPriority="50"/>
-    <w:lsdException w:name="Grid Table 6 Colorful Accent 3" w:uiPriority="51"/>
-    <w:lsdException w:name="Grid Table 7 Colorful Accent 3" w:uiPriority="52"/>
-    <w:lsdException w:name="Grid Table 1 Light Accent 4" w:uiPriority="46"/>
-    <w:lsdException w:name="Grid Table 2 Accent 4" w:uiPriority="47"/>
-    <w:lsdException w:name="Grid Table 3 Accent 4" w:uiPriority="48"/>
-    <w:lsdException w:name="Grid Table 4 Accent 4" w:uiPriority="49"/>
-    <w:lsdException w:name="Grid Table 5 Dark Accent 4" w:uiPriority="50"/>
-    <w:lsdException w:name="Grid Table 6 Colorful Accent 4" w:uiPriority="51"/>
-    <w:lsdException w:name="Grid Table 7 Colorful Accent 4" w:uiPriority="52"/>
-    <w:lsdException w:name="Grid Table 1 Light Accent 5" w:uiPriority="46"/>
-    <w:lsdException w:name="Grid Table 2 Accent 5" w:uiPriority="47"/>
-    <w:lsdException w:name="Grid Table 3 Accent 5" w:uiPriority="48"/>
-    <w:lsdException w:name="Grid Table 4 Accent 5" w:uiPriority="49"/>
-    <w:lsdException w:name="Grid Table 5 Dark Accent 5" w:uiPriority="50"/>
-    <w:lsdException w:name="Grid Table 6 Colorful Accent 5" w:uiPriority="51"/>
-    <w:lsdException w:name="Grid Table 7 Colorful Accent 5" w:uiPriority="52"/>
-    <w:lsdException w:name="Grid Table 1 Light Accent 6" w:uiPriority="46"/>
-    <w:lsdException w:name="Grid Table 2 Accent 6" w:uiPriority="47"/>
-    <w:lsdException w:name="Grid Table 3 Accent 6" w:uiPriority="48"/>
-    <w:lsdException w:name="Grid Table 4 Accent 6" w:uiPriority="49"/>
-    <w:lsdException w:name="Grid Table 5 Dark Accent 6" w:uiPriority="50"/>
-    <w:lsdException w:name="Grid Table 6 Colorful Accent 6" w:uiPriority="51"/>
-    <w:lsdException w:name="Grid Table 7 Colorful Accent 6" w:uiPriority="52"/>
-    <w:lsdException w:name="List Table 1 Light" w:uiPriority="46"/>
-    <w:lsdException w:name="List Table 2" w:uiPriority="47"/>
-    <w:lsdException w:name="List Table 3" w:uiPriority="48"/>
-    <w:lsdException w:name="List Table 4" w:uiPriority="49"/>
-    <w:lsdException w:name="List Table 5 Dark" w:uiPriority="50"/>
-    <w:lsdException w:name="List Table 6 Colorful" w:uiPriority="51"/>
-    <w:lsdException w:name="List Table 7 Colorful" w:uiPriority="52"/>
-    <w:lsdException w:name="List Table 1 Light Accent 1" w:uiPriority="46"/>
-    <w:lsdException w:name="List Table 2 Accent 1" w:uiPriority="47"/>
-    <w:lsdException w:name="List Table 3 Accent 1" w:uiPriority="48"/>
-    <w:lsdException w:name="List Table 4 Accent 1" w:uiPriority="49"/>
-    <w:lsdException w:name="List Table 5 Dark Accent 1" w:uiPriority="50"/>
-    <w:lsdException w:name="List Table 6 Colorful Accent 1" w:uiPriority="51"/>
-    <w:lsdException w:name="List Table 7 Colorful Accent 1" w:uiPriority="52"/>
-    <w:lsdException w:name="List Table 1 Light Accent 2" w:uiPriority="46"/>
-    <w:lsdException w:name="List Table 2 Accent 2" w:uiPriority="47"/>
-    <w:lsdException w:name="List Table 3 Accent 2" w:uiPriority="48"/>
-    <w:lsdException w:name="List Table 4 Accent 2" w:uiPriority="49"/>
-    <w:lsdException w:name="List Table 5 Dark Accent 2" w:uiPriority="50"/>
-    <w:lsdException w:name="List Table 6 Colorful Accent 2" w:uiPriority="51"/>
-    <w:lsdException w:name="List Table 7 Colorful Accent 2" w:uiPriority="52"/>
-    <w:lsdException w:name="List Table 1 Light Accent 3" w:uiPriority="46"/>
-    <w:lsdException w:name="List Table 2 Accent 3" w:uiPriority="47"/>
-    <w:lsdException w:name="List Table 3 Accent 3" w:uiPriority="48"/>
-    <w:lsdException w:name="List Table 4 Accent 3" w:uiPriority="49"/>
-    <w:lsdException w:name="List Table 5 Dark Accent 3" w:uiPriority="50"/>
-    <w:lsdException w:name="List Table 6 Colorful Accent 3" w:uiPriority="51"/>
-    <w:lsdException w:name="List Table 7 Colorful Accent 3" w:uiPriority="52"/>
-    <w:lsdException w:name="List Table 1 Light Accent 4" w:uiPriority="46"/>
-    <w:lsdException w:name="List Table 2 Accent 4" w:uiPriority="47"/>
-    <w:lsdException w:name="List Table 3 Accent 4" w:uiPriority="48"/>
-    <w:lsdException w:name="List Table 4 Accent 4" w:uiPriority="49"/>
-    <w:lsdException w:name="List Table 5 Dark Accent 4" w:uiPriority="50"/>
-    <w:lsdException w:name="List Table 6 Colorful Accent 4" w:uiPriority="51"/>
-    <w:lsdException w:name="List Table 7 Colorful Accent 4" w:uiPriority="52"/>
-    <w:lsdException w:name="List Table 1 Light Accent 5" w:uiPriority="46"/>
-    <w:lsdException w:name="List Table 2 Accent 5" w:uiPriority="47"/>
-    <w:lsdException w:name="List Table 3 Accent 5" w:uiPriority="48"/>
-    <w:lsdException w:name="List Table 4 Accent 5" w:uiPriority="49"/>
-    <w:lsdException w:name="List Table 5 Dark Accent 5" w:uiPriority="50"/>
-    <w:lsdException w:name="List Table 6 Colorful Accent 5" w:uiPriority="51"/>
-    <w:lsdException w:name="List Table 7 Colorful Accent 5" w:uiPriority="52"/>
-    <w:lsdException w:name="List Table 1 Light Accent 6" w:uiPriority="46"/>
-    <w:lsdException w:name="List Table 2 Accent 6" w:uiPriority="47"/>
-    <w:lsdException w:name="List Table 3 Accent 6" w:uiPriority="48"/>
-    <w:lsdException w:name="List Table 4 Accent 6" w:uiPriority="49"/>
-    <w:lsdException w:name="List Table 5 Dark Accent 6" w:uiPriority="50"/>
-    <w:lsdException w:name="List Table 6 Colorful Accent 6" w:uiPriority="51"/>
-    <w:lsdException w:name="List Table 7 Colorful Accent 6" w:uiPriority="52"/>
+  <w:latentStyles w:defLockedState="0" w:defUIPriority="99" w:defSemiHidden="1" w:defUnhideWhenUsed="1" w:defQFormat="0" w:count="276">
+    <w:lsdException w:name="Normal" w:semiHidden="0" w:uiPriority="0" w:unhideWhenUsed="0" w:qFormat="1"/>
+    <w:lsdException w:name="heading 1" w:semiHidden="0" w:uiPriority="9" w:unhideWhenUsed="0" w:qFormat="1"/>
+    <w:lsdException w:name="heading 2" w:uiPriority="9" w:qFormat="1"/>
+    <w:lsdException w:name="heading 3" w:uiPriority="9" w:qFormat="1"/>
+    <w:lsdException w:name="heading 4" w:uiPriority="9" w:qFormat="1"/>
+    <w:lsdException w:name="heading 5" w:uiPriority="9" w:qFormat="1"/>
+    <w:lsdException w:name="heading 6" w:uiPriority="9" w:qFormat="1"/>
+    <w:lsdException w:name="heading 7" w:uiPriority="9" w:qFormat="1"/>
+    <w:lsdException w:name="heading 8" w:uiPriority="9" w:qFormat="1"/>
+    <w:lsdException w:name="heading 9" w:uiPriority="9" w:qFormat="1"/>
+    <w:lsdException w:name="toc 1" w:uiPriority="39"/>
+    <w:lsdException w:name="toc 2" w:uiPriority="39"/>
+    <w:lsdException w:name="toc 3" w:uiPriority="39"/>
+    <w:lsdException w:name="toc 4" w:uiPriority="39"/>
+    <w:lsdException w:name="toc 5" w:uiPriority="39"/>
+    <w:lsdException w:name="toc 6" w:uiPriority="39"/>
+    <w:lsdException w:name="toc 7" w:uiPriority="39"/>
+    <w:lsdException w:name="toc 8" w:uiPriority="39"/>
+    <w:lsdException w:name="toc 9" w:uiPriority="39"/>
+    <w:lsdException w:name="caption" w:uiPriority="35" w:qFormat="1"/>
+    <w:lsdException w:name="Title" w:semiHidden="0" w:uiPriority="10" w:unhideWhenUsed="0" w:qFormat="1"/>
+    <w:lsdException w:name="Default Paragraph Font" w:uiPriority="1"/>
+    <w:lsdException w:name="Subtitle" w:semiHidden="0" w:uiPriority="11" w:unhideWhenUsed="0" w:qFormat="1"/>
+    <w:lsdException w:name="Strong" w:semiHidden="0" w:uiPriority="22" w:unhideWhenUsed="0" w:qFormat="1"/>
+    <w:lsdException w:name="Emphasis" w:semiHidden="0" w:uiPriority="20" w:unhideWhenUsed="0" w:qFormat="1"/>
+    <w:lsdException w:name="Table Grid" w:semiHidden="0" w:uiPriority="39" w:unhideWhenUsed="0"/>
+    <w:lsdException w:name="Note Level 1" w:semiHidden="0" w:unhideWhenUsed="0"/>
+    <w:lsdException w:name="Note Level 2" w:semiHidden="0" w:unhideWhenUsed="0"/>
+    <w:lsdException w:name="Note Level 3" w:semiHidden="0" w:unhideWhenUsed="0"/>
+    <w:lsdException w:name="Note Level 4" w:semiHidden="0" w:unhideWhenUsed="0"/>
+    <w:lsdException w:name="Note Level 5" w:semiHidden="0" w:unhideWhenUsed="0"/>
+    <w:lsdException w:name="Note Level 6" w:semiHidden="0" w:unhideWhenUsed="0"/>
+    <w:lsdException w:name="Note Level 7" w:semiHidden="0" w:unhideWhenUsed="0"/>
+    <w:lsdException w:name="Note Level 8" w:semiHidden="0" w:unhideWhenUsed="0"/>
+    <w:lsdException w:name="Note Level 9" w:semiHidden="0" w:unhideWhenUsed="0"/>
+    <w:lsdException w:name="Placeholder Text" w:unhideWhenUsed="0"/>
+    <w:lsdException w:name="No Spacing" w:semiHidden="0" w:uiPriority="1" w:unhideWhenUsed="0" w:qFormat="1"/>
+    <w:lsdException w:name="Light Shading" w:semiHidden="0" w:uiPriority="60" w:unhideWhenUsed="0"/>
+    <w:lsdException w:name="Light List" w:semiHidden="0" w:uiPriority="61" w:unhideWhenUsed="0"/>
+    <w:lsdException w:name="Light Grid" w:semiHidden="0" w:uiPriority="62" w:unhideWhenUsed="0"/>
+    <w:lsdException w:name="Medium Shading 1" w:semiHidden="0" w:uiPriority="63" w:unhideWhenUsed="0"/>
+    <w:lsdException w:name="Medium Shading 2" w:semiHidden="0" w:uiPriority="64" w:unhideWhenUsed="0"/>
+    <w:lsdException w:name="Medium List 1" w:semiHidden="0" w:uiPriority="65" w:unhideWhenUsed="0"/>
+    <w:lsdException w:name="Medium List 2" w:semiHidden="0" w:uiPriority="66" w:unhideWhenUsed="0"/>
+    <w:lsdException w:name="Medium Grid 1" w:semiHidden="0" w:uiPriority="67" w:unhideWhenUsed="0"/>
+    <w:lsdException w:name="Medium Grid 2" w:semiHidden="0" w:uiPriority="68" w:unhideWhenUsed="0"/>
+    <w:lsdException w:name="Medium Grid 3" w:semiHidden="0" w:uiPriority="69" w:unhideWhenUsed="0"/>
+    <w:lsdException w:name="Dark List" w:semiHidden="0" w:uiPriority="70" w:unhideWhenUsed="0"/>
+    <w:lsdException w:name="Colorful Shading" w:semiHidden="0" w:uiPriority="71" w:unhideWhenUsed="0"/>
+    <w:lsdException w:name="Colorful List" w:semiHidden="0" w:uiPriority="72" w:unhideWhenUsed="0"/>
+    <w:lsdException w:name="Colorful Grid" w:semiHidden="0" w:uiPriority="73" w:unhideWhenUsed="0"/>
+    <w:lsdException w:name="Light Shading Accent 1" w:semiHidden="0" w:uiPriority="60" w:unhideWhenUsed="0"/>
+    <w:lsdException w:name="Light List Accent 1" w:semiHidden="0" w:uiPriority="61" w:unhideWhenUsed="0"/>
+    <w:lsdException w:name="Light Grid Accent 1" w:semiHidden="0" w:uiPriority="62" w:unhideWhenUsed="0"/>
+    <w:lsdException w:name="Medium Shading 1 Accent 1" w:semiHidden="0" w:uiPriority="63" w:unhideWhenUsed="0"/>
+    <w:lsdException w:name="Medium Shading 2 Accent 1" w:semiHidden="0" w:uiPriority="64" w:unhideWhenUsed="0"/>
+    <w:lsdException w:name="Medium List 1 Accent 1" w:semiHidden="0" w:uiPriority="65" w:unhideWhenUsed="0"/>
+    <w:lsdException w:name="Revision" w:unhideWhenUsed="0"/>
+    <w:lsdException w:name="List Paragraph" w:semiHidden="0" w:uiPriority="34" w:unhideWhenUsed="0" w:qFormat="1"/>
+    <w:lsdException w:name="Quote" w:semiHidden="0" w:uiPriority="29" w:unhideWhenUsed="0" w:qFormat="1"/>
+    <w:lsdException w:name="Intense Quote" w:semiHidden="0" w:uiPriority="30" w:unhideWhenUsed="0" w:qFormat="1"/>
+    <w:lsdException w:name="Medium List 2 Accent 1" w:semiHidden="0" w:uiPriority="66" w:unhideWhenUsed="0"/>
+    <w:lsdException w:name="Medium Grid 1 Accent 1" w:semiHidden="0" w:uiPriority="67" w:unhideWhenUsed="0"/>
+    <w:lsdException w:name="Medium Grid 2 Accent 1" w:semiHidden="0" w:uiPriority="68" w:unhideWhenUsed="0"/>
+    <w:lsdException w:name="Medium Grid 3 Accent 1" w:semiHidden="0" w:uiPriority="69" w:unhideWhenUsed="0"/>
+    <w:lsdException w:name="Dark List Accent 1" w:semiHidden="0" w:uiPriority="70" w:unhideWhenUsed="0"/>
+    <w:lsdException w:name="Colorful Shading Accent 1" w:semiHidden="0" w:uiPriority="71" w:unhideWhenUsed="0"/>
+    <w:lsdException w:name="Colorful List Accent 1" w:semiHidden="0" w:uiPriority="72" w:unhideWhenUsed="0"/>
+    <w:lsdException w:name="Colorful Grid Accent 1" w:semiHidden="0" w:uiPriority="73" w:unhideWhenUsed="0"/>
+    <w:lsdException w:name="Light Shading Accent 2" w:semiHidden="0" w:uiPriority="60" w:unhideWhenUsed="0"/>
+    <w:lsdException w:name="Light List Accent 2" w:semiHidden="0" w:uiPriority="61" w:unhideWhenUsed="0"/>
+    <w:lsdException w:name="Light Grid Accent 2" w:semiHidden="0" w:uiPriority="62" w:unhideWhenUsed="0"/>
+    <w:lsdException w:name="Medium Shading 1 Accent 2" w:semiHidden="0" w:uiPriority="63" w:unhideWhenUsed="0"/>
+    <w:lsdException w:name="Medium Shading 2 Accent 2" w:semiHidden="0" w:uiPriority="64" w:unhideWhenUsed="0"/>
+    <w:lsdException w:name="Medium List 1 Accent 2" w:semiHidden="0" w:uiPriority="65" w:unhideWhenUsed="0"/>
+    <w:lsdException w:name="Medium List 2 Accent 2" w:semiHidden="0" w:uiPriority="66" w:unhideWhenUsed="0"/>
+    <w:lsdException w:name="Medium Grid 1 Accent 2" w:semiHidden="0" w:uiPriority="67" w:unhideWhenUsed="0"/>
+    <w:lsdException w:name="Medium Grid 2 Accent 2" w:semiHidden="0" w:uiPriority="68" w:unhideWhenUsed="0"/>
+    <w:lsdException w:name="Medium Grid 3 Accent 2" w:semiHidden="0" w:uiPriority="69" w:unhideWhenUsed="0"/>
+    <w:lsdException w:name="Dark List Accent 2" w:semiHidden="0" w:uiPriority="70" w:unhideWhenUsed="0"/>
+    <w:lsdException w:name="Colorful Shading Accent 2" w:semiHidden="0" w:uiPriority="71" w:unhideWhenUsed="0"/>
+    <w:lsdException w:name="Colorful List Accent 2" w:semiHidden="0" w:uiPriority="72" w:unhideWhenUsed="0"/>
+    <w:lsdException w:name="Colorful Grid Accent 2" w:semiHidden="0" w:uiPriority="73" w:unhideWhenUsed="0"/>
+    <w:lsdException w:name="Light Shading Accent 3" w:semiHidden="0" w:uiPriority="60" w:unhideWhenUsed="0"/>
+    <w:lsdException w:name="Light List Accent 3" w:semiHidden="0" w:uiPriority="61" w:unhideWhenUsed="0"/>
+    <w:lsdException w:name="Light Grid Accent 3" w:semiHidden="0" w:uiPriority="62" w:unhideWhenUsed="0"/>
+    <w:lsdException w:name="Medium Shading 1 Accent 3" w:semiHidden="0" w:uiPriority="63" w:unhideWhenUsed="0"/>
+    <w:lsdException w:name="Medium Shading 2 Accent 3" w:semiHidden="0" w:uiPriority="64" w:unhideWhenUsed="0"/>
+    <w:lsdException w:name="Medium List 1 Accent 3" w:semiHidden="0" w:uiPriority="65" w:unhideWhenUsed="0"/>
+    <w:lsdException w:name="Medium List 2 Accent 3" w:semiHidden="0" w:uiPriority="66" w:unhideWhenUsed="0"/>
+    <w:lsdException w:name="Medium Grid 1 Accent 3" w:semiHidden="0" w:uiPriority="67" w:unhideWhenUsed="0"/>
+    <w:lsdException w:name="Medium Grid 2 Accent 3" w:semiHidden="0" w:uiPriority="68" w:unhideWhenUsed="0"/>
+    <w:lsdException w:name="Medium Grid 3 Accent 3" w:semiHidden="0" w:uiPriority="69" w:unhideWhenUsed="0"/>
+    <w:lsdException w:name="Dark List Accent 3" w:semiHidden="0" w:uiPriority="70" w:unhideWhenUsed="0"/>
+    <w:lsdException w:name="Colorful Shading Accent 3" w:semiHidden="0" w:uiPriority="71" w:unhideWhenUsed="0"/>
+    <w:lsdException w:name="Colorful List Accent 3" w:semiHidden="0" w:uiPriority="72" w:unhideWhenUsed="0"/>
+    <w:lsdException w:name="Colorful Grid Accent 3" w:semiHidden="0" w:uiPriority="73" w:unhideWhenUsed="0"/>
+    <w:lsdException w:name="Light Shading Accent 4" w:semiHidden="0" w:uiPriority="60" w:unhideWhenUsed="0"/>
+    <w:lsdException w:name="Light List Accent 4" w:semiHidden="0" w:uiPriority="61" w:unhideWhenUsed="0"/>
+    <w:lsdException w:name="Light Grid Accent 4" w:semiHidden="0" w:uiPriority="62" w:unhideWhenUsed="0"/>
+    <w:lsdException w:name="Medium Shading 1 Accent 4" w:semiHidden="0" w:uiPriority="63" w:unhideWhenUsed="0"/>
+    <w:lsdException w:name="Medium Shading 2 Accent 4" w:semiHidden="0" w:uiPriority="64" w:unhideWhenUsed="0"/>
+    <w:lsdException w:name="Medium List 1 Accent 4" w:semiHidden="0" w:uiPriority="65" w:unhideWhenUsed="0"/>
+    <w:lsdException w:name="Medium List 2 Accent 4" w:semiHidden="0" w:uiPriority="66" w:unhideWhenUsed="0"/>
+    <w:lsdException w:name="Medium Grid 1 Accent 4" w:semiHidden="0" w:uiPriority="67" w:unhideWhenUsed="0"/>
+    <w:lsdException w:name="Medium Grid 2 Accent 4" w:semiHidden="0" w:uiPriority="68" w:unhideWhenUsed="0"/>
+    <w:lsdException w:name="Medium Grid 3 Accent 4" w:semiHidden="0" w:uiPriority="69" w:unhideWhenUsed="0"/>
+    <w:lsdException w:name="Dark List Accent 4" w:semiHidden="0" w:uiPriority="70" w:unhideWhenUsed="0"/>
+    <w:lsdException w:name="Colorful Shading Accent 4" w:semiHidden="0" w:uiPriority="71" w:unhideWhenUsed="0"/>
+    <w:lsdException w:name="Colorful List Accent 4" w:semiHidden="0" w:uiPriority="72" w:unhideWhenUsed="0"/>
+    <w:lsdException w:name="Colorful Grid Accent 4" w:semiHidden="0" w:uiPriority="73" w:unhideWhenUsed="0"/>
+    <w:lsdException w:name="Light Shading Accent 5" w:semiHidden="0" w:uiPriority="60" w:unhideWhenUsed="0"/>
+    <w:lsdException w:name="Light List Accent 5" w:semiHidden="0" w:uiPriority="61" w:unhideWhenUsed="0"/>
+    <w:lsdException w:name="Light Grid Accent 5" w:semiHidden="0" w:uiPriority="62" w:unhideWhenUsed="0"/>
+    <w:lsdException w:name="Medium Shading 1 Accent 5" w:semiHidden="0" w:uiPriority="63" w:unhideWhenUsed="0"/>
+    <w:lsdException w:name="Medium Shading 2 Accent 5" w:semiHidden="0" w:uiPriority="64" w:unhideWhenUsed="0"/>
+    <w:lsdException w:name="Medium List 1 Accent 5" w:semiHidden="0" w:uiPriority="65" w:unhideWhenUsed="0"/>
+    <w:lsdException w:name="Medium List 2 Accent 5" w:semiHidden="0" w:uiPriority="66" w:unhideWhenUsed="0"/>
+    <w:lsdException w:name="Medium Grid 1 Accent 5" w:semiHidden="0" w:uiPriority="67" w:unhideWhenUsed="0"/>
+    <w:lsdException w:name="Medium Grid 2 Accent 5" w:semiHidden="0" w:uiPriority="68" w:unhideWhenUsed="0"/>
+    <w:lsdException w:name="Medium Grid 3 Accent 5" w:semiHidden="0" w:uiPriority="69" w:unhideWhenUsed="0"/>
+    <w:lsdException w:name="Dark List Accent 5" w:semiHidden="0" w:uiPriority="70" w:unhideWhenUsed="0"/>
+    <w:lsdException w:name="Colorful Shading Accent 5" w:semiHidden="0" w:uiPriority="71" w:unhideWhenUsed="0"/>
+    <w:lsdException w:name="Colorful List Accent 5" w:semiHidden="0" w:uiPriority="72" w:unhideWhenUsed="0"/>
+    <w:lsdException w:name="Colorful Grid Accent 5" w:semiHidden="0" w:uiPriority="73" w:unhideWhenUsed="0"/>
+    <w:lsdException w:name="Light Shading Accent 6" w:semiHidden="0" w:uiPriority="60" w:unhideWhenUsed="0"/>
+    <w:lsdException w:name="Light List Accent 6" w:semiHidden="0" w:uiPriority="61" w:unhideWhenUsed="0"/>
+    <w:lsdException w:name="Light Grid Accent 6" w:semiHidden="0" w:uiPriority="62" w:unhideWhenUsed="0"/>
+    <w:lsdException w:name="Medium Shading 1 Accent 6" w:semiHidden="0" w:uiPriority="63" w:unhideWhenUsed="0"/>
+    <w:lsdException w:name="Medium Shading 2 Accent 6" w:semiHidden="0" w:uiPriority="64" w:unhideWhenUsed="0"/>
+    <w:lsdException w:name="Medium List 1 Accent 6" w:semiHidden="0" w:uiPriority="65" w:unhideWhenUsed="0"/>
+    <w:lsdException w:name="Medium List 2 Accent 6" w:semiHidden="0" w:uiPriority="66" w:unhideWhenUsed="0"/>
+    <w:lsdException w:name="Medium Grid 1 Accent 6" w:semiHidden="0" w:uiPriority="67" w:unhideWhenUsed="0"/>
+    <w:lsdException w:name="Medium Grid 2 Accent 6" w:semiHidden="0" w:uiPriority="68" w:unhideWhenUsed="0"/>
+    <w:lsdException w:name="Medium Grid 3 Accent 6" w:semiHidden="0" w:uiPriority="69" w:unhideWhenUsed="0"/>
+    <w:lsdException w:name="Dark List Accent 6" w:semiHidden="0" w:uiPriority="70" w:unhideWhenUsed="0"/>
+    <w:lsdException w:name="Colorful Shading Accent 6" w:semiHidden="0" w:uiPriority="71" w:unhideWhenUsed="0"/>
+    <w:lsdException w:name="Colorful List Accent 6" w:semiHidden="0" w:uiPriority="72" w:unhideWhenUsed="0"/>
+    <w:lsdException w:name="Colorful Grid Accent 6" w:semiHidden="0" w:uiPriority="73" w:unhideWhenUsed="0"/>
+    <w:lsdException w:name="Subtle Emphasis" w:semiHidden="0" w:uiPriority="19" w:unhideWhenUsed="0" w:qFormat="1"/>
+    <w:lsdException w:name="Intense Emphasis" w:semiHidden="0" w:uiPriority="21" w:unhideWhenUsed="0" w:qFormat="1"/>
+    <w:lsdException w:name="Subtle Reference" w:semiHidden="0" w:uiPriority="31" w:unhideWhenUsed="0" w:qFormat="1"/>
+    <w:lsdException w:name="Intense Reference" w:semiHidden="0" w:uiPriority="32" w:unhideWhenUsed="0" w:qFormat="1"/>
+    <w:lsdException w:name="Book Title" w:semiHidden="0" w:uiPriority="33" w:unhideWhenUsed="0" w:qFormat="1"/>
+    <w:lsdException w:name="Bibliography" w:uiPriority="37"/>
+    <w:lsdException w:name="TOC Heading" w:uiPriority="39" w:qFormat="1"/>
   </w:latentStyles>
   <w:style w:type="paragraph" w:default="1" w:styleId="Normal">
     <w:name w:val="Normal"/>
@@ -18513,7 +18394,7 @@
       </w:tblCellMar>
     </w:tblPr>
   </w:style>
-  <w:style w:type="table" w:styleId="Tabladecuadrcula4-nfasis3">
+  <w:style w:type="table" w:customStyle="1" w:styleId="GridTable4Accent3">
     <w:name w:val="Grid Table 4 Accent 3"/>
     <w:basedOn w:val="Tablanormal"/>
     <w:uiPriority w:val="49"/>
@@ -18660,7 +18541,7 @@
       <w:szCs w:val="32"/>
     </w:rPr>
   </w:style>
-  <w:style w:type="paragraph" w:styleId="TtulodeTDC">
+  <w:style w:type="paragraph" w:styleId="Encabezadodetabladecontenido">
     <w:name w:val="TOC Heading"/>
     <w:basedOn w:val="Ttulo1"/>
     <w:next w:val="Normal"/>
@@ -18766,7 +18647,7 @@
       <w:lang w:eastAsia="es-DO"/>
     </w:rPr>
   </w:style>
-  <w:style w:type="table" w:styleId="Tabladelista4-nfasis5">
+  <w:style w:type="table" w:customStyle="1" w:styleId="ListTable4Accent5">
     <w:name w:val="List Table 4 Accent 5"/>
     <w:basedOn w:val="Tablanormal"/>
     <w:uiPriority w:val="49"/>
@@ -18847,7 +18728,7 @@
       </w:tcPr>
     </w:tblStylePr>
   </w:style>
-  <w:style w:type="table" w:styleId="Tabladelista4-nfasis1">
+  <w:style w:type="table" w:customStyle="1" w:styleId="ListTable4Accent1">
     <w:name w:val="List Table 4 Accent 1"/>
     <w:basedOn w:val="Tablanormal"/>
     <w:uiPriority w:val="49"/>
@@ -18928,7 +18809,7 @@
       </w:tcPr>
     </w:tblStylePr>
   </w:style>
-  <w:style w:type="table" w:styleId="Tabladecuadrcula4-nfasis1">
+  <w:style w:type="table" w:customStyle="1" w:styleId="GridTable4Accent1">
     <w:name w:val="Grid Table 4 Accent 1"/>
     <w:basedOn w:val="Tablanormal"/>
     <w:uiPriority w:val="49"/>
@@ -19011,6 +18892,893 @@
       </w:tcPr>
     </w:tblStylePr>
   </w:style>
+  <w:style w:type="paragraph" w:styleId="Textodeglobo">
+    <w:name w:val="Balloon Text"/>
+    <w:basedOn w:val="Normal"/>
+    <w:link w:val="TextodegloboCar"/>
+    <w:uiPriority w:val="99"/>
+    <w:semiHidden/>
+    <w:unhideWhenUsed/>
+    <w:rsid w:val="009A5B4F"/>
+    <w:pPr>
+      <w:spacing w:after="0" w:line="240" w:lineRule="auto"/>
+    </w:pPr>
+    <w:rPr>
+      <w:rFonts w:ascii="Lucida Grande" w:hAnsi="Lucida Grande" w:cs="Lucida Grande"/>
+      <w:sz w:val="18"/>
+      <w:szCs w:val="18"/>
+    </w:rPr>
+  </w:style>
+  <w:style w:type="character" w:customStyle="1" w:styleId="TextodegloboCar">
+    <w:name w:val="Texto de globo Car"/>
+    <w:basedOn w:val="Fuentedeprrafopredeter"/>
+    <w:link w:val="Textodeglobo"/>
+    <w:uiPriority w:val="99"/>
+    <w:semiHidden/>
+    <w:rsid w:val="009A5B4F"/>
+    <w:rPr>
+      <w:rFonts w:ascii="Lucida Grande" w:hAnsi="Lucida Grande" w:cs="Lucida Grande"/>
+      <w:sz w:val="18"/>
+      <w:szCs w:val="18"/>
+    </w:rPr>
+  </w:style>
+</w:styles>
+</file>
+
+<file path=word/stylesWithEffects.xml><?xml version="1.0" encoding="utf-8"?>
+<w:styles xmlns:wpc="http://schemas.microsoft.com/office/word/2010/wordprocessingCanvas" xmlns:mo="http://schemas.microsoft.com/office/mac/office/2008/main" xmlns:mc="http://schemas.openxmlformats.org/markup-compatibility/2006" xmlns:mv="urn:schemas-microsoft-com:mac:vml" xmlns:o="urn:schemas-microsoft-com:office:office" xmlns:r="http://schemas.openxmlformats.org/officeDocument/2006/relationships" xmlns:m="http://schemas.openxmlformats.org/officeDocument/2006/math" xmlns:v="urn:schemas-microsoft-com:vml" xmlns:wp14="http://schemas.microsoft.com/office/word/2010/wordprocessingDrawing" xmlns:wp="http://schemas.openxmlformats.org/drawingml/2006/wordprocessingDrawing" xmlns:w10="urn:schemas-microsoft-com:office:word" xmlns:w="http://schemas.openxmlformats.org/wordprocessingml/2006/main" xmlns:w14="http://schemas.microsoft.com/office/word/2010/wordml" xmlns:wpg="http://schemas.microsoft.com/office/word/2010/wordprocessingGroup" xmlns:wpi="http://schemas.microsoft.com/office/word/2010/wordprocessingInk" xmlns:wne="http://schemas.microsoft.com/office/word/2006/wordml" xmlns:wps="http://schemas.microsoft.com/office/word/2010/wordprocessingShape" mc:Ignorable="w14 wp14">
+  <w:docDefaults>
+    <w:rPrDefault>
+      <w:rPr>
+        <w:rFonts w:asciiTheme="minorHAnsi" w:eastAsiaTheme="minorHAnsi" w:hAnsiTheme="minorHAnsi" w:cstheme="minorBidi"/>
+        <w:sz w:val="22"/>
+        <w:szCs w:val="22"/>
+        <w:lang w:val="es-DO" w:eastAsia="en-US" w:bidi="ar-SA"/>
+      </w:rPr>
+    </w:rPrDefault>
+    <w:pPrDefault>
+      <w:pPr>
+        <w:spacing w:after="160" w:line="259" w:lineRule="auto"/>
+      </w:pPr>
+    </w:pPrDefault>
+  </w:docDefaults>
+  <w:latentStyles w:defLockedState="0" w:defUIPriority="99" w:defSemiHidden="1" w:defUnhideWhenUsed="1" w:defQFormat="0" w:count="276">
+    <w:lsdException w:name="Normal" w:semiHidden="0" w:uiPriority="0" w:unhideWhenUsed="0" w:qFormat="1"/>
+    <w:lsdException w:name="heading 1" w:semiHidden="0" w:uiPriority="9" w:unhideWhenUsed="0" w:qFormat="1"/>
+    <w:lsdException w:name="heading 2" w:uiPriority="9" w:qFormat="1"/>
+    <w:lsdException w:name="heading 3" w:uiPriority="9" w:qFormat="1"/>
+    <w:lsdException w:name="heading 4" w:uiPriority="9" w:qFormat="1"/>
+    <w:lsdException w:name="heading 5" w:uiPriority="9" w:qFormat="1"/>
+    <w:lsdException w:name="heading 6" w:uiPriority="9" w:qFormat="1"/>
+    <w:lsdException w:name="heading 7" w:uiPriority="9" w:qFormat="1"/>
+    <w:lsdException w:name="heading 8" w:uiPriority="9" w:qFormat="1"/>
+    <w:lsdException w:name="heading 9" w:uiPriority="9" w:qFormat="1"/>
+    <w:lsdException w:name="toc 1" w:uiPriority="39"/>
+    <w:lsdException w:name="toc 2" w:uiPriority="39"/>
+    <w:lsdException w:name="toc 3" w:uiPriority="39"/>
+    <w:lsdException w:name="toc 4" w:uiPriority="39"/>
+    <w:lsdException w:name="toc 5" w:uiPriority="39"/>
+    <w:lsdException w:name="toc 6" w:uiPriority="39"/>
+    <w:lsdException w:name="toc 7" w:uiPriority="39"/>
+    <w:lsdException w:name="toc 8" w:uiPriority="39"/>
+    <w:lsdException w:name="toc 9" w:uiPriority="39"/>
+    <w:lsdException w:name="caption" w:uiPriority="35" w:qFormat="1"/>
+    <w:lsdException w:name="Title" w:semiHidden="0" w:uiPriority="10" w:unhideWhenUsed="0" w:qFormat="1"/>
+    <w:lsdException w:name="Default Paragraph Font" w:uiPriority="1"/>
+    <w:lsdException w:name="Subtitle" w:semiHidden="0" w:uiPriority="11" w:unhideWhenUsed="0" w:qFormat="1"/>
+    <w:lsdException w:name="Strong" w:semiHidden="0" w:uiPriority="22" w:unhideWhenUsed="0" w:qFormat="1"/>
+    <w:lsdException w:name="Emphasis" w:semiHidden="0" w:uiPriority="20" w:unhideWhenUsed="0" w:qFormat="1"/>
+    <w:lsdException w:name="Table Grid" w:semiHidden="0" w:uiPriority="39" w:unhideWhenUsed="0"/>
+    <w:lsdException w:name="Note Level 1" w:semiHidden="0" w:unhideWhenUsed="0"/>
+    <w:lsdException w:name="Note Level 2" w:semiHidden="0" w:unhideWhenUsed="0"/>
+    <w:lsdException w:name="Note Level 3" w:semiHidden="0" w:unhideWhenUsed="0"/>
+    <w:lsdException w:name="Note Level 4" w:semiHidden="0" w:unhideWhenUsed="0"/>
+    <w:lsdException w:name="Note Level 5" w:semiHidden="0" w:unhideWhenUsed="0"/>
+    <w:lsdException w:name="Note Level 6" w:semiHidden="0" w:unhideWhenUsed="0"/>
+    <w:lsdException w:name="Note Level 7" w:semiHidden="0" w:unhideWhenUsed="0"/>
+    <w:lsdException w:name="Note Level 8" w:semiHidden="0" w:unhideWhenUsed="0"/>
+    <w:lsdException w:name="Note Level 9" w:semiHidden="0" w:unhideWhenUsed="0"/>
+    <w:lsdException w:name="Placeholder Text" w:unhideWhenUsed="0"/>
+    <w:lsdException w:name="No Spacing" w:semiHidden="0" w:uiPriority="1" w:unhideWhenUsed="0" w:qFormat="1"/>
+    <w:lsdException w:name="Light Shading" w:semiHidden="0" w:uiPriority="60" w:unhideWhenUsed="0"/>
+    <w:lsdException w:name="Light List" w:semiHidden="0" w:uiPriority="61" w:unhideWhenUsed="0"/>
+    <w:lsdException w:name="Light Grid" w:semiHidden="0" w:uiPriority="62" w:unhideWhenUsed="0"/>
+    <w:lsdException w:name="Medium Shading 1" w:semiHidden="0" w:uiPriority="63" w:unhideWhenUsed="0"/>
+    <w:lsdException w:name="Medium Shading 2" w:semiHidden="0" w:uiPriority="64" w:unhideWhenUsed="0"/>
+    <w:lsdException w:name="Medium List 1" w:semiHidden="0" w:uiPriority="65" w:unhideWhenUsed="0"/>
+    <w:lsdException w:name="Medium List 2" w:semiHidden="0" w:uiPriority="66" w:unhideWhenUsed="0"/>
+    <w:lsdException w:name="Medium Grid 1" w:semiHidden="0" w:uiPriority="67" w:unhideWhenUsed="0"/>
+    <w:lsdException w:name="Medium Grid 2" w:semiHidden="0" w:uiPriority="68" w:unhideWhenUsed="0"/>
+    <w:lsdException w:name="Medium Grid 3" w:semiHidden="0" w:uiPriority="69" w:unhideWhenUsed="0"/>
+    <w:lsdException w:name="Dark List" w:semiHidden="0" w:uiPriority="70" w:unhideWhenUsed="0"/>
+    <w:lsdException w:name="Colorful Shading" w:semiHidden="0" w:uiPriority="71" w:unhideWhenUsed="0"/>
+    <w:lsdException w:name="Colorful List" w:semiHidden="0" w:uiPriority="72" w:unhideWhenUsed="0"/>
+    <w:lsdException w:name="Colorful Grid" w:semiHidden="0" w:uiPriority="73" w:unhideWhenUsed="0"/>
+    <w:lsdException w:name="Light Shading Accent 1" w:semiHidden="0" w:uiPriority="60" w:unhideWhenUsed="0"/>
+    <w:lsdException w:name="Light List Accent 1" w:semiHidden="0" w:uiPriority="61" w:unhideWhenUsed="0"/>
+    <w:lsdException w:name="Light Grid Accent 1" w:semiHidden="0" w:uiPriority="62" w:unhideWhenUsed="0"/>
+    <w:lsdException w:name="Medium Shading 1 Accent 1" w:semiHidden="0" w:uiPriority="63" w:unhideWhenUsed="0"/>
+    <w:lsdException w:name="Medium Shading 2 Accent 1" w:semiHidden="0" w:uiPriority="64" w:unhideWhenUsed="0"/>
+    <w:lsdException w:name="Medium List 1 Accent 1" w:semiHidden="0" w:uiPriority="65" w:unhideWhenUsed="0"/>
+    <w:lsdException w:name="Revision" w:unhideWhenUsed="0"/>
+    <w:lsdException w:name="List Paragraph" w:semiHidden="0" w:uiPriority="34" w:unhideWhenUsed="0" w:qFormat="1"/>
+    <w:lsdException w:name="Quote" w:semiHidden="0" w:uiPriority="29" w:unhideWhenUsed="0" w:qFormat="1"/>
+    <w:lsdException w:name="Intense Quote" w:semiHidden="0" w:uiPriority="30" w:unhideWhenUsed="0" w:qFormat="1"/>
+    <w:lsdException w:name="Medium List 2 Accent 1" w:semiHidden="0" w:uiPriority="66" w:unhideWhenUsed="0"/>
+    <w:lsdException w:name="Medium Grid 1 Accent 1" w:semiHidden="0" w:uiPriority="67" w:unhideWhenUsed="0"/>
+    <w:lsdException w:name="Medium Grid 2 Accent 1" w:semiHidden="0" w:uiPriority="68" w:unhideWhenUsed="0"/>
+    <w:lsdException w:name="Medium Grid 3 Accent 1" w:semiHidden="0" w:uiPriority="69" w:unhideWhenUsed="0"/>
+    <w:lsdException w:name="Dark List Accent 1" w:semiHidden="0" w:uiPriority="70" w:unhideWhenUsed="0"/>
+    <w:lsdException w:name="Colorful Shading Accent 1" w:semiHidden="0" w:uiPriority="71" w:unhideWhenUsed="0"/>
+    <w:lsdException w:name="Colorful List Accent 1" w:semiHidden="0" w:uiPriority="72" w:unhideWhenUsed="0"/>
+    <w:lsdException w:name="Colorful Grid Accent 1" w:semiHidden="0" w:uiPriority="73" w:unhideWhenUsed="0"/>
+    <w:lsdException w:name="Light Shading Accent 2" w:semiHidden="0" w:uiPriority="60" w:unhideWhenUsed="0"/>
+    <w:lsdException w:name="Light List Accent 2" w:semiHidden="0" w:uiPriority="61" w:unhideWhenUsed="0"/>
+    <w:lsdException w:name="Light Grid Accent 2" w:semiHidden="0" w:uiPriority="62" w:unhideWhenUsed="0"/>
+    <w:lsdException w:name="Medium Shading 1 Accent 2" w:semiHidden="0" w:uiPriority="63" w:unhideWhenUsed="0"/>
+    <w:lsdException w:name="Medium Shading 2 Accent 2" w:semiHidden="0" w:uiPriority="64" w:unhideWhenUsed="0"/>
+    <w:lsdException w:name="Medium List 1 Accent 2" w:semiHidden="0" w:uiPriority="65" w:unhideWhenUsed="0"/>
+    <w:lsdException w:name="Medium List 2 Accent 2" w:semiHidden="0" w:uiPriority="66" w:unhideWhenUsed="0"/>
+    <w:lsdException w:name="Medium Grid 1 Accent 2" w:semiHidden="0" w:uiPriority="67" w:unhideWhenUsed="0"/>
+    <w:lsdException w:name="Medium Grid 2 Accent 2" w:semiHidden="0" w:uiPriority="68" w:unhideWhenUsed="0"/>
+    <w:lsdException w:name="Medium Grid 3 Accent 2" w:semiHidden="0" w:uiPriority="69" w:unhideWhenUsed="0"/>
+    <w:lsdException w:name="Dark List Accent 2" w:semiHidden="0" w:uiPriority="70" w:unhideWhenUsed="0"/>
+    <w:lsdException w:name="Colorful Shading Accent 2" w:semiHidden="0" w:uiPriority="71" w:unhideWhenUsed="0"/>
+    <w:lsdException w:name="Colorful List Accent 2" w:semiHidden="0" w:uiPriority="72" w:unhideWhenUsed="0"/>
+    <w:lsdException w:name="Colorful Grid Accent 2" w:semiHidden="0" w:uiPriority="73" w:unhideWhenUsed="0"/>
+    <w:lsdException w:name="Light Shading Accent 3" w:semiHidden="0" w:uiPriority="60" w:unhideWhenUsed="0"/>
+    <w:lsdException w:name="Light List Accent 3" w:semiHidden="0" w:uiPriority="61" w:unhideWhenUsed="0"/>
+    <w:lsdException w:name="Light Grid Accent 3" w:semiHidden="0" w:uiPriority="62" w:unhideWhenUsed="0"/>
+    <w:lsdException w:name="Medium Shading 1 Accent 3" w:semiHidden="0" w:uiPriority="63" w:unhideWhenUsed="0"/>
+    <w:lsdException w:name="Medium Shading 2 Accent 3" w:semiHidden="0" w:uiPriority="64" w:unhideWhenUsed="0"/>
+    <w:lsdException w:name="Medium List 1 Accent 3" w:semiHidden="0" w:uiPriority="65" w:unhideWhenUsed="0"/>
+    <w:lsdException w:name="Medium List 2 Accent 3" w:semiHidden="0" w:uiPriority="66" w:unhideWhenUsed="0"/>
+    <w:lsdException w:name="Medium Grid 1 Accent 3" w:semiHidden="0" w:uiPriority="67" w:unhideWhenUsed="0"/>
+    <w:lsdException w:name="Medium Grid 2 Accent 3" w:semiHidden="0" w:uiPriority="68" w:unhideWhenUsed="0"/>
+    <w:lsdException w:name="Medium Grid 3 Accent 3" w:semiHidden="0" w:uiPriority="69" w:unhideWhenUsed="0"/>
+    <w:lsdException w:name="Dark List Accent 3" w:semiHidden="0" w:uiPriority="70" w:unhideWhenUsed="0"/>
+    <w:lsdException w:name="Colorful Shading Accent 3" w:semiHidden="0" w:uiPriority="71" w:unhideWhenUsed="0"/>
+    <w:lsdException w:name="Colorful List Accent 3" w:semiHidden="0" w:uiPriority="72" w:unhideWhenUsed="0"/>
+    <w:lsdException w:name="Colorful Grid Accent 3" w:semiHidden="0" w:uiPriority="73" w:unhideWhenUsed="0"/>
+    <w:lsdException w:name="Light Shading Accent 4" w:semiHidden="0" w:uiPriority="60" w:unhideWhenUsed="0"/>
+    <w:lsdException w:name="Light List Accent 4" w:semiHidden="0" w:uiPriority="61" w:unhideWhenUsed="0"/>
+    <w:lsdException w:name="Light Grid Accent 4" w:semiHidden="0" w:uiPriority="62" w:unhideWhenUsed="0"/>
+    <w:lsdException w:name="Medium Shading 1 Accent 4" w:semiHidden="0" w:uiPriority="63" w:unhideWhenUsed="0"/>
+    <w:lsdException w:name="Medium Shading 2 Accent 4" w:semiHidden="0" w:uiPriority="64" w:unhideWhenUsed="0"/>
+    <w:lsdException w:name="Medium List 1 Accent 4" w:semiHidden="0" w:uiPriority="65" w:unhideWhenUsed="0"/>
+    <w:lsdException w:name="Medium List 2 Accent 4" w:semiHidden="0" w:uiPriority="66" w:unhideWhenUsed="0"/>
+    <w:lsdException w:name="Medium Grid 1 Accent 4" w:semiHidden="0" w:uiPriority="67" w:unhideWhenUsed="0"/>
+    <w:lsdException w:name="Medium Grid 2 Accent 4" w:semiHidden="0" w:uiPriority="68" w:unhideWhenUsed="0"/>
+    <w:lsdException w:name="Medium Grid 3 Accent 4" w:semiHidden="0" w:uiPriority="69" w:unhideWhenUsed="0"/>
+    <w:lsdException w:name="Dark List Accent 4" w:semiHidden="0" w:uiPriority="70" w:unhideWhenUsed="0"/>
+    <w:lsdException w:name="Colorful Shading Accent 4" w:semiHidden="0" w:uiPriority="71" w:unhideWhenUsed="0"/>
+    <w:lsdException w:name="Colorful List Accent 4" w:semiHidden="0" w:uiPriority="72" w:unhideWhenUsed="0"/>
+    <w:lsdException w:name="Colorful Grid Accent 4" w:semiHidden="0" w:uiPriority="73" w:unhideWhenUsed="0"/>
+    <w:lsdException w:name="Light Shading Accent 5" w:semiHidden="0" w:uiPriority="60" w:unhideWhenUsed="0"/>
+    <w:lsdException w:name="Light List Accent 5" w:semiHidden="0" w:uiPriority="61" w:unhideWhenUsed="0"/>
+    <w:lsdException w:name="Light Grid Accent 5" w:semiHidden="0" w:uiPriority="62" w:unhideWhenUsed="0"/>
+    <w:lsdException w:name="Medium Shading 1 Accent 5" w:semiHidden="0" w:uiPriority="63" w:unhideWhenUsed="0"/>
+    <w:lsdException w:name="Medium Shading 2 Accent 5" w:semiHidden="0" w:uiPriority="64" w:unhideWhenUsed="0"/>
+    <w:lsdException w:name="Medium List 1 Accent 5" w:semiHidden="0" w:uiPriority="65" w:unhideWhenUsed="0"/>
+    <w:lsdException w:name="Medium List 2 Accent 5" w:semiHidden="0" w:uiPriority="66" w:unhideWhenUsed="0"/>
+    <w:lsdException w:name="Medium Grid 1 Accent 5" w:semiHidden="0" w:uiPriority="67" w:unhideWhenUsed="0"/>
+    <w:lsdException w:name="Medium Grid 2 Accent 5" w:semiHidden="0" w:uiPriority="68" w:unhideWhenUsed="0"/>
+    <w:lsdException w:name="Medium Grid 3 Accent 5" w:semiHidden="0" w:uiPriority="69" w:unhideWhenUsed="0"/>
+    <w:lsdException w:name="Dark List Accent 5" w:semiHidden="0" w:uiPriority="70" w:unhideWhenUsed="0"/>
+    <w:lsdException w:name="Colorful Shading Accent 5" w:semiHidden="0" w:uiPriority="71" w:unhideWhenUsed="0"/>
+    <w:lsdException w:name="Colorful List Accent 5" w:semiHidden="0" w:uiPriority="72" w:unhideWhenUsed="0"/>
+    <w:lsdException w:name="Colorful Grid Accent 5" w:semiHidden="0" w:uiPriority="73" w:unhideWhenUsed="0"/>
+    <w:lsdException w:name="Light Shading Accent 6" w:semiHidden="0" w:uiPriority="60" w:unhideWhenUsed="0"/>
+    <w:lsdException w:name="Light List Accent 6" w:semiHidden="0" w:uiPriority="61" w:unhideWhenUsed="0"/>
+    <w:lsdException w:name="Light Grid Accent 6" w:semiHidden="0" w:uiPriority="62" w:unhideWhenUsed="0"/>
+    <w:lsdException w:name="Medium Shading 1 Accent 6" w:semiHidden="0" w:uiPriority="63" w:unhideWhenUsed="0"/>
+    <w:lsdException w:name="Medium Shading 2 Accent 6" w:semiHidden="0" w:uiPriority="64" w:unhideWhenUsed="0"/>
+    <w:lsdException w:name="Medium List 1 Accent 6" w:semiHidden="0" w:uiPriority="65" w:unhideWhenUsed="0"/>
+    <w:lsdException w:name="Medium List 2 Accent 6" w:semiHidden="0" w:uiPriority="66" w:unhideWhenUsed="0"/>
+    <w:lsdException w:name="Medium Grid 1 Accent 6" w:semiHidden="0" w:uiPriority="67" w:unhideWhenUsed="0"/>
+    <w:lsdException w:name="Medium Grid 2 Accent 6" w:semiHidden="0" w:uiPriority="68" w:unhideWhenUsed="0"/>
+    <w:lsdException w:name="Medium Grid 3 Accent 6" w:semiHidden="0" w:uiPriority="69" w:unhideWhenUsed="0"/>
+    <w:lsdException w:name="Dark List Accent 6" w:semiHidden="0" w:uiPriority="70" w:unhideWhenUsed="0"/>
+    <w:lsdException w:name="Colorful Shading Accent 6" w:semiHidden="0" w:uiPriority="71" w:unhideWhenUsed="0"/>
+    <w:lsdException w:name="Colorful List Accent 6" w:semiHidden="0" w:uiPriority="72" w:unhideWhenUsed="0"/>
+    <w:lsdException w:name="Colorful Grid Accent 6" w:semiHidden="0" w:uiPriority="73" w:unhideWhenUsed="0"/>
+    <w:lsdException w:name="Subtle Emphasis" w:semiHidden="0" w:uiPriority="19" w:unhideWhenUsed="0" w:qFormat="1"/>
+    <w:lsdException w:name="Intense Emphasis" w:semiHidden="0" w:uiPriority="21" w:unhideWhenUsed="0" w:qFormat="1"/>
+    <w:lsdException w:name="Subtle Reference" w:semiHidden="0" w:uiPriority="31" w:unhideWhenUsed="0" w:qFormat="1"/>
+    <w:lsdException w:name="Intense Reference" w:semiHidden="0" w:uiPriority="32" w:unhideWhenUsed="0" w:qFormat="1"/>
+    <w:lsdException w:name="Book Title" w:semiHidden="0" w:uiPriority="33" w:unhideWhenUsed="0" w:qFormat="1"/>
+    <w:lsdException w:name="Bibliography" w:uiPriority="37"/>
+    <w:lsdException w:name="TOC Heading" w:uiPriority="39" w:qFormat="1"/>
+  </w:latentStyles>
+  <w:style w:type="paragraph" w:default="1" w:styleId="Normal">
+    <w:name w:val="Normal"/>
+    <w:qFormat/>
+  </w:style>
+  <w:style w:type="paragraph" w:styleId="Ttulo1">
+    <w:name w:val="heading 1"/>
+    <w:basedOn w:val="Normal"/>
+    <w:next w:val="Normal"/>
+    <w:link w:val="Ttulo1Car"/>
+    <w:uiPriority w:val="9"/>
+    <w:qFormat/>
+    <w:rsid w:val="001141B2"/>
+    <w:pPr>
+      <w:keepNext/>
+      <w:keepLines/>
+      <w:spacing w:before="360" w:after="120" w:line="240" w:lineRule="auto"/>
+      <w:outlineLvl w:val="0"/>
+    </w:pPr>
+    <w:rPr>
+      <w:rFonts w:ascii="Calibri Light" w:eastAsiaTheme="majorEastAsia" w:hAnsi="Calibri Light" w:cstheme="majorBidi"/>
+      <w:b/>
+      <w:color w:val="2E74B5" w:themeColor="accent1" w:themeShade="BF"/>
+      <w:sz w:val="32"/>
+      <w:szCs w:val="32"/>
+    </w:rPr>
+  </w:style>
+  <w:style w:type="paragraph" w:styleId="Ttulo2">
+    <w:name w:val="heading 2"/>
+    <w:basedOn w:val="Normal"/>
+    <w:next w:val="Normal"/>
+    <w:link w:val="Ttulo2Car"/>
+    <w:uiPriority w:val="9"/>
+    <w:unhideWhenUsed/>
+    <w:qFormat/>
+    <w:rsid w:val="00930F51"/>
+    <w:pPr>
+      <w:keepNext/>
+      <w:keepLines/>
+      <w:spacing w:before="200" w:after="0" w:line="240" w:lineRule="auto"/>
+      <w:outlineLvl w:val="1"/>
+    </w:pPr>
+    <w:rPr>
+      <w:rFonts w:asciiTheme="majorHAnsi" w:eastAsiaTheme="majorEastAsia" w:hAnsiTheme="majorHAnsi" w:cstheme="majorBidi"/>
+      <w:b/>
+      <w:bCs/>
+      <w:color w:val="5B9BD5" w:themeColor="accent1"/>
+      <w:sz w:val="30"/>
+      <w:szCs w:val="26"/>
+      <w:lang w:val="es-ES_tradnl" w:eastAsia="es-ES"/>
+    </w:rPr>
+  </w:style>
+  <w:style w:type="paragraph" w:styleId="Ttulo3">
+    <w:name w:val="heading 3"/>
+    <w:basedOn w:val="Normal"/>
+    <w:next w:val="Normal"/>
+    <w:link w:val="Ttulo3Car"/>
+    <w:uiPriority w:val="9"/>
+    <w:unhideWhenUsed/>
+    <w:qFormat/>
+    <w:rsid w:val="00930F51"/>
+    <w:pPr>
+      <w:keepNext/>
+      <w:keepLines/>
+      <w:spacing w:before="40" w:after="0"/>
+      <w:outlineLvl w:val="2"/>
+    </w:pPr>
+    <w:rPr>
+      <w:rFonts w:asciiTheme="majorHAnsi" w:eastAsiaTheme="majorEastAsia" w:hAnsiTheme="majorHAnsi" w:cstheme="majorBidi"/>
+      <w:b/>
+      <w:color w:val="1F4D78" w:themeColor="accent1" w:themeShade="7F"/>
+      <w:sz w:val="28"/>
+      <w:szCs w:val="24"/>
+    </w:rPr>
+  </w:style>
+  <w:style w:type="character" w:default="1" w:styleId="Fuentedeprrafopredeter">
+    <w:name w:val="Default Paragraph Font"/>
+    <w:uiPriority w:val="1"/>
+    <w:semiHidden/>
+    <w:unhideWhenUsed/>
+  </w:style>
+  <w:style w:type="table" w:default="1" w:styleId="Tablanormal">
+    <w:name w:val="Normal Table"/>
+    <w:uiPriority w:val="99"/>
+    <w:semiHidden/>
+    <w:unhideWhenUsed/>
+    <w:tblPr>
+      <w:tblInd w:w="0" w:type="dxa"/>
+      <w:tblCellMar>
+        <w:top w:w="0" w:type="dxa"/>
+        <w:left w:w="108" w:type="dxa"/>
+        <w:bottom w:w="0" w:type="dxa"/>
+        <w:right w:w="108" w:type="dxa"/>
+      </w:tblCellMar>
+    </w:tblPr>
+  </w:style>
+  <w:style w:type="numbering" w:default="1" w:styleId="Sinlista">
+    <w:name w:val="No List"/>
+    <w:uiPriority w:val="99"/>
+    <w:semiHidden/>
+    <w:unhideWhenUsed/>
+  </w:style>
+  <w:style w:type="character" w:customStyle="1" w:styleId="Ttulo2Car">
+    <w:name w:val="Título 2 Car"/>
+    <w:basedOn w:val="Fuentedeprrafopredeter"/>
+    <w:link w:val="Ttulo2"/>
+    <w:uiPriority w:val="9"/>
+    <w:rsid w:val="00930F51"/>
+    <w:rPr>
+      <w:rFonts w:asciiTheme="majorHAnsi" w:eastAsiaTheme="majorEastAsia" w:hAnsiTheme="majorHAnsi" w:cstheme="majorBidi"/>
+      <w:b/>
+      <w:bCs/>
+      <w:color w:val="5B9BD5" w:themeColor="accent1"/>
+      <w:sz w:val="30"/>
+      <w:szCs w:val="26"/>
+      <w:lang w:val="es-ES_tradnl" w:eastAsia="es-ES"/>
+    </w:rPr>
+  </w:style>
+  <w:style w:type="paragraph" w:styleId="Prrafodelista">
+    <w:name w:val="List Paragraph"/>
+    <w:basedOn w:val="Normal"/>
+    <w:uiPriority w:val="34"/>
+    <w:qFormat/>
+    <w:rsid w:val="00E92759"/>
+    <w:pPr>
+      <w:spacing w:after="0" w:line="240" w:lineRule="auto"/>
+      <w:ind w:left="720"/>
+      <w:contextualSpacing/>
+    </w:pPr>
+    <w:rPr>
+      <w:rFonts w:eastAsiaTheme="minorEastAsia"/>
+      <w:sz w:val="24"/>
+      <w:szCs w:val="24"/>
+      <w:lang w:val="es-ES_tradnl" w:eastAsia="es-ES"/>
+    </w:rPr>
+  </w:style>
+  <w:style w:type="table" w:styleId="Tablaconcuadrcula">
+    <w:name w:val="Table Grid"/>
+    <w:basedOn w:val="Tablanormal"/>
+    <w:uiPriority w:val="39"/>
+    <w:rsid w:val="003B700F"/>
+    <w:pPr>
+      <w:spacing w:after="0" w:line="240" w:lineRule="auto"/>
+    </w:pPr>
+    <w:tblPr>
+      <w:tblInd w:w="0" w:type="dxa"/>
+      <w:tblBorders>
+        <w:top w:val="single" w:sz="4" w:space="0" w:color="auto"/>
+        <w:left w:val="single" w:sz="4" w:space="0" w:color="auto"/>
+        <w:bottom w:val="single" w:sz="4" w:space="0" w:color="auto"/>
+        <w:right w:val="single" w:sz="4" w:space="0" w:color="auto"/>
+        <w:insideH w:val="single" w:sz="4" w:space="0" w:color="auto"/>
+        <w:insideV w:val="single" w:sz="4" w:space="0" w:color="auto"/>
+      </w:tblBorders>
+      <w:tblCellMar>
+        <w:top w:w="0" w:type="dxa"/>
+        <w:left w:w="108" w:type="dxa"/>
+        <w:bottom w:w="0" w:type="dxa"/>
+        <w:right w:w="108" w:type="dxa"/>
+      </w:tblCellMar>
+    </w:tblPr>
+  </w:style>
+  <w:style w:type="table" w:customStyle="1" w:styleId="GridTable4Accent3">
+    <w:name w:val="Grid Table 4 Accent 3"/>
+    <w:basedOn w:val="Tablanormal"/>
+    <w:uiPriority w:val="49"/>
+    <w:rsid w:val="00E1314D"/>
+    <w:pPr>
+      <w:spacing w:after="0" w:line="240" w:lineRule="auto"/>
+    </w:pPr>
+    <w:rPr>
+      <w:rFonts w:eastAsiaTheme="minorEastAsia"/>
+      <w:sz w:val="24"/>
+      <w:szCs w:val="24"/>
+      <w:lang w:val="en-US" w:eastAsia="es-ES"/>
+    </w:rPr>
+    <w:tblPr>
+      <w:tblStyleRowBandSize w:val="1"/>
+      <w:tblStyleColBandSize w:val="1"/>
+      <w:tblInd w:w="0" w:type="dxa"/>
+      <w:tblBorders>
+        <w:top w:val="single" w:sz="4" w:space="0" w:color="C9C9C9" w:themeColor="accent3" w:themeTint="99"/>
+        <w:left w:val="single" w:sz="4" w:space="0" w:color="C9C9C9" w:themeColor="accent3" w:themeTint="99"/>
+        <w:bottom w:val="single" w:sz="4" w:space="0" w:color="C9C9C9" w:themeColor="accent3" w:themeTint="99"/>
+        <w:right w:val="single" w:sz="4" w:space="0" w:color="C9C9C9" w:themeColor="accent3" w:themeTint="99"/>
+        <w:insideH w:val="single" w:sz="4" w:space="0" w:color="C9C9C9" w:themeColor="accent3" w:themeTint="99"/>
+        <w:insideV w:val="single" w:sz="4" w:space="0" w:color="C9C9C9" w:themeColor="accent3" w:themeTint="99"/>
+      </w:tblBorders>
+      <w:tblCellMar>
+        <w:top w:w="0" w:type="dxa"/>
+        <w:left w:w="108" w:type="dxa"/>
+        <w:bottom w:w="0" w:type="dxa"/>
+        <w:right w:w="108" w:type="dxa"/>
+      </w:tblCellMar>
+    </w:tblPr>
+    <w:tblStylePr w:type="firstRow">
+      <w:rPr>
+        <w:b/>
+        <w:bCs/>
+        <w:color w:val="FFFFFF" w:themeColor="background1"/>
+      </w:rPr>
+      <w:tblPr/>
+      <w:tcPr>
+        <w:tcBorders>
+          <w:top w:val="single" w:sz="4" w:space="0" w:color="A5A5A5" w:themeColor="accent3"/>
+          <w:left w:val="single" w:sz="4" w:space="0" w:color="A5A5A5" w:themeColor="accent3"/>
+          <w:bottom w:val="single" w:sz="4" w:space="0" w:color="A5A5A5" w:themeColor="accent3"/>
+          <w:right w:val="single" w:sz="4" w:space="0" w:color="A5A5A5" w:themeColor="accent3"/>
+          <w:insideH w:val="nil"/>
+          <w:insideV w:val="nil"/>
+        </w:tcBorders>
+        <w:shd w:val="clear" w:color="auto" w:fill="A5A5A5" w:themeFill="accent3"/>
+      </w:tcPr>
+    </w:tblStylePr>
+    <w:tblStylePr w:type="lastRow">
+      <w:rPr>
+        <w:b/>
+        <w:bCs/>
+      </w:rPr>
+      <w:tblPr/>
+      <w:tcPr>
+        <w:tcBorders>
+          <w:top w:val="double" w:sz="4" w:space="0" w:color="A5A5A5" w:themeColor="accent3"/>
+        </w:tcBorders>
+      </w:tcPr>
+    </w:tblStylePr>
+    <w:tblStylePr w:type="firstCol">
+      <w:rPr>
+        <w:b/>
+        <w:bCs/>
+      </w:rPr>
+    </w:tblStylePr>
+    <w:tblStylePr w:type="lastCol">
+      <w:rPr>
+        <w:b/>
+        <w:bCs/>
+      </w:rPr>
+    </w:tblStylePr>
+    <w:tblStylePr w:type="band1Vert">
+      <w:tblPr/>
+      <w:tcPr>
+        <w:shd w:val="clear" w:color="auto" w:fill="EDEDED" w:themeFill="accent3" w:themeFillTint="33"/>
+      </w:tcPr>
+    </w:tblStylePr>
+    <w:tblStylePr w:type="band1Horz">
+      <w:tblPr/>
+      <w:tcPr>
+        <w:shd w:val="clear" w:color="auto" w:fill="EDEDED" w:themeFill="accent3" w:themeFillTint="33"/>
+      </w:tcPr>
+    </w:tblStylePr>
+  </w:style>
+  <w:style w:type="paragraph" w:styleId="Encabezado">
+    <w:name w:val="header"/>
+    <w:basedOn w:val="Normal"/>
+    <w:link w:val="EncabezadoCar"/>
+    <w:uiPriority w:val="99"/>
+    <w:unhideWhenUsed/>
+    <w:rsid w:val="00EB0B2E"/>
+    <w:pPr>
+      <w:tabs>
+        <w:tab w:val="center" w:pos="4680"/>
+        <w:tab w:val="right" w:pos="9360"/>
+      </w:tabs>
+      <w:spacing w:after="0" w:line="240" w:lineRule="auto"/>
+    </w:pPr>
+  </w:style>
+  <w:style w:type="character" w:customStyle="1" w:styleId="EncabezadoCar">
+    <w:name w:val="Encabezado Car"/>
+    <w:basedOn w:val="Fuentedeprrafopredeter"/>
+    <w:link w:val="Encabezado"/>
+    <w:uiPriority w:val="99"/>
+    <w:rsid w:val="00EB0B2E"/>
+  </w:style>
+  <w:style w:type="paragraph" w:styleId="Piedepgina">
+    <w:name w:val="footer"/>
+    <w:basedOn w:val="Normal"/>
+    <w:link w:val="PiedepginaCar"/>
+    <w:uiPriority w:val="99"/>
+    <w:unhideWhenUsed/>
+    <w:rsid w:val="00EB0B2E"/>
+    <w:pPr>
+      <w:tabs>
+        <w:tab w:val="center" w:pos="4680"/>
+        <w:tab w:val="right" w:pos="9360"/>
+      </w:tabs>
+      <w:spacing w:after="0" w:line="240" w:lineRule="auto"/>
+    </w:pPr>
+  </w:style>
+  <w:style w:type="character" w:customStyle="1" w:styleId="PiedepginaCar">
+    <w:name w:val="Pie de página Car"/>
+    <w:basedOn w:val="Fuentedeprrafopredeter"/>
+    <w:link w:val="Piedepgina"/>
+    <w:uiPriority w:val="99"/>
+    <w:rsid w:val="00EB0B2E"/>
+  </w:style>
+  <w:style w:type="character" w:customStyle="1" w:styleId="Ttulo1Car">
+    <w:name w:val="Título 1 Car"/>
+    <w:basedOn w:val="Fuentedeprrafopredeter"/>
+    <w:link w:val="Ttulo1"/>
+    <w:uiPriority w:val="9"/>
+    <w:rsid w:val="001141B2"/>
+    <w:rPr>
+      <w:rFonts w:ascii="Calibri Light" w:eastAsiaTheme="majorEastAsia" w:hAnsi="Calibri Light" w:cstheme="majorBidi"/>
+      <w:b/>
+      <w:color w:val="2E74B5" w:themeColor="accent1" w:themeShade="BF"/>
+      <w:sz w:val="32"/>
+      <w:szCs w:val="32"/>
+    </w:rPr>
+  </w:style>
+  <w:style w:type="paragraph" w:styleId="Encabezadodetabladecontenido">
+    <w:name w:val="TOC Heading"/>
+    <w:basedOn w:val="Ttulo1"/>
+    <w:next w:val="Normal"/>
+    <w:uiPriority w:val="39"/>
+    <w:unhideWhenUsed/>
+    <w:qFormat/>
+    <w:rsid w:val="006977BC"/>
+    <w:pPr>
+      <w:spacing w:before="240" w:after="0" w:line="259" w:lineRule="auto"/>
+      <w:outlineLvl w:val="9"/>
+    </w:pPr>
+    <w:rPr>
+      <w:rFonts w:asciiTheme="majorHAnsi" w:hAnsiTheme="majorHAnsi"/>
+      <w:b w:val="0"/>
+      <w:lang w:eastAsia="es-DO"/>
+    </w:rPr>
+  </w:style>
+  <w:style w:type="paragraph" w:styleId="TDC1">
+    <w:name w:val="toc 1"/>
+    <w:basedOn w:val="Normal"/>
+    <w:next w:val="Normal"/>
+    <w:autoRedefine/>
+    <w:uiPriority w:val="39"/>
+    <w:unhideWhenUsed/>
+    <w:rsid w:val="006977BC"/>
+    <w:pPr>
+      <w:spacing w:after="100"/>
+    </w:pPr>
+  </w:style>
+  <w:style w:type="paragraph" w:styleId="TDC2">
+    <w:name w:val="toc 2"/>
+    <w:basedOn w:val="Normal"/>
+    <w:next w:val="Normal"/>
+    <w:autoRedefine/>
+    <w:uiPriority w:val="39"/>
+    <w:unhideWhenUsed/>
+    <w:rsid w:val="006977BC"/>
+    <w:pPr>
+      <w:spacing w:after="100"/>
+      <w:ind w:left="220"/>
+    </w:pPr>
+  </w:style>
+  <w:style w:type="character" w:styleId="Hipervnculo">
+    <w:name w:val="Hyperlink"/>
+    <w:basedOn w:val="Fuentedeprrafopredeter"/>
+    <w:uiPriority w:val="99"/>
+    <w:unhideWhenUsed/>
+    <w:rsid w:val="006977BC"/>
+    <w:rPr>
+      <w:color w:val="0563C1" w:themeColor="hyperlink"/>
+      <w:u w:val="single"/>
+    </w:rPr>
+  </w:style>
+  <w:style w:type="character" w:customStyle="1" w:styleId="Ttulo3Car">
+    <w:name w:val="Título 3 Car"/>
+    <w:basedOn w:val="Fuentedeprrafopredeter"/>
+    <w:link w:val="Ttulo3"/>
+    <w:uiPriority w:val="9"/>
+    <w:rsid w:val="00930F51"/>
+    <w:rPr>
+      <w:rFonts w:asciiTheme="majorHAnsi" w:eastAsiaTheme="majorEastAsia" w:hAnsiTheme="majorHAnsi" w:cstheme="majorBidi"/>
+      <w:b/>
+      <w:color w:val="1F4D78" w:themeColor="accent1" w:themeShade="7F"/>
+      <w:sz w:val="28"/>
+      <w:szCs w:val="24"/>
+    </w:rPr>
+  </w:style>
+  <w:style w:type="paragraph" w:styleId="TDC3">
+    <w:name w:val="toc 3"/>
+    <w:basedOn w:val="Normal"/>
+    <w:next w:val="Normal"/>
+    <w:autoRedefine/>
+    <w:uiPriority w:val="39"/>
+    <w:unhideWhenUsed/>
+    <w:rsid w:val="00A47945"/>
+    <w:pPr>
+      <w:spacing w:after="100"/>
+      <w:ind w:left="440"/>
+    </w:pPr>
+  </w:style>
+  <w:style w:type="paragraph" w:styleId="Sinespaciado">
+    <w:name w:val="No Spacing"/>
+    <w:link w:val="SinespaciadoCar"/>
+    <w:uiPriority w:val="1"/>
+    <w:qFormat/>
+    <w:rsid w:val="00F01928"/>
+    <w:pPr>
+      <w:spacing w:after="0" w:line="240" w:lineRule="auto"/>
+    </w:pPr>
+    <w:rPr>
+      <w:rFonts w:eastAsiaTheme="minorEastAsia"/>
+      <w:lang w:eastAsia="es-DO"/>
+    </w:rPr>
+  </w:style>
+  <w:style w:type="character" w:customStyle="1" w:styleId="SinespaciadoCar">
+    <w:name w:val="Sin espaciado Car"/>
+    <w:basedOn w:val="Fuentedeprrafopredeter"/>
+    <w:link w:val="Sinespaciado"/>
+    <w:uiPriority w:val="1"/>
+    <w:rsid w:val="00F01928"/>
+    <w:rPr>
+      <w:rFonts w:eastAsiaTheme="minorEastAsia"/>
+      <w:lang w:eastAsia="es-DO"/>
+    </w:rPr>
+  </w:style>
+  <w:style w:type="table" w:customStyle="1" w:styleId="ListTable4Accent5">
+    <w:name w:val="List Table 4 Accent 5"/>
+    <w:basedOn w:val="Tablanormal"/>
+    <w:uiPriority w:val="49"/>
+    <w:rsid w:val="00CC134D"/>
+    <w:pPr>
+      <w:spacing w:after="0" w:line="240" w:lineRule="auto"/>
+    </w:pPr>
+    <w:tblPr>
+      <w:tblStyleRowBandSize w:val="1"/>
+      <w:tblStyleColBandSize w:val="1"/>
+      <w:tblInd w:w="0" w:type="dxa"/>
+      <w:tblBorders>
+        <w:top w:val="single" w:sz="4" w:space="0" w:color="8EAADB" w:themeColor="accent5" w:themeTint="99"/>
+        <w:left w:val="single" w:sz="4" w:space="0" w:color="8EAADB" w:themeColor="accent5" w:themeTint="99"/>
+        <w:bottom w:val="single" w:sz="4" w:space="0" w:color="8EAADB" w:themeColor="accent5" w:themeTint="99"/>
+        <w:right w:val="single" w:sz="4" w:space="0" w:color="8EAADB" w:themeColor="accent5" w:themeTint="99"/>
+        <w:insideH w:val="single" w:sz="4" w:space="0" w:color="8EAADB" w:themeColor="accent5" w:themeTint="99"/>
+      </w:tblBorders>
+      <w:tblCellMar>
+        <w:top w:w="0" w:type="dxa"/>
+        <w:left w:w="108" w:type="dxa"/>
+        <w:bottom w:w="0" w:type="dxa"/>
+        <w:right w:w="108" w:type="dxa"/>
+      </w:tblCellMar>
+    </w:tblPr>
+    <w:tblStylePr w:type="firstRow">
+      <w:rPr>
+        <w:b/>
+        <w:bCs/>
+        <w:color w:val="FFFFFF" w:themeColor="background1"/>
+      </w:rPr>
+      <w:tblPr/>
+      <w:tcPr>
+        <w:tcBorders>
+          <w:top w:val="single" w:sz="4" w:space="0" w:color="4472C4" w:themeColor="accent5"/>
+          <w:left w:val="single" w:sz="4" w:space="0" w:color="4472C4" w:themeColor="accent5"/>
+          <w:bottom w:val="single" w:sz="4" w:space="0" w:color="4472C4" w:themeColor="accent5"/>
+          <w:right w:val="single" w:sz="4" w:space="0" w:color="4472C4" w:themeColor="accent5"/>
+          <w:insideH w:val="nil"/>
+        </w:tcBorders>
+        <w:shd w:val="clear" w:color="auto" w:fill="4472C4" w:themeFill="accent5"/>
+      </w:tcPr>
+    </w:tblStylePr>
+    <w:tblStylePr w:type="lastRow">
+      <w:rPr>
+        <w:b/>
+        <w:bCs/>
+      </w:rPr>
+      <w:tblPr/>
+      <w:tcPr>
+        <w:tcBorders>
+          <w:top w:val="double" w:sz="4" w:space="0" w:color="8EAADB" w:themeColor="accent5" w:themeTint="99"/>
+        </w:tcBorders>
+      </w:tcPr>
+    </w:tblStylePr>
+    <w:tblStylePr w:type="firstCol">
+      <w:rPr>
+        <w:b/>
+        <w:bCs/>
+      </w:rPr>
+    </w:tblStylePr>
+    <w:tblStylePr w:type="lastCol">
+      <w:rPr>
+        <w:b/>
+        <w:bCs/>
+      </w:rPr>
+    </w:tblStylePr>
+    <w:tblStylePr w:type="band1Vert">
+      <w:tblPr/>
+      <w:tcPr>
+        <w:shd w:val="clear" w:color="auto" w:fill="D9E2F3" w:themeFill="accent5" w:themeFillTint="33"/>
+      </w:tcPr>
+    </w:tblStylePr>
+    <w:tblStylePr w:type="band1Horz">
+      <w:tblPr/>
+      <w:tcPr>
+        <w:shd w:val="clear" w:color="auto" w:fill="D9E2F3" w:themeFill="accent5" w:themeFillTint="33"/>
+      </w:tcPr>
+    </w:tblStylePr>
+  </w:style>
+  <w:style w:type="table" w:customStyle="1" w:styleId="ListTable4Accent1">
+    <w:name w:val="List Table 4 Accent 1"/>
+    <w:basedOn w:val="Tablanormal"/>
+    <w:uiPriority w:val="49"/>
+    <w:rsid w:val="00253BF9"/>
+    <w:pPr>
+      <w:spacing w:after="0" w:line="240" w:lineRule="auto"/>
+    </w:pPr>
+    <w:tblPr>
+      <w:tblStyleRowBandSize w:val="1"/>
+      <w:tblStyleColBandSize w:val="1"/>
+      <w:tblInd w:w="0" w:type="dxa"/>
+      <w:tblBorders>
+        <w:top w:val="single" w:sz="4" w:space="0" w:color="9CC2E5" w:themeColor="accent1" w:themeTint="99"/>
+        <w:left w:val="single" w:sz="4" w:space="0" w:color="9CC2E5" w:themeColor="accent1" w:themeTint="99"/>
+        <w:bottom w:val="single" w:sz="4" w:space="0" w:color="9CC2E5" w:themeColor="accent1" w:themeTint="99"/>
+        <w:right w:val="single" w:sz="4" w:space="0" w:color="9CC2E5" w:themeColor="accent1" w:themeTint="99"/>
+        <w:insideH w:val="single" w:sz="4" w:space="0" w:color="9CC2E5" w:themeColor="accent1" w:themeTint="99"/>
+      </w:tblBorders>
+      <w:tblCellMar>
+        <w:top w:w="0" w:type="dxa"/>
+        <w:left w:w="108" w:type="dxa"/>
+        <w:bottom w:w="0" w:type="dxa"/>
+        <w:right w:w="108" w:type="dxa"/>
+      </w:tblCellMar>
+    </w:tblPr>
+    <w:tblStylePr w:type="firstRow">
+      <w:rPr>
+        <w:b/>
+        <w:bCs/>
+        <w:color w:val="FFFFFF" w:themeColor="background1"/>
+      </w:rPr>
+      <w:tblPr/>
+      <w:tcPr>
+        <w:tcBorders>
+          <w:top w:val="single" w:sz="4" w:space="0" w:color="5B9BD5" w:themeColor="accent1"/>
+          <w:left w:val="single" w:sz="4" w:space="0" w:color="5B9BD5" w:themeColor="accent1"/>
+          <w:bottom w:val="single" w:sz="4" w:space="0" w:color="5B9BD5" w:themeColor="accent1"/>
+          <w:right w:val="single" w:sz="4" w:space="0" w:color="5B9BD5" w:themeColor="accent1"/>
+          <w:insideH w:val="nil"/>
+        </w:tcBorders>
+        <w:shd w:val="clear" w:color="auto" w:fill="5B9BD5" w:themeFill="accent1"/>
+      </w:tcPr>
+    </w:tblStylePr>
+    <w:tblStylePr w:type="lastRow">
+      <w:rPr>
+        <w:b/>
+        <w:bCs/>
+      </w:rPr>
+      <w:tblPr/>
+      <w:tcPr>
+        <w:tcBorders>
+          <w:top w:val="double" w:sz="4" w:space="0" w:color="9CC2E5" w:themeColor="accent1" w:themeTint="99"/>
+        </w:tcBorders>
+      </w:tcPr>
+    </w:tblStylePr>
+    <w:tblStylePr w:type="firstCol">
+      <w:rPr>
+        <w:b/>
+        <w:bCs/>
+      </w:rPr>
+    </w:tblStylePr>
+    <w:tblStylePr w:type="lastCol">
+      <w:rPr>
+        <w:b/>
+        <w:bCs/>
+      </w:rPr>
+    </w:tblStylePr>
+    <w:tblStylePr w:type="band1Vert">
+      <w:tblPr/>
+      <w:tcPr>
+        <w:shd w:val="clear" w:color="auto" w:fill="DEEAF6" w:themeFill="accent1" w:themeFillTint="33"/>
+      </w:tcPr>
+    </w:tblStylePr>
+    <w:tblStylePr w:type="band1Horz">
+      <w:tblPr/>
+      <w:tcPr>
+        <w:shd w:val="clear" w:color="auto" w:fill="DEEAF6" w:themeFill="accent1" w:themeFillTint="33"/>
+      </w:tcPr>
+    </w:tblStylePr>
+  </w:style>
+  <w:style w:type="table" w:customStyle="1" w:styleId="GridTable4Accent1">
+    <w:name w:val="Grid Table 4 Accent 1"/>
+    <w:basedOn w:val="Tablanormal"/>
+    <w:uiPriority w:val="49"/>
+    <w:rsid w:val="00253BF9"/>
+    <w:pPr>
+      <w:spacing w:after="0" w:line="240" w:lineRule="auto"/>
+    </w:pPr>
+    <w:tblPr>
+      <w:tblStyleRowBandSize w:val="1"/>
+      <w:tblStyleColBandSize w:val="1"/>
+      <w:tblInd w:w="0" w:type="dxa"/>
+      <w:tblBorders>
+        <w:top w:val="single" w:sz="4" w:space="0" w:color="9CC2E5" w:themeColor="accent1" w:themeTint="99"/>
+        <w:left w:val="single" w:sz="4" w:space="0" w:color="9CC2E5" w:themeColor="accent1" w:themeTint="99"/>
+        <w:bottom w:val="single" w:sz="4" w:space="0" w:color="9CC2E5" w:themeColor="accent1" w:themeTint="99"/>
+        <w:right w:val="single" w:sz="4" w:space="0" w:color="9CC2E5" w:themeColor="accent1" w:themeTint="99"/>
+        <w:insideH w:val="single" w:sz="4" w:space="0" w:color="9CC2E5" w:themeColor="accent1" w:themeTint="99"/>
+        <w:insideV w:val="single" w:sz="4" w:space="0" w:color="9CC2E5" w:themeColor="accent1" w:themeTint="99"/>
+      </w:tblBorders>
+      <w:tblCellMar>
+        <w:top w:w="0" w:type="dxa"/>
+        <w:left w:w="108" w:type="dxa"/>
+        <w:bottom w:w="0" w:type="dxa"/>
+        <w:right w:w="108" w:type="dxa"/>
+      </w:tblCellMar>
+    </w:tblPr>
+    <w:tblStylePr w:type="firstRow">
+      <w:rPr>
+        <w:b/>
+        <w:bCs/>
+        <w:color w:val="FFFFFF" w:themeColor="background1"/>
+      </w:rPr>
+      <w:tblPr/>
+      <w:tcPr>
+        <w:tcBorders>
+          <w:top w:val="single" w:sz="4" w:space="0" w:color="5B9BD5" w:themeColor="accent1"/>
+          <w:left w:val="single" w:sz="4" w:space="0" w:color="5B9BD5" w:themeColor="accent1"/>
+          <w:bottom w:val="single" w:sz="4" w:space="0" w:color="5B9BD5" w:themeColor="accent1"/>
+          <w:right w:val="single" w:sz="4" w:space="0" w:color="5B9BD5" w:themeColor="accent1"/>
+          <w:insideH w:val="nil"/>
+          <w:insideV w:val="nil"/>
+        </w:tcBorders>
+        <w:shd w:val="clear" w:color="auto" w:fill="5B9BD5" w:themeFill="accent1"/>
+      </w:tcPr>
+    </w:tblStylePr>
+    <w:tblStylePr w:type="lastRow">
+      <w:rPr>
+        <w:b/>
+        <w:bCs/>
+      </w:rPr>
+      <w:tblPr/>
+      <w:tcPr>
+        <w:tcBorders>
+          <w:top w:val="double" w:sz="4" w:space="0" w:color="5B9BD5" w:themeColor="accent1"/>
+        </w:tcBorders>
+      </w:tcPr>
+    </w:tblStylePr>
+    <w:tblStylePr w:type="firstCol">
+      <w:rPr>
+        <w:b/>
+        <w:bCs/>
+      </w:rPr>
+    </w:tblStylePr>
+    <w:tblStylePr w:type="lastCol">
+      <w:rPr>
+        <w:b/>
+        <w:bCs/>
+      </w:rPr>
+    </w:tblStylePr>
+    <w:tblStylePr w:type="band1Vert">
+      <w:tblPr/>
+      <w:tcPr>
+        <w:shd w:val="clear" w:color="auto" w:fill="DEEAF6" w:themeFill="accent1" w:themeFillTint="33"/>
+      </w:tcPr>
+    </w:tblStylePr>
+    <w:tblStylePr w:type="band1Horz">
+      <w:tblPr/>
+      <w:tcPr>
+        <w:shd w:val="clear" w:color="auto" w:fill="DEEAF6" w:themeFill="accent1" w:themeFillTint="33"/>
+      </w:tcPr>
+    </w:tblStylePr>
+  </w:style>
+  <w:style w:type="paragraph" w:styleId="Textodeglobo">
+    <w:name w:val="Balloon Text"/>
+    <w:basedOn w:val="Normal"/>
+    <w:link w:val="TextodegloboCar"/>
+    <w:uiPriority w:val="99"/>
+    <w:semiHidden/>
+    <w:unhideWhenUsed/>
+    <w:rsid w:val="009A5B4F"/>
+    <w:pPr>
+      <w:spacing w:after="0" w:line="240" w:lineRule="auto"/>
+    </w:pPr>
+    <w:rPr>
+      <w:rFonts w:ascii="Lucida Grande" w:hAnsi="Lucida Grande" w:cs="Lucida Grande"/>
+      <w:sz w:val="18"/>
+      <w:szCs w:val="18"/>
+    </w:rPr>
+  </w:style>
+  <w:style w:type="character" w:customStyle="1" w:styleId="TextodegloboCar">
+    <w:name w:val="Texto de globo Car"/>
+    <w:basedOn w:val="Fuentedeprrafopredeter"/>
+    <w:link w:val="Textodeglobo"/>
+    <w:uiPriority w:val="99"/>
+    <w:semiHidden/>
+    <w:rsid w:val="009A5B4F"/>
+    <w:rPr>
+      <w:rFonts w:ascii="Lucida Grande" w:hAnsi="Lucida Grande" w:cs="Lucida Grande"/>
+      <w:sz w:val="18"/>
+      <w:szCs w:val="18"/>
+    </w:rPr>
+  </w:style>
 </w:styles>
 </file>
 
@@ -19057,7 +19825,7 @@
     </a:clrScheme>
     <a:fontScheme name="Office">
       <a:majorFont>
-        <a:latin typeface="Calibri Light" panose="020F0302020204030204"/>
+        <a:latin typeface="Calibri Light"/>
         <a:ea typeface=""/>
         <a:cs typeface=""/>
         <a:font script="Jpan" typeface="ＭＳ ゴシック"/>
@@ -19092,7 +19860,7 @@
         <a:font script="Geor" typeface="Sylfaen"/>
       </a:majorFont>
       <a:minorFont>
-        <a:latin typeface="Calibri" panose="020F0502020204030204"/>
+        <a:latin typeface="Calibri"/>
         <a:ea typeface=""/>
         <a:cs typeface=""/>
         <a:font script="Jpan" typeface="ＭＳ 明朝"/>
@@ -19269,7 +20037,7 @@
   <a:extraClrSchemeLst/>
   <a:extLst>
     <a:ext uri="{05A4C25C-085E-4340-85A3-A5531E510DB2}">
-      <thm15:themeFamily xmlns:thm15="http://schemas.microsoft.com/office/thememl/2012/main" name="Office Theme" id="{62F939B6-93AF-4DB8-9C6B-D6C7DFDC589F}" vid="{4A3C46E8-61CC-4603-A589-7422A47A8E4A}"/>
+      <thm15:themeFamily xmlns:thm15="http://schemas.microsoft.com/office/thememl/2012/main" xmlns="" name="Office Theme" id="{62F939B6-93AF-4DB8-9C6B-D6C7DFDC589F}" vid="{4A3C46E8-61CC-4603-A589-7422A47A8E4A}"/>
     </a:ext>
   </a:extLst>
 </a:theme>
@@ -19280,7 +20048,7 @@
 </file>
 
 <file path=customXml/itemProps1.xml><?xml version="1.0" encoding="utf-8"?>
-<ds:datastoreItem xmlns:ds="http://schemas.openxmlformats.org/officeDocument/2006/customXml" ds:itemID="{89E4CCD5-6F7C-42E4-A034-745DE1C28907}">
+<ds:datastoreItem xmlns:ds="http://schemas.openxmlformats.org/officeDocument/2006/customXml" ds:itemID="{5EF4E7AC-FCB4-1B41-951B-B528E9BFF3ED}">
   <ds:schemaRefs>
     <ds:schemaRef ds:uri="http://schemas.openxmlformats.org/officeDocument/2006/bibliography"/>
   </ds:schemaRefs>

</xml_diff>